<commit_message>
descriptions textuelles UC 2, 3 & 4
</commit_message>
<xml_diff>
--- a/analyse/Iteration1.docx
+++ b/analyse/Iteration1.docx
@@ -1,6 +1,6 @@
 
 <file path=word/document.xml><?xml version="1.0" encoding="utf-8"?>
-<w:document xmlns:wpc="http://schemas.microsoft.com/office/word/2010/wordprocessingCanvas" xmlns:mc="http://schemas.openxmlformats.org/markup-compatibility/2006" xmlns:o="urn:schemas-microsoft-com:office:office" xmlns:r="http://schemas.openxmlformats.org/officeDocument/2006/relationships" xmlns:m="http://schemas.openxmlformats.org/officeDocument/2006/math" xmlns:v="urn:schemas-microsoft-com:vml" xmlns:wp14="http://schemas.microsoft.com/office/word/2010/wordprocessingDrawing" xmlns:wp="http://schemas.openxmlformats.org/drawingml/2006/wordprocessingDrawing" xmlns:w10="urn:schemas-microsoft-com:office:word" xmlns:w="http://schemas.openxmlformats.org/wordprocessingml/2006/main" xmlns:w14="http://schemas.microsoft.com/office/word/2010/wordml" xmlns:wpg="http://schemas.microsoft.com/office/word/2010/wordprocessingGroup" xmlns:wpi="http://schemas.microsoft.com/office/word/2010/wordprocessingInk" xmlns:wne="http://schemas.microsoft.com/office/word/2006/wordml" xmlns:wps="http://schemas.microsoft.com/office/word/2010/wordprocessingShape" mc:Ignorable="w14 wp14">
+<w:document xmlns:wpc="http://schemas.microsoft.com/office/word/2010/wordprocessingCanvas" xmlns:cx="http://schemas.microsoft.com/office/drawing/2014/chartex" xmlns:cx1="http://schemas.microsoft.com/office/drawing/2015/9/8/chartex" xmlns:cx2="http://schemas.microsoft.com/office/drawing/2015/10/21/chartex" xmlns:cx3="http://schemas.microsoft.com/office/drawing/2016/5/9/chartex" xmlns:cx4="http://schemas.microsoft.com/office/drawing/2016/5/10/chartex" xmlns:cx5="http://schemas.microsoft.com/office/drawing/2016/5/11/chartex" xmlns:cx6="http://schemas.microsoft.com/office/drawing/2016/5/12/chartex" xmlns:cx7="http://schemas.microsoft.com/office/drawing/2016/5/13/chartex" xmlns:cx8="http://schemas.microsoft.com/office/drawing/2016/5/14/chartex" xmlns:mc="http://schemas.openxmlformats.org/markup-compatibility/2006" xmlns:aink="http://schemas.microsoft.com/office/drawing/2016/ink" xmlns:am3d="http://schemas.microsoft.com/office/drawing/2017/model3d" xmlns:o="urn:schemas-microsoft-com:office:office" xmlns:r="http://schemas.openxmlformats.org/officeDocument/2006/relationships" xmlns:m="http://schemas.openxmlformats.org/officeDocument/2006/math" xmlns:v="urn:schemas-microsoft-com:vml" xmlns:wp14="http://schemas.microsoft.com/office/word/2010/wordprocessingDrawing" xmlns:wp="http://schemas.openxmlformats.org/drawingml/2006/wordprocessingDrawing" xmlns:w10="urn:schemas-microsoft-com:office:word" xmlns:w="http://schemas.openxmlformats.org/wordprocessingml/2006/main" xmlns:w14="http://schemas.microsoft.com/office/word/2010/wordml" xmlns:w15="http://schemas.microsoft.com/office/word/2012/wordml" xmlns:w16cid="http://schemas.microsoft.com/office/word/2016/wordml/cid" xmlns:w16se="http://schemas.microsoft.com/office/word/2015/wordml/symex" xmlns:wpg="http://schemas.microsoft.com/office/word/2010/wordprocessingGroup" xmlns:wpi="http://schemas.microsoft.com/office/word/2010/wordprocessingInk" xmlns:wne="http://schemas.microsoft.com/office/word/2006/wordml" xmlns:wps="http://schemas.microsoft.com/office/word/2010/wordprocessingShape" mc:Ignorable="w14 w15 w16se w16cid wp14">
   <w:body>
     <w:sdt>
       <w:sdtPr>
@@ -117,23 +117,13 @@
                                     <w:szCs w:val="40"/>
                                   </w:rPr>
                                 </w:pPr>
-                                <w:proofErr w:type="spellStart"/>
                                 <w:r>
                                   <w:rPr>
                                     <w:color w:val="FFFFFF" w:themeColor="background1"/>
                                     <w:sz w:val="40"/>
                                     <w:szCs w:val="40"/>
                                   </w:rPr>
-                                  <w:t>Verhaeghe</w:t>
-                                </w:r>
-                                <w:proofErr w:type="spellEnd"/>
-                                <w:r>
-                                  <w:rPr>
-                                    <w:color w:val="FFFFFF" w:themeColor="background1"/>
-                                    <w:sz w:val="40"/>
-                                    <w:szCs w:val="40"/>
-                                  </w:rPr>
-                                  <w:t xml:space="preserve"> Julien</w:t>
+                                  <w:t>Verhaeghe Julien</w:t>
                                 </w:r>
                               </w:p>
                               <w:p>
@@ -163,25 +153,7 @@
                                     <w:sz w:val="40"/>
                                     <w:szCs w:val="40"/>
                                   </w:rPr>
-                                  <w:t xml:space="preserve">HELHA </w:t>
-                                </w:r>
-                                <w:proofErr w:type="spellStart"/>
-                                <w:r>
-                                  <w:rPr>
-                                    <w:color w:val="FFFFFF" w:themeColor="background1"/>
-                                    <w:sz w:val="40"/>
-                                    <w:szCs w:val="40"/>
-                                  </w:rPr>
-                                  <w:t>Montignies</w:t>
-                                </w:r>
-                                <w:proofErr w:type="spellEnd"/>
-                                <w:r>
-                                  <w:rPr>
-                                    <w:color w:val="FFFFFF" w:themeColor="background1"/>
-                                    <w:sz w:val="40"/>
-                                    <w:szCs w:val="40"/>
-                                  </w:rPr>
-                                  <w:t>-Sur-Sambre</w:t>
+                                  <w:t>HELHA Montignies-Sur-Sambre</w:t>
                                 </w:r>
                               </w:p>
                               <w:p>
@@ -212,7 +184,7 @@
                   </wp:anchor>
                 </w:drawing>
               </mc:Choice>
-              <mc:Fallback xmlns:w16se="http://schemas.microsoft.com/office/word/2015/wordml/symex" xmlns:w16cid="http://schemas.microsoft.com/office/word/2016/wordml/cid" xmlns:w15="http://schemas.microsoft.com/office/word/2012/wordml" xmlns:am3d="http://schemas.microsoft.com/office/drawing/2017/model3d" xmlns:aink="http://schemas.microsoft.com/office/drawing/2016/ink" xmlns:cx8="http://schemas.microsoft.com/office/drawing/2016/5/14/chartex" xmlns:cx7="http://schemas.microsoft.com/office/drawing/2016/5/13/chartex" xmlns:cx6="http://schemas.microsoft.com/office/drawing/2016/5/12/chartex" xmlns:cx5="http://schemas.microsoft.com/office/drawing/2016/5/11/chartex" xmlns:cx4="http://schemas.microsoft.com/office/drawing/2016/5/10/chartex" xmlns:cx3="http://schemas.microsoft.com/office/drawing/2016/5/9/chartex" xmlns:cx2="http://schemas.microsoft.com/office/drawing/2015/10/21/chartex" xmlns:cx1="http://schemas.microsoft.com/office/drawing/2015/9/8/chartex" xmlns:cx="http://schemas.microsoft.com/office/drawing/2014/chartex">
+              <mc:Fallback>
                 <w:pict>
                   <v:rect id="Rectangle 9" o:spid="_x0000_s1026" style="position:absolute;margin-left:0;margin-top:609pt;width:384pt;height:114pt;z-index:251656192;visibility:visible;mso-wrap-style:square;mso-width-percent:0;mso-height-percent:0;mso-wrap-distance-left:9pt;mso-wrap-distance-top:0;mso-wrap-distance-right:9pt;mso-wrap-distance-bottom:0;mso-position-horizontal:center;mso-position-horizontal-relative:margin;mso-position-vertical:absolute;mso-position-vertical-relative:page;mso-width-percent:0;mso-height-percent:0;mso-width-relative:page;mso-height-relative:page;v-text-anchor:middle" o:gfxdata="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" o:allowincell="f" fillcolor="#95b3d7 [1940]" strokecolor="black [3213]" strokeweight="1.5pt">
                     <v:textbox inset="14.4pt,,14.4pt">
@@ -227,13 +199,23 @@
                               <w:szCs w:val="40"/>
                             </w:rPr>
                           </w:pPr>
+                          <w:proofErr w:type="spellStart"/>
                           <w:r>
                             <w:rPr>
                               <w:color w:val="FFFFFF" w:themeColor="background1"/>
                               <w:sz w:val="40"/>
                               <w:szCs w:val="40"/>
                             </w:rPr>
-                            <w:t>Nardella Marine</w:t>
+                            <w:t>Nardella</w:t>
+                          </w:r>
+                          <w:proofErr w:type="spellEnd"/>
+                          <w:r>
+                            <w:rPr>
+                              <w:color w:val="FFFFFF" w:themeColor="background1"/>
+                              <w:sz w:val="40"/>
+                              <w:szCs w:val="40"/>
+                            </w:rPr>
+                            <w:t xml:space="preserve"> Marine</w:t>
                           </w:r>
                         </w:p>
                         <w:p>
@@ -335,7 +317,7 @@
                         </pic:cNvPicPr>
                       </pic:nvPicPr>
                       <pic:blipFill>
-                        <a:blip r:embed="rId9">
+                        <a:blip r:embed="rId8">
                           <a:extLst>
                             <a:ext uri="{28A0092B-C50C-407E-A947-70E740481C1C}">
                               <a14:useLocalDpi xmlns:a14="http://schemas.microsoft.com/office/drawing/2010/main" val="0"/>
@@ -612,7 +594,7 @@
                   </wp:anchor>
                 </w:drawing>
               </mc:Choice>
-              <mc:Fallback xmlns:w16se="http://schemas.microsoft.com/office/word/2015/wordml/symex" xmlns:w16cid="http://schemas.microsoft.com/office/word/2016/wordml/cid" xmlns:w15="http://schemas.microsoft.com/office/word/2012/wordml" xmlns:am3d="http://schemas.microsoft.com/office/drawing/2017/model3d" xmlns:aink="http://schemas.microsoft.com/office/drawing/2016/ink" xmlns:cx8="http://schemas.microsoft.com/office/drawing/2016/5/14/chartex" xmlns:cx7="http://schemas.microsoft.com/office/drawing/2016/5/13/chartex" xmlns:cx6="http://schemas.microsoft.com/office/drawing/2016/5/12/chartex" xmlns:cx5="http://schemas.microsoft.com/office/drawing/2016/5/11/chartex" xmlns:cx4="http://schemas.microsoft.com/office/drawing/2016/5/10/chartex" xmlns:cx3="http://schemas.microsoft.com/office/drawing/2016/5/9/chartex" xmlns:cx2="http://schemas.microsoft.com/office/drawing/2015/10/21/chartex" xmlns:cx1="http://schemas.microsoft.com/office/drawing/2015/9/8/chartex" xmlns:cx="http://schemas.microsoft.com/office/drawing/2014/chartex">
+              <mc:Fallback>
                 <w:pict>
                   <v:rect id="Rectangle 463" o:spid="_x0000_s1027" style="position:absolute;margin-left:33pt;margin-top:58.5pt;width:516.75pt;height:175.5pt;z-index:251658240;visibility:visible;mso-wrap-style:square;mso-width-percent:900;mso-height-percent:0;mso-wrap-distance-left:9pt;mso-wrap-distance-top:0;mso-wrap-distance-right:9pt;mso-wrap-distance-bottom:0;mso-position-horizontal:absolute;mso-position-horizontal-relative:page;mso-position-vertical:absolute;mso-position-vertical-relative:page;mso-width-percent:900;mso-height-percent:0;mso-width-relative:page;mso-height-relative:page;v-text-anchor:middle" o:gfxdata="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" o:allowincell="f" fillcolor="#95b3d7 [1940]" strokecolor="black [3213]" strokeweight="1.5pt">
                     <v:textbox inset="14.4pt,,14.4pt">
@@ -685,7 +667,25 @@
                               <w:sz w:val="36"/>
                               <w:szCs w:val="36"/>
                             </w:rPr>
-                            <w:t>&lt;&lt;Aeroglide&gt;&gt;</w:t>
+                            <w:t>&lt;&lt;</w:t>
+                          </w:r>
+                          <w:proofErr w:type="spellStart"/>
+                          <w:r>
+                            <w:rPr>
+                              <w:color w:val="FFFFFF" w:themeColor="background1"/>
+                              <w:sz w:val="36"/>
+                              <w:szCs w:val="36"/>
+                            </w:rPr>
+                            <w:t>Aeroglide</w:t>
+                          </w:r>
+                          <w:proofErr w:type="spellEnd"/>
+                          <w:r>
+                            <w:rPr>
+                              <w:color w:val="FFFFFF" w:themeColor="background1"/>
+                              <w:sz w:val="36"/>
+                              <w:szCs w:val="36"/>
+                            </w:rPr>
+                            <w:t>&gt;&gt;</w:t>
                           </w:r>
                         </w:p>
                         <w:p>
@@ -835,15 +835,7 @@
             <w:rPr>
               <w:lang w:val="fr-FR"/>
             </w:rPr>
-            <w:t>Table des m</w:t>
-          </w:r>
-          <w:bookmarkStart w:id="0" w:name="_GoBack"/>
-          <w:bookmarkEnd w:id="0"/>
-          <w:r>
-            <w:rPr>
-              <w:lang w:val="fr-FR"/>
-            </w:rPr>
-            <w:t>atières</w:t>
+            <w:t>Table des matières</w:t>
           </w:r>
         </w:p>
         <w:p>
@@ -1937,12 +1929,12 @@
           <w:numId w:val="18"/>
         </w:numPr>
       </w:pPr>
-      <w:bookmarkStart w:id="1" w:name="_Toc510026915"/>
+      <w:bookmarkStart w:id="0" w:name="_Toc510026915"/>
       <w:r>
         <w:lastRenderedPageBreak/>
         <w:t>Analyse globale</w:t>
       </w:r>
-      <w:bookmarkEnd w:id="1"/>
+      <w:bookmarkEnd w:id="0"/>
       <w:r>
         <w:t xml:space="preserve"> </w:t>
       </w:r>
@@ -1959,7 +1951,7 @@
           <w:lang w:eastAsia="fr-BE"/>
         </w:rPr>
       </w:pPr>
-      <w:bookmarkStart w:id="2" w:name="_Toc510026916"/>
+      <w:bookmarkStart w:id="1" w:name="_Toc510026916"/>
       <w:r>
         <w:rPr>
           <w:rFonts w:eastAsia="Times New Roman"/>
@@ -1967,7 +1959,7 @@
         </w:rPr>
         <w:t>Définition du système</w:t>
       </w:r>
-      <w:bookmarkEnd w:id="2"/>
+      <w:bookmarkEnd w:id="1"/>
     </w:p>
     <w:p>
       <w:pPr>
@@ -2084,7 +2076,7 @@
           <w:lang w:eastAsia="fr-BE"/>
         </w:rPr>
       </w:pPr>
-      <w:bookmarkStart w:id="3" w:name="_Toc510026917"/>
+      <w:bookmarkStart w:id="2" w:name="_Toc510026917"/>
       <w:r>
         <w:rPr>
           <w:rFonts w:eastAsia="Times New Roman"/>
@@ -2092,7 +2084,7 @@
         </w:rPr>
         <w:t>Glossaire des terminologies</w:t>
       </w:r>
-      <w:bookmarkEnd w:id="3"/>
+      <w:bookmarkEnd w:id="2"/>
     </w:p>
     <w:p>
       <w:pPr>
@@ -2160,7 +2152,7 @@
           <w:lang w:eastAsia="fr-BE"/>
         </w:rPr>
       </w:pPr>
-      <w:bookmarkStart w:id="4" w:name="_Toc510026918"/>
+      <w:bookmarkStart w:id="3" w:name="_Toc510026918"/>
       <w:r>
         <w:rPr>
           <w:rFonts w:eastAsia="Times New Roman"/>
@@ -2168,7 +2160,7 @@
         </w:rPr>
         <w:t>Détails et responsabilités des acteurs</w:t>
       </w:r>
-      <w:bookmarkEnd w:id="4"/>
+      <w:bookmarkEnd w:id="3"/>
     </w:p>
     <w:p>
       <w:pPr>
@@ -2395,8 +2387,8 @@
           <w:lang w:eastAsia="fr-BE"/>
         </w:rPr>
       </w:pPr>
-      <w:bookmarkStart w:id="5" w:name="_Toc509583398"/>
-      <w:bookmarkStart w:id="6" w:name="_Toc510026919"/>
+      <w:bookmarkStart w:id="4" w:name="_Toc509583398"/>
+      <w:bookmarkStart w:id="5" w:name="_Toc510026919"/>
       <w:r>
         <w:rPr>
           <w:rFonts w:eastAsia="Times New Roman"/>
@@ -2405,8 +2397,8 @@
         <w:lastRenderedPageBreak/>
         <w:t>Décrire et énumérer les exigences du client</w:t>
       </w:r>
+      <w:bookmarkEnd w:id="4"/>
       <w:bookmarkEnd w:id="5"/>
-      <w:bookmarkEnd w:id="6"/>
     </w:p>
     <w:tbl>
       <w:tblPr>
@@ -3373,14 +3365,14 @@
           <w:numId w:val="18"/>
         </w:numPr>
       </w:pPr>
-      <w:bookmarkStart w:id="7" w:name="_Toc509583399"/>
-      <w:bookmarkStart w:id="8" w:name="_Toc510026920"/>
+      <w:bookmarkStart w:id="6" w:name="_Toc509583399"/>
+      <w:bookmarkStart w:id="7" w:name="_Toc510026920"/>
       <w:r>
         <w:lastRenderedPageBreak/>
         <w:t>Décrire et énumérer les cas d'utilisation par itération</w:t>
       </w:r>
+      <w:bookmarkEnd w:id="6"/>
       <w:bookmarkEnd w:id="7"/>
-      <w:bookmarkEnd w:id="8"/>
     </w:p>
     <w:tbl>
       <w:tblPr>
@@ -4143,13 +4135,13 @@
           <w:numId w:val="18"/>
         </w:numPr>
       </w:pPr>
-      <w:bookmarkStart w:id="9" w:name="_Toc509583400"/>
-      <w:bookmarkStart w:id="10" w:name="_Toc510026921"/>
+      <w:bookmarkStart w:id="8" w:name="_Toc509583400"/>
+      <w:bookmarkStart w:id="9" w:name="_Toc510026921"/>
       <w:r>
         <w:lastRenderedPageBreak/>
         <w:t>Diagramme des cas d’utilisation</w:t>
       </w:r>
-      <w:bookmarkEnd w:id="9"/>
+      <w:bookmarkEnd w:id="8"/>
       <w:r>
         <w:rPr>
           <w:noProof/>
@@ -4179,7 +4171,7 @@
                     <pic:cNvPicPr/>
                   </pic:nvPicPr>
                   <pic:blipFill>
-                    <a:blip r:embed="rId10">
+                    <a:blip r:embed="rId9">
                       <a:extLst>
                         <a:ext uri="{28A0092B-C50C-407E-A947-70E740481C1C}">
                           <a14:useLocalDpi xmlns:a14="http://schemas.microsoft.com/office/drawing/2010/main" val="0"/>
@@ -4211,7 +4203,7 @@
           </wp:anchor>
         </w:drawing>
       </w:r>
-      <w:bookmarkEnd w:id="10"/>
+      <w:bookmarkEnd w:id="9"/>
     </w:p>
     <w:p/>
     <w:p/>
@@ -4231,14 +4223,14 @@
           <w:numId w:val="18"/>
         </w:numPr>
       </w:pPr>
-      <w:bookmarkStart w:id="11" w:name="_Toc509583401"/>
-      <w:bookmarkStart w:id="12" w:name="_Toc510026922"/>
+      <w:bookmarkStart w:id="10" w:name="_Toc509583401"/>
+      <w:bookmarkStart w:id="11" w:name="_Toc510026922"/>
       <w:r>
         <w:lastRenderedPageBreak/>
         <w:t>Répartition du travail par itération</w:t>
       </w:r>
+      <w:bookmarkEnd w:id="10"/>
       <w:bookmarkEnd w:id="11"/>
-      <w:bookmarkEnd w:id="12"/>
     </w:p>
     <w:tbl>
       <w:tblPr>
@@ -6026,14 +6018,14 @@
           <w:numId w:val="18"/>
         </w:numPr>
       </w:pPr>
-      <w:bookmarkStart w:id="13" w:name="_Toc509583402"/>
-      <w:bookmarkStart w:id="14" w:name="_Toc510026923"/>
+      <w:bookmarkStart w:id="12" w:name="_Toc509583402"/>
+      <w:bookmarkStart w:id="13" w:name="_Toc510026923"/>
       <w:r>
         <w:lastRenderedPageBreak/>
         <w:t>Modèle complet des cas d'utilisation</w:t>
       </w:r>
+      <w:bookmarkEnd w:id="12"/>
       <w:bookmarkEnd w:id="13"/>
-      <w:bookmarkEnd w:id="14"/>
       <w:r>
         <w:t xml:space="preserve"> </w:t>
       </w:r>
@@ -6158,7 +6150,6 @@
                 <w:szCs w:val="24"/>
               </w:rPr>
             </w:pPr>
-            <w:proofErr w:type="spellStart"/>
             <w:r>
               <w:rPr>
                 <w:rFonts w:ascii="Times New Roman" w:hAnsi="Times New Roman" w:cs="Times New Roman"/>
@@ -6166,9 +6157,26 @@
                 <w:sz w:val="24"/>
                 <w:szCs w:val="24"/>
               </w:rPr>
-              <w:t>Préconditions</w:t>
-            </w:r>
-            <w:proofErr w:type="spellEnd"/>
+              <w:t>Préconditions </w:t>
+            </w:r>
+            <w:r>
+              <w:rPr>
+                <w:rFonts w:ascii="Times New Roman" w:hAnsi="Times New Roman" w:cs="Times New Roman"/>
+                <w:sz w:val="24"/>
+                <w:szCs w:val="24"/>
+              </w:rPr>
+              <w:t>: néant.</w:t>
+            </w:r>
+          </w:p>
+          <w:p>
+            <w:pPr>
+              <w:spacing w:after="0" w:line="240" w:lineRule="auto"/>
+              <w:rPr>
+                <w:rFonts w:ascii="Times New Roman" w:hAnsi="Times New Roman" w:cs="Times New Roman"/>
+                <w:sz w:val="24"/>
+                <w:szCs w:val="24"/>
+              </w:rPr>
+            </w:pPr>
             <w:r>
               <w:rPr>
                 <w:rFonts w:ascii="Times New Roman" w:hAnsi="Times New Roman" w:cs="Times New Roman"/>
@@ -6176,45 +6184,7 @@
                 <w:sz w:val="24"/>
                 <w:szCs w:val="24"/>
               </w:rPr>
-              <w:t> </w:t>
-            </w:r>
-            <w:r>
-              <w:rPr>
-                <w:rFonts w:ascii="Times New Roman" w:hAnsi="Times New Roman" w:cs="Times New Roman"/>
-                <w:sz w:val="24"/>
-                <w:szCs w:val="24"/>
-              </w:rPr>
-              <w:t>: néant.</w:t>
-            </w:r>
-          </w:p>
-          <w:p>
-            <w:pPr>
-              <w:spacing w:after="0" w:line="240" w:lineRule="auto"/>
-              <w:rPr>
-                <w:rFonts w:ascii="Times New Roman" w:hAnsi="Times New Roman" w:cs="Times New Roman"/>
-                <w:sz w:val="24"/>
-                <w:szCs w:val="24"/>
-              </w:rPr>
-            </w:pPr>
-            <w:proofErr w:type="spellStart"/>
-            <w:r>
-              <w:rPr>
-                <w:rFonts w:ascii="Times New Roman" w:hAnsi="Times New Roman" w:cs="Times New Roman"/>
-                <w:b/>
-                <w:sz w:val="24"/>
-                <w:szCs w:val="24"/>
-              </w:rPr>
-              <w:t>Postconditions</w:t>
-            </w:r>
-            <w:proofErr w:type="spellEnd"/>
-            <w:r>
-              <w:rPr>
-                <w:rFonts w:ascii="Times New Roman" w:hAnsi="Times New Roman" w:cs="Times New Roman"/>
-                <w:b/>
-                <w:sz w:val="24"/>
-                <w:szCs w:val="24"/>
-              </w:rPr>
-              <w:t> </w:t>
+              <w:t>Postconditions </w:t>
             </w:r>
             <w:r>
               <w:rPr>
@@ -6264,25 +6234,7 @@
                 <w:sz w:val="24"/>
                 <w:szCs w:val="24"/>
               </w:rPr>
-              <w:t xml:space="preserve">Le gestionnaire renseigne toutes les informations </w:t>
-            </w:r>
-            <w:proofErr w:type="gramStart"/>
-            <w:r>
-              <w:rPr>
-                <w:rFonts w:ascii="Times New Roman" w:hAnsi="Times New Roman" w:cs="Times New Roman"/>
-                <w:sz w:val="24"/>
-                <w:szCs w:val="24"/>
-              </w:rPr>
-              <w:t>du pilotes</w:t>
-            </w:r>
-            <w:proofErr w:type="gramEnd"/>
-            <w:r>
-              <w:rPr>
-                <w:rFonts w:ascii="Times New Roman" w:hAnsi="Times New Roman" w:cs="Times New Roman"/>
-                <w:sz w:val="24"/>
-                <w:szCs w:val="24"/>
-              </w:rPr>
-              <w:t xml:space="preserve"> (</w:t>
+              <w:t>Le gestionnaire renseigne toutes les informations du pilotes (</w:t>
             </w:r>
             <w:r>
               <w:rPr>
@@ -6314,25 +6266,7 @@
                 <w:sz w:val="24"/>
                 <w:szCs w:val="24"/>
               </w:rPr>
-              <w:t xml:space="preserve">Une fois le pilote </w:t>
-            </w:r>
-            <w:proofErr w:type="gramStart"/>
-            <w:r>
-              <w:rPr>
-                <w:rFonts w:ascii="Times New Roman" w:hAnsi="Times New Roman" w:cs="Times New Roman"/>
-                <w:sz w:val="24"/>
-                <w:szCs w:val="24"/>
-              </w:rPr>
-              <w:t>ajouter</w:t>
-            </w:r>
-            <w:proofErr w:type="gramEnd"/>
-            <w:r>
-              <w:rPr>
-                <w:rFonts w:ascii="Times New Roman" w:hAnsi="Times New Roman" w:cs="Times New Roman"/>
-                <w:sz w:val="24"/>
-                <w:szCs w:val="24"/>
-              </w:rPr>
-              <w:t xml:space="preserve">, un message apparaitra &lt;&lt;Pilote enregistré&gt;&gt; </w:t>
+              <w:t xml:space="preserve">Une fois le pilote ajouter, un message apparaitra &lt;&lt;Pilote enregistré&gt;&gt; </w:t>
             </w:r>
           </w:p>
           <w:p>
@@ -6364,107 +6298,121 @@
                 <w:szCs w:val="24"/>
               </w:rPr>
             </w:pPr>
-            <w:proofErr w:type="gramStart"/>
             <w:r>
               <w:rPr>
                 <w:rFonts w:ascii="Times New Roman" w:hAnsi="Times New Roman" w:cs="Times New Roman"/>
                 <w:sz w:val="24"/>
                 <w:szCs w:val="24"/>
               </w:rPr>
-              <w:t>2.a</w:t>
-            </w:r>
-            <w:proofErr w:type="gramEnd"/>
-            <w:r>
+              <w:t xml:space="preserve">2.a Un ou plusieurs champs est manquant </w:t>
+            </w:r>
+          </w:p>
+          <w:p>
+            <w:pPr>
+              <w:spacing w:after="0" w:line="240" w:lineRule="auto"/>
               <w:rPr>
                 <w:rFonts w:ascii="Times New Roman" w:hAnsi="Times New Roman" w:cs="Times New Roman"/>
                 <w:sz w:val="24"/>
                 <w:szCs w:val="24"/>
               </w:rPr>
-              <w:t xml:space="preserve"> Un ou plusieurs champs est manquant </w:t>
-            </w:r>
-          </w:p>
-          <w:p>
-            <w:pPr>
-              <w:spacing w:after="0" w:line="240" w:lineRule="auto"/>
+            </w:pPr>
+            <w:r>
               <w:rPr>
                 <w:rFonts w:ascii="Times New Roman" w:hAnsi="Times New Roman" w:cs="Times New Roman"/>
                 <w:sz w:val="24"/>
                 <w:szCs w:val="24"/>
               </w:rPr>
-            </w:pPr>
-            <w:r>
+              <w:t>1 un message d’erreur s’affiche &lt;&lt; Un ou plusieurs champs manquants&gt;&gt;</w:t>
+            </w:r>
+          </w:p>
+          <w:p>
+            <w:pPr>
+              <w:spacing w:after="0" w:line="240" w:lineRule="auto"/>
               <w:rPr>
                 <w:rFonts w:ascii="Times New Roman" w:hAnsi="Times New Roman" w:cs="Times New Roman"/>
                 <w:sz w:val="24"/>
                 <w:szCs w:val="24"/>
               </w:rPr>
-              <w:t>1 un message d’erreur s’affiche &lt;&lt; Un ou plusieurs champs manquants&gt;&gt;</w:t>
-            </w:r>
-          </w:p>
-          <w:p>
-            <w:pPr>
-              <w:spacing w:after="0" w:line="240" w:lineRule="auto"/>
+            </w:pPr>
+            <w:r>
               <w:rPr>
                 <w:rFonts w:ascii="Times New Roman" w:hAnsi="Times New Roman" w:cs="Times New Roman"/>
                 <w:sz w:val="24"/>
                 <w:szCs w:val="24"/>
               </w:rPr>
-            </w:pPr>
-            <w:r>
+              <w:t>2 le ou les champs manquants seront mis en évidence</w:t>
+            </w:r>
+          </w:p>
+          <w:p>
+            <w:pPr>
+              <w:spacing w:after="0" w:line="240" w:lineRule="auto"/>
               <w:rPr>
                 <w:rFonts w:ascii="Times New Roman" w:hAnsi="Times New Roman" w:cs="Times New Roman"/>
                 <w:sz w:val="24"/>
                 <w:szCs w:val="24"/>
               </w:rPr>
-              <w:t>2 le ou les champs manquants seront mis en évidence</w:t>
-            </w:r>
-          </w:p>
-          <w:p>
-            <w:pPr>
-              <w:spacing w:after="0" w:line="240" w:lineRule="auto"/>
+            </w:pPr>
+            <w:r>
               <w:rPr>
                 <w:rFonts w:ascii="Times New Roman" w:hAnsi="Times New Roman" w:cs="Times New Roman"/>
                 <w:sz w:val="24"/>
                 <w:szCs w:val="24"/>
               </w:rPr>
-            </w:pPr>
-            <w:r>
+              <w:t>3 on revient à l’étape 1 du scénario nominal</w:t>
+            </w:r>
+          </w:p>
+          <w:p>
+            <w:pPr>
+              <w:pStyle w:val="Paragraphedeliste"/>
+              <w:spacing w:after="0" w:line="240" w:lineRule="auto"/>
+              <w:ind w:left="405"/>
               <w:rPr>
                 <w:rFonts w:ascii="Times New Roman" w:hAnsi="Times New Roman" w:cs="Times New Roman"/>
                 <w:sz w:val="24"/>
                 <w:szCs w:val="24"/>
               </w:rPr>
-              <w:t>3 on revient à l’étape 1 du scénario nominal</w:t>
-            </w:r>
-          </w:p>
-          <w:p>
-            <w:pPr>
-              <w:pStyle w:val="Paragraphedeliste"/>
-              <w:spacing w:after="0" w:line="240" w:lineRule="auto"/>
-              <w:ind w:left="405"/>
+            </w:pPr>
+          </w:p>
+          <w:p>
+            <w:pPr>
+              <w:spacing w:after="0" w:line="240" w:lineRule="auto"/>
               <w:rPr>
                 <w:rFonts w:ascii="Times New Roman" w:hAnsi="Times New Roman" w:cs="Times New Roman"/>
                 <w:sz w:val="24"/>
                 <w:szCs w:val="24"/>
               </w:rPr>
             </w:pPr>
-          </w:p>
-          <w:p>
-            <w:pPr>
-              <w:spacing w:after="0" w:line="240" w:lineRule="auto"/>
+            <w:r>
               <w:rPr>
                 <w:rFonts w:ascii="Times New Roman" w:hAnsi="Times New Roman" w:cs="Times New Roman"/>
                 <w:sz w:val="24"/>
                 <w:szCs w:val="24"/>
               </w:rPr>
-            </w:pPr>
+              <w:t>2</w:t>
+            </w:r>
             <w:r>
               <w:rPr>
                 <w:rFonts w:ascii="Times New Roman" w:hAnsi="Times New Roman" w:cs="Times New Roman"/>
                 <w:sz w:val="24"/>
                 <w:szCs w:val="24"/>
               </w:rPr>
-              <w:t>2b 1e pilote existe déjà</w:t>
+              <w:t>.</w:t>
+            </w:r>
+            <w:r>
+              <w:rPr>
+                <w:rFonts w:ascii="Times New Roman" w:hAnsi="Times New Roman" w:cs="Times New Roman"/>
+                <w:sz w:val="24"/>
+                <w:szCs w:val="24"/>
+              </w:rPr>
+              <w:t xml:space="preserve">b </w:t>
+            </w:r>
+            <w:r>
+              <w:rPr>
+                <w:rFonts w:ascii="Times New Roman" w:hAnsi="Times New Roman" w:cs="Times New Roman"/>
+                <w:sz w:val="24"/>
+                <w:szCs w:val="24"/>
+              </w:rPr>
+              <w:t>Le format de l’email est incorrect</w:t>
             </w:r>
           </w:p>
           <w:p>
@@ -6472,7 +6420,7 @@
               <w:pStyle w:val="Paragraphedeliste"/>
               <w:numPr>
                 <w:ilvl w:val="0"/>
-                <w:numId w:val="8"/>
+                <w:numId w:val="20"/>
               </w:numPr>
               <w:spacing w:after="0" w:line="240" w:lineRule="auto"/>
               <w:rPr>
@@ -6487,7 +6435,7 @@
                 <w:sz w:val="24"/>
                 <w:szCs w:val="24"/>
               </w:rPr>
-              <w:t>Un message d’erreur s’affiche &lt;&lt; Le pilote existe déjà&gt;&gt; si l’id est le même qu’un autre pilote.</w:t>
+              <w:t>Un message d’erreur s’affiche « Erreur : format de l’email invalide. »</w:t>
             </w:r>
           </w:p>
           <w:p>
@@ -6495,7 +6443,7 @@
               <w:pStyle w:val="Paragraphedeliste"/>
               <w:numPr>
                 <w:ilvl w:val="0"/>
-                <w:numId w:val="8"/>
+                <w:numId w:val="20"/>
               </w:numPr>
               <w:spacing w:after="0" w:line="240" w:lineRule="auto"/>
               <w:rPr>
@@ -6510,8 +6458,226 @@
                 <w:sz w:val="24"/>
                 <w:szCs w:val="24"/>
               </w:rPr>
-              <w:t>on revient à l’étape 1 du scénario nominal</w:t>
-            </w:r>
+              <w:t>Le champ email est mis en évidence</w:t>
+            </w:r>
+          </w:p>
+          <w:p>
+            <w:pPr>
+              <w:pStyle w:val="Paragraphedeliste"/>
+              <w:numPr>
+                <w:ilvl w:val="0"/>
+                <w:numId w:val="20"/>
+              </w:numPr>
+              <w:spacing w:after="0" w:line="240" w:lineRule="auto"/>
+              <w:rPr>
+                <w:rFonts w:ascii="Times New Roman" w:hAnsi="Times New Roman" w:cs="Times New Roman"/>
+                <w:sz w:val="24"/>
+                <w:szCs w:val="24"/>
+              </w:rPr>
+            </w:pPr>
+            <w:r>
+              <w:rPr>
+                <w:rFonts w:ascii="Times New Roman" w:hAnsi="Times New Roman" w:cs="Times New Roman"/>
+                <w:sz w:val="24"/>
+                <w:szCs w:val="24"/>
+              </w:rPr>
+              <w:t>On revient à l’étape 1 du scénario nominal</w:t>
+            </w:r>
+          </w:p>
+          <w:p>
+            <w:pPr>
+              <w:pStyle w:val="Paragraphedeliste"/>
+              <w:spacing w:after="0" w:line="240" w:lineRule="auto"/>
+              <w:ind w:left="405"/>
+              <w:rPr>
+                <w:rFonts w:ascii="Times New Roman" w:hAnsi="Times New Roman" w:cs="Times New Roman"/>
+                <w:sz w:val="24"/>
+                <w:szCs w:val="24"/>
+              </w:rPr>
+            </w:pPr>
+          </w:p>
+          <w:p>
+            <w:pPr>
+              <w:spacing w:after="0" w:line="240" w:lineRule="auto"/>
+              <w:rPr>
+                <w:rFonts w:ascii="Times New Roman" w:hAnsi="Times New Roman" w:cs="Times New Roman"/>
+                <w:sz w:val="24"/>
+                <w:szCs w:val="24"/>
+              </w:rPr>
+            </w:pPr>
+            <w:r>
+              <w:rPr>
+                <w:rFonts w:ascii="Times New Roman" w:hAnsi="Times New Roman" w:cs="Times New Roman"/>
+                <w:sz w:val="24"/>
+                <w:szCs w:val="24"/>
+              </w:rPr>
+              <w:t>2.b Le format d</w:t>
+            </w:r>
+            <w:r>
+              <w:rPr>
+                <w:rFonts w:ascii="Times New Roman" w:hAnsi="Times New Roman" w:cs="Times New Roman"/>
+                <w:sz w:val="24"/>
+                <w:szCs w:val="24"/>
+              </w:rPr>
+              <w:t xml:space="preserve">u numéro de </w:t>
+            </w:r>
+            <w:proofErr w:type="spellStart"/>
+            <w:r>
+              <w:rPr>
+                <w:rFonts w:ascii="Times New Roman" w:hAnsi="Times New Roman" w:cs="Times New Roman"/>
+                <w:sz w:val="24"/>
+                <w:szCs w:val="24"/>
+              </w:rPr>
+              <w:t>gsm</w:t>
+            </w:r>
+            <w:proofErr w:type="spellEnd"/>
+            <w:r>
+              <w:rPr>
+                <w:rFonts w:ascii="Times New Roman" w:hAnsi="Times New Roman" w:cs="Times New Roman"/>
+                <w:sz w:val="24"/>
+                <w:szCs w:val="24"/>
+              </w:rPr>
+              <w:t xml:space="preserve"> </w:t>
+            </w:r>
+            <w:r>
+              <w:rPr>
+                <w:rFonts w:ascii="Times New Roman" w:hAnsi="Times New Roman" w:cs="Times New Roman"/>
+                <w:sz w:val="24"/>
+                <w:szCs w:val="24"/>
+              </w:rPr>
+              <w:t>est incorrect</w:t>
+            </w:r>
+          </w:p>
+          <w:p>
+            <w:pPr>
+              <w:pStyle w:val="Paragraphedeliste"/>
+              <w:numPr>
+                <w:ilvl w:val="0"/>
+                <w:numId w:val="21"/>
+              </w:numPr>
+              <w:spacing w:after="0" w:line="240" w:lineRule="auto"/>
+              <w:rPr>
+                <w:rFonts w:ascii="Times New Roman" w:hAnsi="Times New Roman" w:cs="Times New Roman"/>
+                <w:sz w:val="24"/>
+                <w:szCs w:val="24"/>
+              </w:rPr>
+            </w:pPr>
+            <w:r>
+              <w:rPr>
+                <w:rFonts w:ascii="Times New Roman" w:hAnsi="Times New Roman" w:cs="Times New Roman"/>
+                <w:sz w:val="24"/>
+                <w:szCs w:val="24"/>
+              </w:rPr>
+              <w:t>Un message d’erreur s’affiche « Erreur : format d</w:t>
+            </w:r>
+            <w:r>
+              <w:rPr>
+                <w:rFonts w:ascii="Times New Roman" w:hAnsi="Times New Roman" w:cs="Times New Roman"/>
+                <w:sz w:val="24"/>
+                <w:szCs w:val="24"/>
+              </w:rPr>
+              <w:t xml:space="preserve">u numéro de </w:t>
+            </w:r>
+            <w:proofErr w:type="spellStart"/>
+            <w:r>
+              <w:rPr>
+                <w:rFonts w:ascii="Times New Roman" w:hAnsi="Times New Roman" w:cs="Times New Roman"/>
+                <w:sz w:val="24"/>
+                <w:szCs w:val="24"/>
+              </w:rPr>
+              <w:t>gsm</w:t>
+            </w:r>
+            <w:proofErr w:type="spellEnd"/>
+            <w:r>
+              <w:rPr>
+                <w:rFonts w:ascii="Times New Roman" w:hAnsi="Times New Roman" w:cs="Times New Roman"/>
+                <w:sz w:val="24"/>
+                <w:szCs w:val="24"/>
+              </w:rPr>
+              <w:t xml:space="preserve"> </w:t>
+            </w:r>
+            <w:r>
+              <w:rPr>
+                <w:rFonts w:ascii="Times New Roman" w:hAnsi="Times New Roman" w:cs="Times New Roman"/>
+                <w:sz w:val="24"/>
+                <w:szCs w:val="24"/>
+              </w:rPr>
+              <w:t>invalide. »</w:t>
+            </w:r>
+          </w:p>
+          <w:p>
+            <w:pPr>
+              <w:pStyle w:val="Paragraphedeliste"/>
+              <w:numPr>
+                <w:ilvl w:val="0"/>
+                <w:numId w:val="21"/>
+              </w:numPr>
+              <w:spacing w:after="0" w:line="240" w:lineRule="auto"/>
+              <w:rPr>
+                <w:rFonts w:ascii="Times New Roman" w:hAnsi="Times New Roman" w:cs="Times New Roman"/>
+                <w:sz w:val="24"/>
+                <w:szCs w:val="24"/>
+              </w:rPr>
+            </w:pPr>
+            <w:r>
+              <w:rPr>
+                <w:rFonts w:ascii="Times New Roman" w:hAnsi="Times New Roman" w:cs="Times New Roman"/>
+                <w:sz w:val="24"/>
+                <w:szCs w:val="24"/>
+              </w:rPr>
+              <w:t xml:space="preserve">Le champ </w:t>
+            </w:r>
+            <w:r>
+              <w:rPr>
+                <w:rFonts w:ascii="Times New Roman" w:hAnsi="Times New Roman" w:cs="Times New Roman"/>
+                <w:sz w:val="24"/>
+                <w:szCs w:val="24"/>
+              </w:rPr>
+              <w:t xml:space="preserve">numéro de </w:t>
+            </w:r>
+            <w:proofErr w:type="spellStart"/>
+            <w:r>
+              <w:rPr>
+                <w:rFonts w:ascii="Times New Roman" w:hAnsi="Times New Roman" w:cs="Times New Roman"/>
+                <w:sz w:val="24"/>
+                <w:szCs w:val="24"/>
+              </w:rPr>
+              <w:t>gsm</w:t>
+            </w:r>
+            <w:proofErr w:type="spellEnd"/>
+            <w:r>
+              <w:rPr>
+                <w:rFonts w:ascii="Times New Roman" w:hAnsi="Times New Roman" w:cs="Times New Roman"/>
+                <w:sz w:val="24"/>
+                <w:szCs w:val="24"/>
+              </w:rPr>
+              <w:t xml:space="preserve"> est mis en évidence</w:t>
+            </w:r>
+          </w:p>
+          <w:p>
+            <w:pPr>
+              <w:pStyle w:val="Paragraphedeliste"/>
+              <w:numPr>
+                <w:ilvl w:val="0"/>
+                <w:numId w:val="21"/>
+              </w:numPr>
+              <w:spacing w:after="0" w:line="240" w:lineRule="auto"/>
+              <w:rPr>
+                <w:rFonts w:ascii="Times New Roman" w:hAnsi="Times New Roman" w:cs="Times New Roman"/>
+                <w:sz w:val="24"/>
+                <w:szCs w:val="24"/>
+              </w:rPr>
+            </w:pPr>
+            <w:r>
+              <w:rPr>
+                <w:rFonts w:ascii="Times New Roman" w:hAnsi="Times New Roman" w:cs="Times New Roman"/>
+                <w:sz w:val="24"/>
+                <w:szCs w:val="24"/>
+              </w:rPr>
+              <w:t>On revient à l’étape 1 du scénario nominal</w:t>
+            </w:r>
+            <w:bookmarkStart w:id="14" w:name="_GoBack"/>
+            <w:bookmarkEnd w:id="14"/>
           </w:p>
           <w:p>
             <w:pPr>
@@ -6588,7 +6754,6 @@
       <w:bookmarkStart w:id="15" w:name="_Toc509583403"/>
       <w:bookmarkStart w:id="16" w:name="_Toc510026924"/>
       <w:r>
-        <w:lastRenderedPageBreak/>
         <w:t>Diagramme de classe</w:t>
       </w:r>
       <w:bookmarkEnd w:id="15"/>
@@ -6617,7 +6782,7 @@
                     <pic:cNvPicPr/>
                   </pic:nvPicPr>
                   <pic:blipFill>
-                    <a:blip r:embed="rId11">
+                    <a:blip r:embed="rId10">
                       <a:extLst>
                         <a:ext uri="{28A0092B-C50C-407E-A947-70E740481C1C}">
                           <a14:useLocalDpi xmlns:a14="http://schemas.microsoft.com/office/drawing/2010/main" val="0"/>
@@ -6661,7 +6826,6 @@
       <w:bookmarkStart w:id="17" w:name="_Toc509583404"/>
       <w:bookmarkStart w:id="18" w:name="_Toc510026925"/>
       <w:r>
-        <w:lastRenderedPageBreak/>
         <w:t>Diagramme de composants</w:t>
       </w:r>
       <w:bookmarkEnd w:id="17"/>
@@ -6692,7 +6856,7 @@
                     <pic:cNvPicPr/>
                   </pic:nvPicPr>
                   <pic:blipFill>
-                    <a:blip r:embed="rId12">
+                    <a:blip r:embed="rId11">
                       <a:extLst>
                         <a:ext uri="{28A0092B-C50C-407E-A947-70E740481C1C}">
                           <a14:useLocalDpi xmlns:a14="http://schemas.microsoft.com/office/drawing/2010/main" val="0"/>
@@ -6745,7 +6909,6 @@
       <w:bookmarkStart w:id="19" w:name="_Toc509583405"/>
       <w:bookmarkStart w:id="20" w:name="_Toc510026926"/>
       <w:r>
-        <w:lastRenderedPageBreak/>
         <w:t>Schéma relationnel (modèle logique</w:t>
       </w:r>
       <w:bookmarkEnd w:id="19"/>
@@ -6774,7 +6937,7 @@
                     <pic:cNvPicPr/>
                   </pic:nvPicPr>
                   <pic:blipFill>
-                    <a:blip r:embed="rId13">
+                    <a:blip r:embed="rId12">
                       <a:extLst>
                         <a:ext uri="{28A0092B-C50C-407E-A947-70E740481C1C}">
                           <a14:useLocalDpi xmlns:a14="http://schemas.microsoft.com/office/drawing/2010/main" val="0"/>
@@ -6814,12 +6977,12 @@
     <w:p/>
     <w:p/>
     <w:sectPr>
-      <w:headerReference w:type="even" r:id="rId14"/>
-      <w:headerReference w:type="default" r:id="rId15"/>
-      <w:footerReference w:type="even" r:id="rId16"/>
-      <w:footerReference w:type="default" r:id="rId17"/>
-      <w:headerReference w:type="first" r:id="rId18"/>
-      <w:footerReference w:type="first" r:id="rId19"/>
+      <w:headerReference w:type="even" r:id="rId13"/>
+      <w:headerReference w:type="default" r:id="rId14"/>
+      <w:footerReference w:type="even" r:id="rId15"/>
+      <w:footerReference w:type="default" r:id="rId16"/>
+      <w:headerReference w:type="first" r:id="rId17"/>
+      <w:footerReference w:type="first" r:id="rId18"/>
       <w:pgSz w:w="11906" w:h="16838"/>
       <w:pgMar w:top="1417" w:right="1417" w:bottom="1417" w:left="1417" w:header="708" w:footer="708" w:gutter="0"/>
       <w:pgNumType w:start="0"/>
@@ -6832,7 +6995,7 @@
 </file>
 
 <file path=word/endnotes.xml><?xml version="1.0" encoding="utf-8"?>
-<w:endnotes xmlns:wpc="http://schemas.microsoft.com/office/word/2010/wordprocessingCanvas" xmlns:mc="http://schemas.openxmlformats.org/markup-compatibility/2006" xmlns:o="urn:schemas-microsoft-com:office:office" xmlns:r="http://schemas.openxmlformats.org/officeDocument/2006/relationships" xmlns:m="http://schemas.openxmlformats.org/officeDocument/2006/math" xmlns:v="urn:schemas-microsoft-com:vml" xmlns:wp14="http://schemas.microsoft.com/office/word/2010/wordprocessingDrawing" xmlns:wp="http://schemas.openxmlformats.org/drawingml/2006/wordprocessingDrawing" xmlns:w10="urn:schemas-microsoft-com:office:word" xmlns:w="http://schemas.openxmlformats.org/wordprocessingml/2006/main" xmlns:w14="http://schemas.microsoft.com/office/word/2010/wordml" xmlns:wpg="http://schemas.microsoft.com/office/word/2010/wordprocessingGroup" xmlns:wpi="http://schemas.microsoft.com/office/word/2010/wordprocessingInk" xmlns:wne="http://schemas.microsoft.com/office/word/2006/wordml" xmlns:wps="http://schemas.microsoft.com/office/word/2010/wordprocessingShape" mc:Ignorable="w14 wp14">
+<w:endnotes xmlns:wpc="http://schemas.microsoft.com/office/word/2010/wordprocessingCanvas" xmlns:cx="http://schemas.microsoft.com/office/drawing/2014/chartex" xmlns:cx1="http://schemas.microsoft.com/office/drawing/2015/9/8/chartex" xmlns:cx2="http://schemas.microsoft.com/office/drawing/2015/10/21/chartex" xmlns:cx3="http://schemas.microsoft.com/office/drawing/2016/5/9/chartex" xmlns:cx4="http://schemas.microsoft.com/office/drawing/2016/5/10/chartex" xmlns:cx5="http://schemas.microsoft.com/office/drawing/2016/5/11/chartex" xmlns:cx6="http://schemas.microsoft.com/office/drawing/2016/5/12/chartex" xmlns:cx7="http://schemas.microsoft.com/office/drawing/2016/5/13/chartex" xmlns:cx8="http://schemas.microsoft.com/office/drawing/2016/5/14/chartex" xmlns:mc="http://schemas.openxmlformats.org/markup-compatibility/2006" xmlns:aink="http://schemas.microsoft.com/office/drawing/2016/ink" xmlns:am3d="http://schemas.microsoft.com/office/drawing/2017/model3d" xmlns:o="urn:schemas-microsoft-com:office:office" xmlns:r="http://schemas.openxmlformats.org/officeDocument/2006/relationships" xmlns:m="http://schemas.openxmlformats.org/officeDocument/2006/math" xmlns:v="urn:schemas-microsoft-com:vml" xmlns:wp14="http://schemas.microsoft.com/office/word/2010/wordprocessingDrawing" xmlns:wp="http://schemas.openxmlformats.org/drawingml/2006/wordprocessingDrawing" xmlns:w10="urn:schemas-microsoft-com:office:word" xmlns:w="http://schemas.openxmlformats.org/wordprocessingml/2006/main" xmlns:w14="http://schemas.microsoft.com/office/word/2010/wordml" xmlns:w15="http://schemas.microsoft.com/office/word/2012/wordml" xmlns:w16cid="http://schemas.microsoft.com/office/word/2016/wordml/cid" xmlns:w16se="http://schemas.microsoft.com/office/word/2015/wordml/symex" xmlns:wpg="http://schemas.microsoft.com/office/word/2010/wordprocessingGroup" xmlns:wpi="http://schemas.microsoft.com/office/word/2010/wordprocessingInk" xmlns:wne="http://schemas.microsoft.com/office/word/2006/wordml" xmlns:wps="http://schemas.microsoft.com/office/word/2010/wordprocessingShape" mc:Ignorable="w14 w15 w16se w16cid wp14">
   <w:endnote w:type="separator" w:id="-1">
     <w:p>
       <w:pPr>
@@ -6857,7 +7020,7 @@
 </file>
 
 <file path=word/footer1.xml><?xml version="1.0" encoding="utf-8"?>
-<w:ftr xmlns:wpc="http://schemas.microsoft.com/office/word/2010/wordprocessingCanvas" xmlns:mc="http://schemas.openxmlformats.org/markup-compatibility/2006" xmlns:o="urn:schemas-microsoft-com:office:office" xmlns:r="http://schemas.openxmlformats.org/officeDocument/2006/relationships" xmlns:m="http://schemas.openxmlformats.org/officeDocument/2006/math" xmlns:v="urn:schemas-microsoft-com:vml" xmlns:wp14="http://schemas.microsoft.com/office/word/2010/wordprocessingDrawing" xmlns:wp="http://schemas.openxmlformats.org/drawingml/2006/wordprocessingDrawing" xmlns:w10="urn:schemas-microsoft-com:office:word" xmlns:w="http://schemas.openxmlformats.org/wordprocessingml/2006/main" xmlns:w14="http://schemas.microsoft.com/office/word/2010/wordml" xmlns:wpg="http://schemas.microsoft.com/office/word/2010/wordprocessingGroup" xmlns:wpi="http://schemas.microsoft.com/office/word/2010/wordprocessingInk" xmlns:wne="http://schemas.microsoft.com/office/word/2006/wordml" xmlns:wps="http://schemas.microsoft.com/office/word/2010/wordprocessingShape" mc:Ignorable="w14 wp14">
+<w:ftr xmlns:wpc="http://schemas.microsoft.com/office/word/2010/wordprocessingCanvas" xmlns:cx="http://schemas.microsoft.com/office/drawing/2014/chartex" xmlns:cx1="http://schemas.microsoft.com/office/drawing/2015/9/8/chartex" xmlns:cx2="http://schemas.microsoft.com/office/drawing/2015/10/21/chartex" xmlns:cx3="http://schemas.microsoft.com/office/drawing/2016/5/9/chartex" xmlns:cx4="http://schemas.microsoft.com/office/drawing/2016/5/10/chartex" xmlns:cx5="http://schemas.microsoft.com/office/drawing/2016/5/11/chartex" xmlns:cx6="http://schemas.microsoft.com/office/drawing/2016/5/12/chartex" xmlns:cx7="http://schemas.microsoft.com/office/drawing/2016/5/13/chartex" xmlns:cx8="http://schemas.microsoft.com/office/drawing/2016/5/14/chartex" xmlns:mc="http://schemas.openxmlformats.org/markup-compatibility/2006" xmlns:aink="http://schemas.microsoft.com/office/drawing/2016/ink" xmlns:am3d="http://schemas.microsoft.com/office/drawing/2017/model3d" xmlns:o="urn:schemas-microsoft-com:office:office" xmlns:r="http://schemas.openxmlformats.org/officeDocument/2006/relationships" xmlns:m="http://schemas.openxmlformats.org/officeDocument/2006/math" xmlns:v="urn:schemas-microsoft-com:vml" xmlns:wp14="http://schemas.microsoft.com/office/word/2010/wordprocessingDrawing" xmlns:wp="http://schemas.openxmlformats.org/drawingml/2006/wordprocessingDrawing" xmlns:w10="urn:schemas-microsoft-com:office:word" xmlns:w="http://schemas.openxmlformats.org/wordprocessingml/2006/main" xmlns:w14="http://schemas.microsoft.com/office/word/2010/wordml" xmlns:w15="http://schemas.microsoft.com/office/word/2012/wordml" xmlns:w16cid="http://schemas.microsoft.com/office/word/2016/wordml/cid" xmlns:w16se="http://schemas.microsoft.com/office/word/2015/wordml/symex" xmlns:wpg="http://schemas.microsoft.com/office/word/2010/wordprocessingGroup" xmlns:wpi="http://schemas.microsoft.com/office/word/2010/wordprocessingInk" xmlns:wne="http://schemas.microsoft.com/office/word/2006/wordml" xmlns:wps="http://schemas.microsoft.com/office/word/2010/wordprocessingShape" mc:Ignorable="w14 w15 w16se w16cid wp14">
   <w:p>
     <w:pPr>
       <w:pStyle w:val="Pieddepage"/>
@@ -6867,7 +7030,7 @@
 </file>
 
 <file path=word/footer2.xml><?xml version="1.0" encoding="utf-8"?>
-<w:ftr xmlns:wpc="http://schemas.microsoft.com/office/word/2010/wordprocessingCanvas" xmlns:mc="http://schemas.openxmlformats.org/markup-compatibility/2006" xmlns:o="urn:schemas-microsoft-com:office:office" xmlns:r="http://schemas.openxmlformats.org/officeDocument/2006/relationships" xmlns:m="http://schemas.openxmlformats.org/officeDocument/2006/math" xmlns:v="urn:schemas-microsoft-com:vml" xmlns:wp14="http://schemas.microsoft.com/office/word/2010/wordprocessingDrawing" xmlns:wp="http://schemas.openxmlformats.org/drawingml/2006/wordprocessingDrawing" xmlns:w10="urn:schemas-microsoft-com:office:word" xmlns:w="http://schemas.openxmlformats.org/wordprocessingml/2006/main" xmlns:w14="http://schemas.microsoft.com/office/word/2010/wordml" xmlns:wpg="http://schemas.microsoft.com/office/word/2010/wordprocessingGroup" xmlns:wpi="http://schemas.microsoft.com/office/word/2010/wordprocessingInk" xmlns:wne="http://schemas.microsoft.com/office/word/2006/wordml" xmlns:wps="http://schemas.microsoft.com/office/word/2010/wordprocessingShape" mc:Ignorable="w14 wp14">
+<w:ftr xmlns:wpc="http://schemas.microsoft.com/office/word/2010/wordprocessingCanvas" xmlns:cx="http://schemas.microsoft.com/office/drawing/2014/chartex" xmlns:cx1="http://schemas.microsoft.com/office/drawing/2015/9/8/chartex" xmlns:cx2="http://schemas.microsoft.com/office/drawing/2015/10/21/chartex" xmlns:cx3="http://schemas.microsoft.com/office/drawing/2016/5/9/chartex" xmlns:cx4="http://schemas.microsoft.com/office/drawing/2016/5/10/chartex" xmlns:cx5="http://schemas.microsoft.com/office/drawing/2016/5/11/chartex" xmlns:cx6="http://schemas.microsoft.com/office/drawing/2016/5/12/chartex" xmlns:cx7="http://schemas.microsoft.com/office/drawing/2016/5/13/chartex" xmlns:cx8="http://schemas.microsoft.com/office/drawing/2016/5/14/chartex" xmlns:mc="http://schemas.openxmlformats.org/markup-compatibility/2006" xmlns:aink="http://schemas.microsoft.com/office/drawing/2016/ink" xmlns:am3d="http://schemas.microsoft.com/office/drawing/2017/model3d" xmlns:o="urn:schemas-microsoft-com:office:office" xmlns:r="http://schemas.openxmlformats.org/officeDocument/2006/relationships" xmlns:m="http://schemas.openxmlformats.org/officeDocument/2006/math" xmlns:v="urn:schemas-microsoft-com:vml" xmlns:wp14="http://schemas.microsoft.com/office/word/2010/wordprocessingDrawing" xmlns:wp="http://schemas.openxmlformats.org/drawingml/2006/wordprocessingDrawing" xmlns:w10="urn:schemas-microsoft-com:office:word" xmlns:w="http://schemas.openxmlformats.org/wordprocessingml/2006/main" xmlns:w14="http://schemas.microsoft.com/office/word/2010/wordml" xmlns:w15="http://schemas.microsoft.com/office/word/2012/wordml" xmlns:w16cid="http://schemas.microsoft.com/office/word/2016/wordml/cid" xmlns:w16se="http://schemas.microsoft.com/office/word/2015/wordml/symex" xmlns:wpg="http://schemas.microsoft.com/office/word/2010/wordprocessingGroup" xmlns:wpi="http://schemas.microsoft.com/office/word/2010/wordprocessingInk" xmlns:wne="http://schemas.microsoft.com/office/word/2006/wordml" xmlns:wps="http://schemas.microsoft.com/office/word/2010/wordprocessingShape" mc:Ignorable="w14 w15 w16se w16cid wp14">
   <w:sdt>
     <w:sdtPr>
       <w:id w:val="-86151172"/>
@@ -6914,7 +7077,7 @@
 </file>
 
 <file path=word/footer3.xml><?xml version="1.0" encoding="utf-8"?>
-<w:ftr xmlns:wpc="http://schemas.microsoft.com/office/word/2010/wordprocessingCanvas" xmlns:mc="http://schemas.openxmlformats.org/markup-compatibility/2006" xmlns:o="urn:schemas-microsoft-com:office:office" xmlns:r="http://schemas.openxmlformats.org/officeDocument/2006/relationships" xmlns:m="http://schemas.openxmlformats.org/officeDocument/2006/math" xmlns:v="urn:schemas-microsoft-com:vml" xmlns:wp14="http://schemas.microsoft.com/office/word/2010/wordprocessingDrawing" xmlns:wp="http://schemas.openxmlformats.org/drawingml/2006/wordprocessingDrawing" xmlns:w10="urn:schemas-microsoft-com:office:word" xmlns:w="http://schemas.openxmlformats.org/wordprocessingml/2006/main" xmlns:w14="http://schemas.microsoft.com/office/word/2010/wordml" xmlns:wpg="http://schemas.microsoft.com/office/word/2010/wordprocessingGroup" xmlns:wpi="http://schemas.microsoft.com/office/word/2010/wordprocessingInk" xmlns:wne="http://schemas.microsoft.com/office/word/2006/wordml" xmlns:wps="http://schemas.microsoft.com/office/word/2010/wordprocessingShape" mc:Ignorable="w14 wp14">
+<w:ftr xmlns:wpc="http://schemas.microsoft.com/office/word/2010/wordprocessingCanvas" xmlns:cx="http://schemas.microsoft.com/office/drawing/2014/chartex" xmlns:cx1="http://schemas.microsoft.com/office/drawing/2015/9/8/chartex" xmlns:cx2="http://schemas.microsoft.com/office/drawing/2015/10/21/chartex" xmlns:cx3="http://schemas.microsoft.com/office/drawing/2016/5/9/chartex" xmlns:cx4="http://schemas.microsoft.com/office/drawing/2016/5/10/chartex" xmlns:cx5="http://schemas.microsoft.com/office/drawing/2016/5/11/chartex" xmlns:cx6="http://schemas.microsoft.com/office/drawing/2016/5/12/chartex" xmlns:cx7="http://schemas.microsoft.com/office/drawing/2016/5/13/chartex" xmlns:cx8="http://schemas.microsoft.com/office/drawing/2016/5/14/chartex" xmlns:mc="http://schemas.openxmlformats.org/markup-compatibility/2006" xmlns:aink="http://schemas.microsoft.com/office/drawing/2016/ink" xmlns:am3d="http://schemas.microsoft.com/office/drawing/2017/model3d" xmlns:o="urn:schemas-microsoft-com:office:office" xmlns:r="http://schemas.openxmlformats.org/officeDocument/2006/relationships" xmlns:m="http://schemas.openxmlformats.org/officeDocument/2006/math" xmlns:v="urn:schemas-microsoft-com:vml" xmlns:wp14="http://schemas.microsoft.com/office/word/2010/wordprocessingDrawing" xmlns:wp="http://schemas.openxmlformats.org/drawingml/2006/wordprocessingDrawing" xmlns:w10="urn:schemas-microsoft-com:office:word" xmlns:w="http://schemas.openxmlformats.org/wordprocessingml/2006/main" xmlns:w14="http://schemas.microsoft.com/office/word/2010/wordml" xmlns:w15="http://schemas.microsoft.com/office/word/2012/wordml" xmlns:w16cid="http://schemas.microsoft.com/office/word/2016/wordml/cid" xmlns:w16se="http://schemas.microsoft.com/office/word/2015/wordml/symex" xmlns:wpg="http://schemas.microsoft.com/office/word/2010/wordprocessingGroup" xmlns:wpi="http://schemas.microsoft.com/office/word/2010/wordprocessingInk" xmlns:wne="http://schemas.microsoft.com/office/word/2006/wordml" xmlns:wps="http://schemas.microsoft.com/office/word/2010/wordprocessingShape" mc:Ignorable="w14 w15 w16se w16cid wp14">
   <w:p>
     <w:pPr>
       <w:pStyle w:val="Pieddepage"/>
@@ -6924,7 +7087,7 @@
 </file>
 
 <file path=word/footnotes.xml><?xml version="1.0" encoding="utf-8"?>
-<w:footnotes xmlns:wpc="http://schemas.microsoft.com/office/word/2010/wordprocessingCanvas" xmlns:mc="http://schemas.openxmlformats.org/markup-compatibility/2006" xmlns:o="urn:schemas-microsoft-com:office:office" xmlns:r="http://schemas.openxmlformats.org/officeDocument/2006/relationships" xmlns:m="http://schemas.openxmlformats.org/officeDocument/2006/math" xmlns:v="urn:schemas-microsoft-com:vml" xmlns:wp14="http://schemas.microsoft.com/office/word/2010/wordprocessingDrawing" xmlns:wp="http://schemas.openxmlformats.org/drawingml/2006/wordprocessingDrawing" xmlns:w10="urn:schemas-microsoft-com:office:word" xmlns:w="http://schemas.openxmlformats.org/wordprocessingml/2006/main" xmlns:w14="http://schemas.microsoft.com/office/word/2010/wordml" xmlns:wpg="http://schemas.microsoft.com/office/word/2010/wordprocessingGroup" xmlns:wpi="http://schemas.microsoft.com/office/word/2010/wordprocessingInk" xmlns:wne="http://schemas.microsoft.com/office/word/2006/wordml" xmlns:wps="http://schemas.microsoft.com/office/word/2010/wordprocessingShape" mc:Ignorable="w14 wp14">
+<w:footnotes xmlns:wpc="http://schemas.microsoft.com/office/word/2010/wordprocessingCanvas" xmlns:cx="http://schemas.microsoft.com/office/drawing/2014/chartex" xmlns:cx1="http://schemas.microsoft.com/office/drawing/2015/9/8/chartex" xmlns:cx2="http://schemas.microsoft.com/office/drawing/2015/10/21/chartex" xmlns:cx3="http://schemas.microsoft.com/office/drawing/2016/5/9/chartex" xmlns:cx4="http://schemas.microsoft.com/office/drawing/2016/5/10/chartex" xmlns:cx5="http://schemas.microsoft.com/office/drawing/2016/5/11/chartex" xmlns:cx6="http://schemas.microsoft.com/office/drawing/2016/5/12/chartex" xmlns:cx7="http://schemas.microsoft.com/office/drawing/2016/5/13/chartex" xmlns:cx8="http://schemas.microsoft.com/office/drawing/2016/5/14/chartex" xmlns:mc="http://schemas.openxmlformats.org/markup-compatibility/2006" xmlns:aink="http://schemas.microsoft.com/office/drawing/2016/ink" xmlns:am3d="http://schemas.microsoft.com/office/drawing/2017/model3d" xmlns:o="urn:schemas-microsoft-com:office:office" xmlns:r="http://schemas.openxmlformats.org/officeDocument/2006/relationships" xmlns:m="http://schemas.openxmlformats.org/officeDocument/2006/math" xmlns:v="urn:schemas-microsoft-com:vml" xmlns:wp14="http://schemas.microsoft.com/office/word/2010/wordprocessingDrawing" xmlns:wp="http://schemas.openxmlformats.org/drawingml/2006/wordprocessingDrawing" xmlns:w10="urn:schemas-microsoft-com:office:word" xmlns:w="http://schemas.openxmlformats.org/wordprocessingml/2006/main" xmlns:w14="http://schemas.microsoft.com/office/word/2010/wordml" xmlns:w15="http://schemas.microsoft.com/office/word/2012/wordml" xmlns:w16cid="http://schemas.microsoft.com/office/word/2016/wordml/cid" xmlns:w16se="http://schemas.microsoft.com/office/word/2015/wordml/symex" xmlns:wpg="http://schemas.microsoft.com/office/word/2010/wordprocessingGroup" xmlns:wpi="http://schemas.microsoft.com/office/word/2010/wordprocessingInk" xmlns:wne="http://schemas.microsoft.com/office/word/2006/wordml" xmlns:wps="http://schemas.microsoft.com/office/word/2010/wordprocessingShape" mc:Ignorable="w14 w15 w16se w16cid wp14">
   <w:footnote w:type="separator" w:id="-1">
     <w:p>
       <w:pPr>
@@ -6949,7 +7112,7 @@
 </file>
 
 <file path=word/header1.xml><?xml version="1.0" encoding="utf-8"?>
-<w:hdr xmlns:wpc="http://schemas.microsoft.com/office/word/2010/wordprocessingCanvas" xmlns:mc="http://schemas.openxmlformats.org/markup-compatibility/2006" xmlns:o="urn:schemas-microsoft-com:office:office" xmlns:r="http://schemas.openxmlformats.org/officeDocument/2006/relationships" xmlns:m="http://schemas.openxmlformats.org/officeDocument/2006/math" xmlns:v="urn:schemas-microsoft-com:vml" xmlns:wp14="http://schemas.microsoft.com/office/word/2010/wordprocessingDrawing" xmlns:wp="http://schemas.openxmlformats.org/drawingml/2006/wordprocessingDrawing" xmlns:w10="urn:schemas-microsoft-com:office:word" xmlns:w="http://schemas.openxmlformats.org/wordprocessingml/2006/main" xmlns:w14="http://schemas.microsoft.com/office/word/2010/wordml" xmlns:wpg="http://schemas.microsoft.com/office/word/2010/wordprocessingGroup" xmlns:wpi="http://schemas.microsoft.com/office/word/2010/wordprocessingInk" xmlns:wne="http://schemas.microsoft.com/office/word/2006/wordml" xmlns:wps="http://schemas.microsoft.com/office/word/2010/wordprocessingShape" mc:Ignorable="w14 wp14">
+<w:hdr xmlns:wpc="http://schemas.microsoft.com/office/word/2010/wordprocessingCanvas" xmlns:cx="http://schemas.microsoft.com/office/drawing/2014/chartex" xmlns:cx1="http://schemas.microsoft.com/office/drawing/2015/9/8/chartex" xmlns:cx2="http://schemas.microsoft.com/office/drawing/2015/10/21/chartex" xmlns:cx3="http://schemas.microsoft.com/office/drawing/2016/5/9/chartex" xmlns:cx4="http://schemas.microsoft.com/office/drawing/2016/5/10/chartex" xmlns:cx5="http://schemas.microsoft.com/office/drawing/2016/5/11/chartex" xmlns:cx6="http://schemas.microsoft.com/office/drawing/2016/5/12/chartex" xmlns:cx7="http://schemas.microsoft.com/office/drawing/2016/5/13/chartex" xmlns:cx8="http://schemas.microsoft.com/office/drawing/2016/5/14/chartex" xmlns:mc="http://schemas.openxmlformats.org/markup-compatibility/2006" xmlns:aink="http://schemas.microsoft.com/office/drawing/2016/ink" xmlns:am3d="http://schemas.microsoft.com/office/drawing/2017/model3d" xmlns:o="urn:schemas-microsoft-com:office:office" xmlns:r="http://schemas.openxmlformats.org/officeDocument/2006/relationships" xmlns:m="http://schemas.openxmlformats.org/officeDocument/2006/math" xmlns:v="urn:schemas-microsoft-com:vml" xmlns:wp14="http://schemas.microsoft.com/office/word/2010/wordprocessingDrawing" xmlns:wp="http://schemas.openxmlformats.org/drawingml/2006/wordprocessingDrawing" xmlns:w10="urn:schemas-microsoft-com:office:word" xmlns:w="http://schemas.openxmlformats.org/wordprocessingml/2006/main" xmlns:w14="http://schemas.microsoft.com/office/word/2010/wordml" xmlns:w15="http://schemas.microsoft.com/office/word/2012/wordml" xmlns:w16cid="http://schemas.microsoft.com/office/word/2016/wordml/cid" xmlns:w16se="http://schemas.microsoft.com/office/word/2015/wordml/symex" xmlns:wpg="http://schemas.microsoft.com/office/word/2010/wordprocessingGroup" xmlns:wpi="http://schemas.microsoft.com/office/word/2010/wordprocessingInk" xmlns:wne="http://schemas.microsoft.com/office/word/2006/wordml" xmlns:wps="http://schemas.microsoft.com/office/word/2010/wordprocessingShape" mc:Ignorable="w14 w15 w16se w16cid wp14">
   <w:p>
     <w:pPr>
       <w:pStyle w:val="En-tte"/>
@@ -6959,7 +7122,7 @@
 </file>
 
 <file path=word/header2.xml><?xml version="1.0" encoding="utf-8"?>
-<w:hdr xmlns:wpc="http://schemas.microsoft.com/office/word/2010/wordprocessingCanvas" xmlns:mc="http://schemas.openxmlformats.org/markup-compatibility/2006" xmlns:o="urn:schemas-microsoft-com:office:office" xmlns:r="http://schemas.openxmlformats.org/officeDocument/2006/relationships" xmlns:m="http://schemas.openxmlformats.org/officeDocument/2006/math" xmlns:v="urn:schemas-microsoft-com:vml" xmlns:wp14="http://schemas.microsoft.com/office/word/2010/wordprocessingDrawing" xmlns:wp="http://schemas.openxmlformats.org/drawingml/2006/wordprocessingDrawing" xmlns:w10="urn:schemas-microsoft-com:office:word" xmlns:w="http://schemas.openxmlformats.org/wordprocessingml/2006/main" xmlns:w14="http://schemas.microsoft.com/office/word/2010/wordml" xmlns:wpg="http://schemas.microsoft.com/office/word/2010/wordprocessingGroup" xmlns:wpi="http://schemas.microsoft.com/office/word/2010/wordprocessingInk" xmlns:wne="http://schemas.microsoft.com/office/word/2006/wordml" xmlns:wps="http://schemas.microsoft.com/office/word/2010/wordprocessingShape" mc:Ignorable="w14 wp14">
+<w:hdr xmlns:wpc="http://schemas.microsoft.com/office/word/2010/wordprocessingCanvas" xmlns:cx="http://schemas.microsoft.com/office/drawing/2014/chartex" xmlns:cx1="http://schemas.microsoft.com/office/drawing/2015/9/8/chartex" xmlns:cx2="http://schemas.microsoft.com/office/drawing/2015/10/21/chartex" xmlns:cx3="http://schemas.microsoft.com/office/drawing/2016/5/9/chartex" xmlns:cx4="http://schemas.microsoft.com/office/drawing/2016/5/10/chartex" xmlns:cx5="http://schemas.microsoft.com/office/drawing/2016/5/11/chartex" xmlns:cx6="http://schemas.microsoft.com/office/drawing/2016/5/12/chartex" xmlns:cx7="http://schemas.microsoft.com/office/drawing/2016/5/13/chartex" xmlns:cx8="http://schemas.microsoft.com/office/drawing/2016/5/14/chartex" xmlns:mc="http://schemas.openxmlformats.org/markup-compatibility/2006" xmlns:aink="http://schemas.microsoft.com/office/drawing/2016/ink" xmlns:am3d="http://schemas.microsoft.com/office/drawing/2017/model3d" xmlns:o="urn:schemas-microsoft-com:office:office" xmlns:r="http://schemas.openxmlformats.org/officeDocument/2006/relationships" xmlns:m="http://schemas.openxmlformats.org/officeDocument/2006/math" xmlns:v="urn:schemas-microsoft-com:vml" xmlns:wp14="http://schemas.microsoft.com/office/word/2010/wordprocessingDrawing" xmlns:wp="http://schemas.openxmlformats.org/drawingml/2006/wordprocessingDrawing" xmlns:w10="urn:schemas-microsoft-com:office:word" xmlns:w="http://schemas.openxmlformats.org/wordprocessingml/2006/main" xmlns:w14="http://schemas.microsoft.com/office/word/2010/wordml" xmlns:w15="http://schemas.microsoft.com/office/word/2012/wordml" xmlns:w16cid="http://schemas.microsoft.com/office/word/2016/wordml/cid" xmlns:w16se="http://schemas.microsoft.com/office/word/2015/wordml/symex" xmlns:wpg="http://schemas.microsoft.com/office/word/2010/wordprocessingGroup" xmlns:wpi="http://schemas.microsoft.com/office/word/2010/wordprocessingInk" xmlns:wne="http://schemas.microsoft.com/office/word/2006/wordml" xmlns:wps="http://schemas.microsoft.com/office/word/2010/wordprocessingShape" mc:Ignorable="w14 w15 w16se w16cid wp14">
   <w:p>
     <w:pPr>
       <w:pStyle w:val="En-tte"/>
@@ -6969,7 +7132,7 @@
 </file>
 
 <file path=word/header3.xml><?xml version="1.0" encoding="utf-8"?>
-<w:hdr xmlns:wpc="http://schemas.microsoft.com/office/word/2010/wordprocessingCanvas" xmlns:mc="http://schemas.openxmlformats.org/markup-compatibility/2006" xmlns:o="urn:schemas-microsoft-com:office:office" xmlns:r="http://schemas.openxmlformats.org/officeDocument/2006/relationships" xmlns:m="http://schemas.openxmlformats.org/officeDocument/2006/math" xmlns:v="urn:schemas-microsoft-com:vml" xmlns:wp14="http://schemas.microsoft.com/office/word/2010/wordprocessingDrawing" xmlns:wp="http://schemas.openxmlformats.org/drawingml/2006/wordprocessingDrawing" xmlns:w10="urn:schemas-microsoft-com:office:word" xmlns:w="http://schemas.openxmlformats.org/wordprocessingml/2006/main" xmlns:w14="http://schemas.microsoft.com/office/word/2010/wordml" xmlns:wpg="http://schemas.microsoft.com/office/word/2010/wordprocessingGroup" xmlns:wpi="http://schemas.microsoft.com/office/word/2010/wordprocessingInk" xmlns:wne="http://schemas.microsoft.com/office/word/2006/wordml" xmlns:wps="http://schemas.microsoft.com/office/word/2010/wordprocessingShape" mc:Ignorable="w14 wp14">
+<w:hdr xmlns:wpc="http://schemas.microsoft.com/office/word/2010/wordprocessingCanvas" xmlns:cx="http://schemas.microsoft.com/office/drawing/2014/chartex" xmlns:cx1="http://schemas.microsoft.com/office/drawing/2015/9/8/chartex" xmlns:cx2="http://schemas.microsoft.com/office/drawing/2015/10/21/chartex" xmlns:cx3="http://schemas.microsoft.com/office/drawing/2016/5/9/chartex" xmlns:cx4="http://schemas.microsoft.com/office/drawing/2016/5/10/chartex" xmlns:cx5="http://schemas.microsoft.com/office/drawing/2016/5/11/chartex" xmlns:cx6="http://schemas.microsoft.com/office/drawing/2016/5/12/chartex" xmlns:cx7="http://schemas.microsoft.com/office/drawing/2016/5/13/chartex" xmlns:cx8="http://schemas.microsoft.com/office/drawing/2016/5/14/chartex" xmlns:mc="http://schemas.openxmlformats.org/markup-compatibility/2006" xmlns:aink="http://schemas.microsoft.com/office/drawing/2016/ink" xmlns:am3d="http://schemas.microsoft.com/office/drawing/2017/model3d" xmlns:o="urn:schemas-microsoft-com:office:office" xmlns:r="http://schemas.openxmlformats.org/officeDocument/2006/relationships" xmlns:m="http://schemas.openxmlformats.org/officeDocument/2006/math" xmlns:v="urn:schemas-microsoft-com:vml" xmlns:wp14="http://schemas.microsoft.com/office/word/2010/wordprocessingDrawing" xmlns:wp="http://schemas.openxmlformats.org/drawingml/2006/wordprocessingDrawing" xmlns:w10="urn:schemas-microsoft-com:office:word" xmlns:w="http://schemas.openxmlformats.org/wordprocessingml/2006/main" xmlns:w14="http://schemas.microsoft.com/office/word/2010/wordml" xmlns:w15="http://schemas.microsoft.com/office/word/2012/wordml" xmlns:w16cid="http://schemas.microsoft.com/office/word/2016/wordml/cid" xmlns:w16se="http://schemas.microsoft.com/office/word/2015/wordml/symex" xmlns:wpg="http://schemas.microsoft.com/office/word/2010/wordprocessingGroup" xmlns:wpi="http://schemas.microsoft.com/office/word/2010/wordprocessingInk" xmlns:wne="http://schemas.microsoft.com/office/word/2006/wordml" xmlns:wps="http://schemas.microsoft.com/office/word/2010/wordprocessingShape" mc:Ignorable="w14 w15 w16se w16cid wp14">
   <w:p>
     <w:pPr>
       <w:pStyle w:val="En-tte"/>
@@ -6979,8 +7142,8 @@
 </file>
 
 <file path=word/numbering.xml><?xml version="1.0" encoding="utf-8"?>
-<w:numbering xmlns:wpc="http://schemas.microsoft.com/office/word/2010/wordprocessingCanvas" xmlns:mc="http://schemas.openxmlformats.org/markup-compatibility/2006" xmlns:o="urn:schemas-microsoft-com:office:office" xmlns:r="http://schemas.openxmlformats.org/officeDocument/2006/relationships" xmlns:m="http://schemas.openxmlformats.org/officeDocument/2006/math" xmlns:v="urn:schemas-microsoft-com:vml" xmlns:wp14="http://schemas.microsoft.com/office/word/2010/wordprocessingDrawing" xmlns:wp="http://schemas.openxmlformats.org/drawingml/2006/wordprocessingDrawing" xmlns:w10="urn:schemas-microsoft-com:office:word" xmlns:w="http://schemas.openxmlformats.org/wordprocessingml/2006/main" xmlns:w14="http://schemas.microsoft.com/office/word/2010/wordml" xmlns:wpg="http://schemas.microsoft.com/office/word/2010/wordprocessingGroup" xmlns:wpi="http://schemas.microsoft.com/office/word/2010/wordprocessingInk" xmlns:wne="http://schemas.microsoft.com/office/word/2006/wordml" xmlns:wps="http://schemas.microsoft.com/office/word/2010/wordprocessingShape" mc:Ignorable="w14 wp14">
-  <w:abstractNum w:abstractNumId="0">
+<w:numbering xmlns:wpc="http://schemas.microsoft.com/office/word/2010/wordprocessingCanvas" xmlns:cx="http://schemas.microsoft.com/office/drawing/2014/chartex" xmlns:cx1="http://schemas.microsoft.com/office/drawing/2015/9/8/chartex" xmlns:cx2="http://schemas.microsoft.com/office/drawing/2015/10/21/chartex" xmlns:cx3="http://schemas.microsoft.com/office/drawing/2016/5/9/chartex" xmlns:cx4="http://schemas.microsoft.com/office/drawing/2016/5/10/chartex" xmlns:cx5="http://schemas.microsoft.com/office/drawing/2016/5/11/chartex" xmlns:cx6="http://schemas.microsoft.com/office/drawing/2016/5/12/chartex" xmlns:cx7="http://schemas.microsoft.com/office/drawing/2016/5/13/chartex" xmlns:cx8="http://schemas.microsoft.com/office/drawing/2016/5/14/chartex" xmlns:mc="http://schemas.openxmlformats.org/markup-compatibility/2006" xmlns:aink="http://schemas.microsoft.com/office/drawing/2016/ink" xmlns:am3d="http://schemas.microsoft.com/office/drawing/2017/model3d" xmlns:o="urn:schemas-microsoft-com:office:office" xmlns:r="http://schemas.openxmlformats.org/officeDocument/2006/relationships" xmlns:m="http://schemas.openxmlformats.org/officeDocument/2006/math" xmlns:v="urn:schemas-microsoft-com:vml" xmlns:wp14="http://schemas.microsoft.com/office/word/2010/wordprocessingDrawing" xmlns:wp="http://schemas.openxmlformats.org/drawingml/2006/wordprocessingDrawing" xmlns:w10="urn:schemas-microsoft-com:office:word" xmlns:w="http://schemas.openxmlformats.org/wordprocessingml/2006/main" xmlns:w14="http://schemas.microsoft.com/office/word/2010/wordml" xmlns:w15="http://schemas.microsoft.com/office/word/2012/wordml" xmlns:w16cid="http://schemas.microsoft.com/office/word/2016/wordml/cid" xmlns:w16se="http://schemas.microsoft.com/office/word/2015/wordml/symex" xmlns:wpg="http://schemas.microsoft.com/office/word/2010/wordprocessingGroup" xmlns:wpi="http://schemas.microsoft.com/office/word/2010/wordprocessingInk" xmlns:wne="http://schemas.microsoft.com/office/word/2006/wordml" xmlns:wps="http://schemas.microsoft.com/office/word/2010/wordprocessingShape" mc:Ignorable="w14 w15 w16se w16cid wp14">
+  <w:abstractNum w:abstractNumId="0" w15:restartNumberingAfterBreak="0">
     <w:nsid w:val="05FF3F87"/>
     <w:multiLevelType w:val="hybridMultilevel"/>
     <w:tmpl w:val="2DF20D62"/>
@@ -6990,7 +7153,7 @@
       <w:lvlText w:val="%1."/>
       <w:lvlJc w:val="left"/>
       <w:pPr>
-        <w:ind w:left="862" w:hanging="360"/>
+        <w:ind w:left="-218" w:hanging="360"/>
       </w:pPr>
       <w:rPr>
         <w:rFonts w:hint="default"/>
@@ -7002,7 +7165,7 @@
       <w:lvlText w:val="%2."/>
       <w:lvlJc w:val="left"/>
       <w:pPr>
-        <w:ind w:left="1582" w:hanging="360"/>
+        <w:ind w:left="502" w:hanging="360"/>
       </w:pPr>
     </w:lvl>
     <w:lvl w:ilvl="2" w:tplc="080C001B" w:tentative="1">
@@ -7011,7 +7174,7 @@
       <w:lvlText w:val="%3."/>
       <w:lvlJc w:val="right"/>
       <w:pPr>
-        <w:ind w:left="2302" w:hanging="180"/>
+        <w:ind w:left="1222" w:hanging="180"/>
       </w:pPr>
     </w:lvl>
     <w:lvl w:ilvl="3" w:tplc="080C000F" w:tentative="1">
@@ -7020,7 +7183,7 @@
       <w:lvlText w:val="%4."/>
       <w:lvlJc w:val="left"/>
       <w:pPr>
-        <w:ind w:left="3022" w:hanging="360"/>
+        <w:ind w:left="1942" w:hanging="360"/>
       </w:pPr>
     </w:lvl>
     <w:lvl w:ilvl="4" w:tplc="080C0019" w:tentative="1">
@@ -7029,7 +7192,7 @@
       <w:lvlText w:val="%5."/>
       <w:lvlJc w:val="left"/>
       <w:pPr>
-        <w:ind w:left="3742" w:hanging="360"/>
+        <w:ind w:left="2662" w:hanging="360"/>
       </w:pPr>
     </w:lvl>
     <w:lvl w:ilvl="5" w:tplc="080C001B" w:tentative="1">
@@ -7038,7 +7201,7 @@
       <w:lvlText w:val="%6."/>
       <w:lvlJc w:val="right"/>
       <w:pPr>
-        <w:ind w:left="4462" w:hanging="180"/>
+        <w:ind w:left="3382" w:hanging="180"/>
       </w:pPr>
     </w:lvl>
     <w:lvl w:ilvl="6" w:tplc="080C000F" w:tentative="1">
@@ -7047,7 +7210,7 @@
       <w:lvlText w:val="%7."/>
       <w:lvlJc w:val="left"/>
       <w:pPr>
-        <w:ind w:left="5182" w:hanging="360"/>
+        <w:ind w:left="4102" w:hanging="360"/>
       </w:pPr>
     </w:lvl>
     <w:lvl w:ilvl="7" w:tplc="080C0019" w:tentative="1">
@@ -7056,7 +7219,7 @@
       <w:lvlText w:val="%8."/>
       <w:lvlJc w:val="left"/>
       <w:pPr>
-        <w:ind w:left="5902" w:hanging="360"/>
+        <w:ind w:left="4822" w:hanging="360"/>
       </w:pPr>
     </w:lvl>
     <w:lvl w:ilvl="8" w:tplc="080C001B" w:tentative="1">
@@ -7065,11 +7228,11 @@
       <w:lvlText w:val="%9."/>
       <w:lvlJc w:val="right"/>
       <w:pPr>
-        <w:ind w:left="6622" w:hanging="180"/>
+        <w:ind w:left="5542" w:hanging="180"/>
       </w:pPr>
     </w:lvl>
   </w:abstractNum>
-  <w:abstractNum w:abstractNumId="1">
+  <w:abstractNum w:abstractNumId="1" w15:restartNumberingAfterBreak="0">
     <w:nsid w:val="0BA1595D"/>
     <w:multiLevelType w:val="hybridMultilevel"/>
     <w:tmpl w:val="8BE445B4"/>
@@ -7155,7 +7318,7 @@
       </w:pPr>
     </w:lvl>
   </w:abstractNum>
-  <w:abstractNum w:abstractNumId="2">
+  <w:abstractNum w:abstractNumId="2" w15:restartNumberingAfterBreak="0">
     <w:nsid w:val="0E5D4361"/>
     <w:multiLevelType w:val="hybridMultilevel"/>
     <w:tmpl w:val="204C48E2"/>
@@ -7268,7 +7431,7 @@
       </w:rPr>
     </w:lvl>
   </w:abstractNum>
-  <w:abstractNum w:abstractNumId="3">
+  <w:abstractNum w:abstractNumId="3" w15:restartNumberingAfterBreak="0">
     <w:nsid w:val="113A1C54"/>
     <w:multiLevelType w:val="hybridMultilevel"/>
     <w:tmpl w:val="8BE445B4"/>
@@ -7354,7 +7517,120 @@
       </w:pPr>
     </w:lvl>
   </w:abstractNum>
-  <w:abstractNum w:abstractNumId="4">
+  <w:abstractNum w:abstractNumId="4" w15:restartNumberingAfterBreak="0">
+    <w:nsid w:val="1AFB4F1C"/>
+    <w:multiLevelType w:val="multilevel"/>
+    <w:tmpl w:val="A5E27B72"/>
+    <w:lvl w:ilvl="0">
+      <w:start w:val="1"/>
+      <w:numFmt w:val="decimal"/>
+      <w:lvlText w:val="%1"/>
+      <w:lvlJc w:val="left"/>
+      <w:pPr>
+        <w:ind w:left="405" w:hanging="405"/>
+      </w:pPr>
+      <w:rPr>
+        <w:rFonts w:hint="default"/>
+      </w:rPr>
+    </w:lvl>
+    <w:lvl w:ilvl="1">
+      <w:start w:val="1"/>
+      <w:numFmt w:val="decimal"/>
+      <w:lvlText w:val="%1.%2"/>
+      <w:lvlJc w:val="left"/>
+      <w:pPr>
+        <w:ind w:left="405" w:hanging="405"/>
+      </w:pPr>
+      <w:rPr>
+        <w:rFonts w:hint="default"/>
+      </w:rPr>
+    </w:lvl>
+    <w:lvl w:ilvl="2">
+      <w:start w:val="1"/>
+      <w:numFmt w:val="decimal"/>
+      <w:lvlText w:val="%1.%2.%3"/>
+      <w:lvlJc w:val="left"/>
+      <w:pPr>
+        <w:ind w:left="720" w:hanging="720"/>
+      </w:pPr>
+      <w:rPr>
+        <w:rFonts w:hint="default"/>
+      </w:rPr>
+    </w:lvl>
+    <w:lvl w:ilvl="3">
+      <w:start w:val="1"/>
+      <w:numFmt w:val="decimal"/>
+      <w:lvlText w:val="%1.%2.%3.%4"/>
+      <w:lvlJc w:val="left"/>
+      <w:pPr>
+        <w:ind w:left="720" w:hanging="720"/>
+      </w:pPr>
+      <w:rPr>
+        <w:rFonts w:hint="default"/>
+      </w:rPr>
+    </w:lvl>
+    <w:lvl w:ilvl="4">
+      <w:start w:val="1"/>
+      <w:numFmt w:val="decimal"/>
+      <w:lvlText w:val="%1.%2.%3.%4.%5"/>
+      <w:lvlJc w:val="left"/>
+      <w:pPr>
+        <w:ind w:left="1080" w:hanging="1080"/>
+      </w:pPr>
+      <w:rPr>
+        <w:rFonts w:hint="default"/>
+      </w:rPr>
+    </w:lvl>
+    <w:lvl w:ilvl="5">
+      <w:start w:val="1"/>
+      <w:numFmt w:val="decimal"/>
+      <w:lvlText w:val="%1.%2.%3.%4.%5.%6"/>
+      <w:lvlJc w:val="left"/>
+      <w:pPr>
+        <w:ind w:left="1080" w:hanging="1080"/>
+      </w:pPr>
+      <w:rPr>
+        <w:rFonts w:hint="default"/>
+      </w:rPr>
+    </w:lvl>
+    <w:lvl w:ilvl="6">
+      <w:start w:val="1"/>
+      <w:numFmt w:val="decimal"/>
+      <w:lvlText w:val="%1.%2.%3.%4.%5.%6.%7"/>
+      <w:lvlJc w:val="left"/>
+      <w:pPr>
+        <w:ind w:left="1440" w:hanging="1440"/>
+      </w:pPr>
+      <w:rPr>
+        <w:rFonts w:hint="default"/>
+      </w:rPr>
+    </w:lvl>
+    <w:lvl w:ilvl="7">
+      <w:start w:val="1"/>
+      <w:numFmt w:val="decimal"/>
+      <w:lvlText w:val="%1.%2.%3.%4.%5.%6.%7.%8"/>
+      <w:lvlJc w:val="left"/>
+      <w:pPr>
+        <w:ind w:left="1440" w:hanging="1440"/>
+      </w:pPr>
+      <w:rPr>
+        <w:rFonts w:hint="default"/>
+      </w:rPr>
+    </w:lvl>
+    <w:lvl w:ilvl="8">
+      <w:start w:val="1"/>
+      <w:numFmt w:val="decimal"/>
+      <w:lvlText w:val="%1.%2.%3.%4.%5.%6.%7.%8.%9"/>
+      <w:lvlJc w:val="left"/>
+      <w:pPr>
+        <w:ind w:left="1440" w:hanging="1440"/>
+      </w:pPr>
+      <w:rPr>
+        <w:rFonts w:hint="default"/>
+      </w:rPr>
+    </w:lvl>
+  </w:abstractNum>
+  <w:abstractNum w:abstractNumId="5" w15:restartNumberingAfterBreak="0">
     <w:nsid w:val="2B825FFB"/>
     <w:multiLevelType w:val="hybridMultilevel"/>
     <w:tmpl w:val="5F84E47A"/>
@@ -7468,7 +7744,7 @@
       </w:rPr>
     </w:lvl>
   </w:abstractNum>
-  <w:abstractNum w:abstractNumId="5">
+  <w:abstractNum w:abstractNumId="6" w15:restartNumberingAfterBreak="0">
     <w:nsid w:val="2D0D1929"/>
     <w:multiLevelType w:val="hybridMultilevel"/>
     <w:tmpl w:val="F0C08E10"/>
@@ -7554,7 +7830,7 @@
       </w:pPr>
     </w:lvl>
   </w:abstractNum>
-  <w:abstractNum w:abstractNumId="6">
+  <w:abstractNum w:abstractNumId="7" w15:restartNumberingAfterBreak="0">
     <w:nsid w:val="2D8801B0"/>
     <w:multiLevelType w:val="multilevel"/>
     <w:tmpl w:val="F98278AA"/>
@@ -7640,7 +7916,7 @@
       </w:pPr>
     </w:lvl>
   </w:abstractNum>
-  <w:abstractNum w:abstractNumId="7">
+  <w:abstractNum w:abstractNumId="8" w15:restartNumberingAfterBreak="0">
     <w:nsid w:val="36065255"/>
     <w:multiLevelType w:val="hybridMultilevel"/>
     <w:tmpl w:val="E5DE3706"/>
@@ -7729,7 +8005,120 @@
       </w:pPr>
     </w:lvl>
   </w:abstractNum>
-  <w:abstractNum w:abstractNumId="8">
+  <w:abstractNum w:abstractNumId="9" w15:restartNumberingAfterBreak="0">
+    <w:nsid w:val="536173AC"/>
+    <w:multiLevelType w:val="multilevel"/>
+    <w:tmpl w:val="262A7010"/>
+    <w:lvl w:ilvl="0">
+      <w:start w:val="1"/>
+      <w:numFmt w:val="decimal"/>
+      <w:lvlText w:val="%1"/>
+      <w:lvlJc w:val="left"/>
+      <w:pPr>
+        <w:ind w:left="405" w:hanging="405"/>
+      </w:pPr>
+      <w:rPr>
+        <w:rFonts w:hint="default"/>
+      </w:rPr>
+    </w:lvl>
+    <w:lvl w:ilvl="1">
+      <w:start w:val="1"/>
+      <w:numFmt w:val="decimal"/>
+      <w:lvlText w:val="%1.%2"/>
+      <w:lvlJc w:val="left"/>
+      <w:pPr>
+        <w:ind w:left="405" w:hanging="405"/>
+      </w:pPr>
+      <w:rPr>
+        <w:rFonts w:hint="default"/>
+      </w:rPr>
+    </w:lvl>
+    <w:lvl w:ilvl="2">
+      <w:start w:val="1"/>
+      <w:numFmt w:val="decimal"/>
+      <w:lvlText w:val="%1.%2.%3"/>
+      <w:lvlJc w:val="left"/>
+      <w:pPr>
+        <w:ind w:left="720" w:hanging="720"/>
+      </w:pPr>
+      <w:rPr>
+        <w:rFonts w:hint="default"/>
+      </w:rPr>
+    </w:lvl>
+    <w:lvl w:ilvl="3">
+      <w:start w:val="1"/>
+      <w:numFmt w:val="decimal"/>
+      <w:lvlText w:val="%1.%2.%3.%4"/>
+      <w:lvlJc w:val="left"/>
+      <w:pPr>
+        <w:ind w:left="720" w:hanging="720"/>
+      </w:pPr>
+      <w:rPr>
+        <w:rFonts w:hint="default"/>
+      </w:rPr>
+    </w:lvl>
+    <w:lvl w:ilvl="4">
+      <w:start w:val="1"/>
+      <w:numFmt w:val="decimal"/>
+      <w:lvlText w:val="%1.%2.%3.%4.%5"/>
+      <w:lvlJc w:val="left"/>
+      <w:pPr>
+        <w:ind w:left="1080" w:hanging="1080"/>
+      </w:pPr>
+      <w:rPr>
+        <w:rFonts w:hint="default"/>
+      </w:rPr>
+    </w:lvl>
+    <w:lvl w:ilvl="5">
+      <w:start w:val="1"/>
+      <w:numFmt w:val="decimal"/>
+      <w:lvlText w:val="%1.%2.%3.%4.%5.%6"/>
+      <w:lvlJc w:val="left"/>
+      <w:pPr>
+        <w:ind w:left="1080" w:hanging="1080"/>
+      </w:pPr>
+      <w:rPr>
+        <w:rFonts w:hint="default"/>
+      </w:rPr>
+    </w:lvl>
+    <w:lvl w:ilvl="6">
+      <w:start w:val="1"/>
+      <w:numFmt w:val="decimal"/>
+      <w:lvlText w:val="%1.%2.%3.%4.%5.%6.%7"/>
+      <w:lvlJc w:val="left"/>
+      <w:pPr>
+        <w:ind w:left="1440" w:hanging="1440"/>
+      </w:pPr>
+      <w:rPr>
+        <w:rFonts w:hint="default"/>
+      </w:rPr>
+    </w:lvl>
+    <w:lvl w:ilvl="7">
+      <w:start w:val="1"/>
+      <w:numFmt w:val="decimal"/>
+      <w:lvlText w:val="%1.%2.%3.%4.%5.%6.%7.%8"/>
+      <w:lvlJc w:val="left"/>
+      <w:pPr>
+        <w:ind w:left="1440" w:hanging="1440"/>
+      </w:pPr>
+      <w:rPr>
+        <w:rFonts w:hint="default"/>
+      </w:rPr>
+    </w:lvl>
+    <w:lvl w:ilvl="8">
+      <w:start w:val="1"/>
+      <w:numFmt w:val="decimal"/>
+      <w:lvlText w:val="%1.%2.%3.%4.%5.%6.%7.%8.%9"/>
+      <w:lvlJc w:val="left"/>
+      <w:pPr>
+        <w:ind w:left="1440" w:hanging="1440"/>
+      </w:pPr>
+      <w:rPr>
+        <w:rFonts w:hint="default"/>
+      </w:rPr>
+    </w:lvl>
+  </w:abstractNum>
+  <w:abstractNum w:abstractNumId="10" w15:restartNumberingAfterBreak="0">
     <w:nsid w:val="5B0D450E"/>
     <w:multiLevelType w:val="hybridMultilevel"/>
     <w:tmpl w:val="C9F8DF42"/>
@@ -7843,7 +8232,7 @@
       </w:rPr>
     </w:lvl>
   </w:abstractNum>
-  <w:abstractNum w:abstractNumId="9">
+  <w:abstractNum w:abstractNumId="11" w15:restartNumberingAfterBreak="0">
     <w:nsid w:val="603D5B51"/>
     <w:multiLevelType w:val="hybridMultilevel"/>
     <w:tmpl w:val="C93EE842"/>
@@ -7934,7 +8323,7 @@
       </w:pPr>
     </w:lvl>
   </w:abstractNum>
-  <w:abstractNum w:abstractNumId="10">
+  <w:abstractNum w:abstractNumId="12" w15:restartNumberingAfterBreak="0">
     <w:nsid w:val="65C05535"/>
     <w:multiLevelType w:val="hybridMultilevel"/>
     <w:tmpl w:val="8BE445B4"/>
@@ -8020,7 +8409,93 @@
       </w:pPr>
     </w:lvl>
   </w:abstractNum>
-  <w:abstractNum w:abstractNumId="11">
+  <w:abstractNum w:abstractNumId="13" w15:restartNumberingAfterBreak="0">
+    <w:nsid w:val="673F2778"/>
+    <w:multiLevelType w:val="hybridMultilevel"/>
+    <w:tmpl w:val="D4E87BE2"/>
+    <w:lvl w:ilvl="0" w:tplc="080C000F">
+      <w:start w:val="1"/>
+      <w:numFmt w:val="decimal"/>
+      <w:lvlText w:val="%1."/>
+      <w:lvlJc w:val="left"/>
+      <w:pPr>
+        <w:ind w:left="720" w:hanging="360"/>
+      </w:pPr>
+    </w:lvl>
+    <w:lvl w:ilvl="1" w:tplc="080C0019" w:tentative="1">
+      <w:start w:val="1"/>
+      <w:numFmt w:val="lowerLetter"/>
+      <w:lvlText w:val="%2."/>
+      <w:lvlJc w:val="left"/>
+      <w:pPr>
+        <w:ind w:left="1440" w:hanging="360"/>
+      </w:pPr>
+    </w:lvl>
+    <w:lvl w:ilvl="2" w:tplc="080C001B" w:tentative="1">
+      <w:start w:val="1"/>
+      <w:numFmt w:val="lowerRoman"/>
+      <w:lvlText w:val="%3."/>
+      <w:lvlJc w:val="right"/>
+      <w:pPr>
+        <w:ind w:left="2160" w:hanging="180"/>
+      </w:pPr>
+    </w:lvl>
+    <w:lvl w:ilvl="3" w:tplc="080C000F" w:tentative="1">
+      <w:start w:val="1"/>
+      <w:numFmt w:val="decimal"/>
+      <w:lvlText w:val="%4."/>
+      <w:lvlJc w:val="left"/>
+      <w:pPr>
+        <w:ind w:left="2880" w:hanging="360"/>
+      </w:pPr>
+    </w:lvl>
+    <w:lvl w:ilvl="4" w:tplc="080C0019" w:tentative="1">
+      <w:start w:val="1"/>
+      <w:numFmt w:val="lowerLetter"/>
+      <w:lvlText w:val="%5."/>
+      <w:lvlJc w:val="left"/>
+      <w:pPr>
+        <w:ind w:left="3600" w:hanging="360"/>
+      </w:pPr>
+    </w:lvl>
+    <w:lvl w:ilvl="5" w:tplc="080C001B" w:tentative="1">
+      <w:start w:val="1"/>
+      <w:numFmt w:val="lowerRoman"/>
+      <w:lvlText w:val="%6."/>
+      <w:lvlJc w:val="right"/>
+      <w:pPr>
+        <w:ind w:left="4320" w:hanging="180"/>
+      </w:pPr>
+    </w:lvl>
+    <w:lvl w:ilvl="6" w:tplc="080C000F" w:tentative="1">
+      <w:start w:val="1"/>
+      <w:numFmt w:val="decimal"/>
+      <w:lvlText w:val="%7."/>
+      <w:lvlJc w:val="left"/>
+      <w:pPr>
+        <w:ind w:left="5040" w:hanging="360"/>
+      </w:pPr>
+    </w:lvl>
+    <w:lvl w:ilvl="7" w:tplc="080C0019" w:tentative="1">
+      <w:start w:val="1"/>
+      <w:numFmt w:val="lowerLetter"/>
+      <w:lvlText w:val="%8."/>
+      <w:lvlJc w:val="left"/>
+      <w:pPr>
+        <w:ind w:left="5760" w:hanging="360"/>
+      </w:pPr>
+    </w:lvl>
+    <w:lvl w:ilvl="8" w:tplc="080C001B" w:tentative="1">
+      <w:start w:val="1"/>
+      <w:numFmt w:val="lowerRoman"/>
+      <w:lvlText w:val="%9."/>
+      <w:lvlJc w:val="right"/>
+      <w:pPr>
+        <w:ind w:left="6480" w:hanging="180"/>
+      </w:pPr>
+    </w:lvl>
+  </w:abstractNum>
+  <w:abstractNum w:abstractNumId="14" w15:restartNumberingAfterBreak="0">
     <w:nsid w:val="727A7025"/>
     <w:multiLevelType w:val="hybridMultilevel"/>
     <w:tmpl w:val="8BE445B4"/>
@@ -8106,7 +8581,7 @@
       </w:pPr>
     </w:lvl>
   </w:abstractNum>
-  <w:abstractNum w:abstractNumId="12">
+  <w:abstractNum w:abstractNumId="15" w15:restartNumberingAfterBreak="0">
     <w:nsid w:val="75FE54E1"/>
     <w:multiLevelType w:val="hybridMultilevel"/>
     <w:tmpl w:val="8BE445B4"/>
@@ -8192,7 +8667,7 @@
       </w:pPr>
     </w:lvl>
   </w:abstractNum>
-  <w:abstractNum w:abstractNumId="13">
+  <w:abstractNum w:abstractNumId="16" w15:restartNumberingAfterBreak="0">
     <w:nsid w:val="78546E90"/>
     <w:multiLevelType w:val="hybridMultilevel"/>
     <w:tmpl w:val="36EC49AE"/>
@@ -8281,97 +8756,97 @@
       </w:pPr>
     </w:lvl>
   </w:abstractNum>
-  <w:abstractNum w:abstractNumId="14">
+  <w:abstractNum w:abstractNumId="17" w15:restartNumberingAfterBreak="0">
     <w:nsid w:val="7B247154"/>
-    <w:multiLevelType w:val="hybridMultilevel"/>
-    <w:tmpl w:val="7244321C"/>
-    <w:lvl w:ilvl="0" w:tplc="080C000F">
+    <w:multiLevelType w:val="multilevel"/>
+    <w:tmpl w:val="080C001F"/>
+    <w:lvl w:ilvl="0">
       <w:start w:val="1"/>
       <w:numFmt w:val="decimal"/>
       <w:lvlText w:val="%1."/>
       <w:lvlJc w:val="left"/>
       <w:pPr>
-        <w:ind w:left="720" w:hanging="360"/>
+        <w:ind w:left="360" w:hanging="360"/>
       </w:pPr>
       <w:rPr>
         <w:rFonts w:hint="default"/>
       </w:rPr>
     </w:lvl>
-    <w:lvl w:ilvl="1" w:tplc="080C0019" w:tentative="1">
-      <w:start w:val="1"/>
-      <w:numFmt w:val="lowerLetter"/>
-      <w:lvlText w:val="%2."/>
-      <w:lvlJc w:val="left"/>
-      <w:pPr>
-        <w:ind w:left="1440" w:hanging="360"/>
-      </w:pPr>
-    </w:lvl>
-    <w:lvl w:ilvl="2" w:tplc="080C001B" w:tentative="1">
-      <w:start w:val="1"/>
-      <w:numFmt w:val="lowerRoman"/>
-      <w:lvlText w:val="%3."/>
-      <w:lvlJc w:val="right"/>
-      <w:pPr>
-        <w:ind w:left="2160" w:hanging="180"/>
-      </w:pPr>
-    </w:lvl>
-    <w:lvl w:ilvl="3" w:tplc="080C000F" w:tentative="1">
+    <w:lvl w:ilvl="1">
       <w:start w:val="1"/>
       <w:numFmt w:val="decimal"/>
-      <w:lvlText w:val="%4."/>
-      <w:lvlJc w:val="left"/>
-      <w:pPr>
-        <w:ind w:left="2880" w:hanging="360"/>
-      </w:pPr>
-    </w:lvl>
-    <w:lvl w:ilvl="4" w:tplc="080C0019" w:tentative="1">
-      <w:start w:val="1"/>
-      <w:numFmt w:val="lowerLetter"/>
-      <w:lvlText w:val="%5."/>
-      <w:lvlJc w:val="left"/>
-      <w:pPr>
-        <w:ind w:left="3600" w:hanging="360"/>
-      </w:pPr>
-    </w:lvl>
-    <w:lvl w:ilvl="5" w:tplc="080C001B" w:tentative="1">
-      <w:start w:val="1"/>
-      <w:numFmt w:val="lowerRoman"/>
-      <w:lvlText w:val="%6."/>
-      <w:lvlJc w:val="right"/>
-      <w:pPr>
-        <w:ind w:left="4320" w:hanging="180"/>
-      </w:pPr>
-    </w:lvl>
-    <w:lvl w:ilvl="6" w:tplc="080C000F" w:tentative="1">
+      <w:lvlText w:val="%1.%2."/>
+      <w:lvlJc w:val="left"/>
+      <w:pPr>
+        <w:ind w:left="792" w:hanging="432"/>
+      </w:pPr>
+    </w:lvl>
+    <w:lvl w:ilvl="2">
       <w:start w:val="1"/>
       <w:numFmt w:val="decimal"/>
-      <w:lvlText w:val="%7."/>
-      <w:lvlJc w:val="left"/>
-      <w:pPr>
-        <w:ind w:left="5040" w:hanging="360"/>
-      </w:pPr>
-    </w:lvl>
-    <w:lvl w:ilvl="7" w:tplc="080C0019" w:tentative="1">
-      <w:start w:val="1"/>
-      <w:numFmt w:val="lowerLetter"/>
-      <w:lvlText w:val="%8."/>
-      <w:lvlJc w:val="left"/>
-      <w:pPr>
-        <w:ind w:left="5760" w:hanging="360"/>
-      </w:pPr>
-    </w:lvl>
-    <w:lvl w:ilvl="8" w:tplc="080C001B" w:tentative="1">
-      <w:start w:val="1"/>
-      <w:numFmt w:val="lowerRoman"/>
-      <w:lvlText w:val="%9."/>
-      <w:lvlJc w:val="right"/>
-      <w:pPr>
-        <w:ind w:left="6480" w:hanging="180"/>
+      <w:lvlText w:val="%1.%2.%3."/>
+      <w:lvlJc w:val="left"/>
+      <w:pPr>
+        <w:ind w:left="1224" w:hanging="504"/>
+      </w:pPr>
+    </w:lvl>
+    <w:lvl w:ilvl="3">
+      <w:start w:val="1"/>
+      <w:numFmt w:val="decimal"/>
+      <w:lvlText w:val="%1.%2.%3.%4."/>
+      <w:lvlJc w:val="left"/>
+      <w:pPr>
+        <w:ind w:left="1728" w:hanging="648"/>
+      </w:pPr>
+    </w:lvl>
+    <w:lvl w:ilvl="4">
+      <w:start w:val="1"/>
+      <w:numFmt w:val="decimal"/>
+      <w:lvlText w:val="%1.%2.%3.%4.%5."/>
+      <w:lvlJc w:val="left"/>
+      <w:pPr>
+        <w:ind w:left="2232" w:hanging="792"/>
+      </w:pPr>
+    </w:lvl>
+    <w:lvl w:ilvl="5">
+      <w:start w:val="1"/>
+      <w:numFmt w:val="decimal"/>
+      <w:lvlText w:val="%1.%2.%3.%4.%5.%6."/>
+      <w:lvlJc w:val="left"/>
+      <w:pPr>
+        <w:ind w:left="2736" w:hanging="936"/>
+      </w:pPr>
+    </w:lvl>
+    <w:lvl w:ilvl="6">
+      <w:start w:val="1"/>
+      <w:numFmt w:val="decimal"/>
+      <w:lvlText w:val="%1.%2.%3.%4.%5.%6.%7."/>
+      <w:lvlJc w:val="left"/>
+      <w:pPr>
+        <w:ind w:left="3240" w:hanging="1080"/>
+      </w:pPr>
+    </w:lvl>
+    <w:lvl w:ilvl="7">
+      <w:start w:val="1"/>
+      <w:numFmt w:val="decimal"/>
+      <w:lvlText w:val="%1.%2.%3.%4.%5.%6.%7.%8."/>
+      <w:lvlJc w:val="left"/>
+      <w:pPr>
+        <w:ind w:left="3744" w:hanging="1224"/>
+      </w:pPr>
+    </w:lvl>
+    <w:lvl w:ilvl="8">
+      <w:start w:val="1"/>
+      <w:numFmt w:val="decimal"/>
+      <w:lvlText w:val="%1.%2.%3.%4.%5.%6.%7.%8.%9."/>
+      <w:lvlJc w:val="left"/>
+      <w:pPr>
+        <w:ind w:left="4320" w:hanging="1440"/>
       </w:pPr>
     </w:lvl>
   </w:abstractNum>
   <w:num w:numId="1">
-    <w:abstractNumId w:val="11"/>
+    <w:abstractNumId w:val="14"/>
     <w:lvlOverride w:ilvl="0">
       <w:startOverride w:val="1"/>
     </w:lvlOverride>
@@ -8401,21 +8876,51 @@
     </w:lvlOverride>
   </w:num>
   <w:num w:numId="2">
-    <w:abstractNumId w:val="8"/>
+    <w:abstractNumId w:val="10"/>
   </w:num>
   <w:num w:numId="3">
-    <w:abstractNumId w:val="4"/>
+    <w:abstractNumId w:val="5"/>
   </w:num>
   <w:num w:numId="4">
     <w:abstractNumId w:val="2"/>
   </w:num>
   <w:num w:numId="5">
-    <w:abstractNumId w:val="11"/>
+    <w:abstractNumId w:val="14"/>
   </w:num>
   <w:num w:numId="6">
-    <w:abstractNumId w:val="12"/>
+    <w:abstractNumId w:val="15"/>
   </w:num>
   <w:num w:numId="7">
+    <w:abstractNumId w:val="7"/>
+    <w:lvlOverride w:ilvl="0">
+      <w:startOverride w:val="1"/>
+    </w:lvlOverride>
+    <w:lvlOverride w:ilvl="1">
+      <w:startOverride w:val="1"/>
+    </w:lvlOverride>
+    <w:lvlOverride w:ilvl="2">
+      <w:startOverride w:val="1"/>
+    </w:lvlOverride>
+    <w:lvlOverride w:ilvl="3">
+      <w:startOverride w:val="1"/>
+    </w:lvlOverride>
+    <w:lvlOverride w:ilvl="4">
+      <w:startOverride w:val="1"/>
+    </w:lvlOverride>
+    <w:lvlOverride w:ilvl="5">
+      <w:startOverride w:val="1"/>
+    </w:lvlOverride>
+    <w:lvlOverride w:ilvl="6">
+      <w:startOverride w:val="1"/>
+    </w:lvlOverride>
+    <w:lvlOverride w:ilvl="7">
+      <w:startOverride w:val="1"/>
+    </w:lvlOverride>
+    <w:lvlOverride w:ilvl="8">
+      <w:startOverride w:val="1"/>
+    </w:lvlOverride>
+  </w:num>
+  <w:num w:numId="8">
     <w:abstractNumId w:val="6"/>
     <w:lvlOverride w:ilvl="0">
       <w:startOverride w:val="1"/>
@@ -8445,38 +8950,8 @@
       <w:startOverride w:val="1"/>
     </w:lvlOverride>
   </w:num>
-  <w:num w:numId="8">
-    <w:abstractNumId w:val="5"/>
-    <w:lvlOverride w:ilvl="0">
-      <w:startOverride w:val="1"/>
-    </w:lvlOverride>
-    <w:lvlOverride w:ilvl="1">
-      <w:startOverride w:val="1"/>
-    </w:lvlOverride>
-    <w:lvlOverride w:ilvl="2">
-      <w:startOverride w:val="1"/>
-    </w:lvlOverride>
-    <w:lvlOverride w:ilvl="3">
-      <w:startOverride w:val="1"/>
-    </w:lvlOverride>
-    <w:lvlOverride w:ilvl="4">
-      <w:startOverride w:val="1"/>
-    </w:lvlOverride>
-    <w:lvlOverride w:ilvl="5">
-      <w:startOverride w:val="1"/>
-    </w:lvlOverride>
-    <w:lvlOverride w:ilvl="6">
-      <w:startOverride w:val="1"/>
-    </w:lvlOverride>
-    <w:lvlOverride w:ilvl="7">
-      <w:startOverride w:val="1"/>
-    </w:lvlOverride>
-    <w:lvlOverride w:ilvl="8">
-      <w:startOverride w:val="1"/>
-    </w:lvlOverride>
-  </w:num>
   <w:num w:numId="9">
-    <w:abstractNumId w:val="5"/>
+    <w:abstractNumId w:val="6"/>
   </w:num>
   <w:num w:numId="10">
     <w:abstractNumId w:val="2"/>
@@ -8488,28 +8963,37 @@
     <w:abstractNumId w:val="3"/>
   </w:num>
   <w:num w:numId="13">
-    <w:abstractNumId w:val="10"/>
+    <w:abstractNumId w:val="12"/>
   </w:num>
   <w:num w:numId="14">
-    <w:abstractNumId w:val="7"/>
+    <w:abstractNumId w:val="8"/>
   </w:num>
   <w:num w:numId="15">
     <w:abstractNumId w:val="0"/>
   </w:num>
   <w:num w:numId="16">
+    <w:abstractNumId w:val="11"/>
+  </w:num>
+  <w:num w:numId="17">
+    <w:abstractNumId w:val="16"/>
+  </w:num>
+  <w:num w:numId="18">
+    <w:abstractNumId w:val="17"/>
+  </w:num>
+  <w:num w:numId="19">
+    <w:abstractNumId w:val="13"/>
+  </w:num>
+  <w:num w:numId="20">
     <w:abstractNumId w:val="9"/>
   </w:num>
-  <w:num w:numId="17">
-    <w:abstractNumId w:val="13"/>
-  </w:num>
-  <w:num w:numId="18">
-    <w:abstractNumId w:val="14"/>
+  <w:num w:numId="21">
+    <w:abstractNumId w:val="4"/>
   </w:num>
 </w:numbering>
 </file>
 
 <file path=word/styles.xml><?xml version="1.0" encoding="utf-8"?>
-<w:styles xmlns:mc="http://schemas.openxmlformats.org/markup-compatibility/2006" xmlns:r="http://schemas.openxmlformats.org/officeDocument/2006/relationships" xmlns:w="http://schemas.openxmlformats.org/wordprocessingml/2006/main" xmlns:w14="http://schemas.microsoft.com/office/word/2010/wordml" mc:Ignorable="w14">
+<w:styles xmlns:mc="http://schemas.openxmlformats.org/markup-compatibility/2006" xmlns:r="http://schemas.openxmlformats.org/officeDocument/2006/relationships" xmlns:w="http://schemas.openxmlformats.org/wordprocessingml/2006/main" xmlns:w14="http://schemas.microsoft.com/office/word/2010/wordml" xmlns:w15="http://schemas.microsoft.com/office/word/2012/wordml" xmlns:w16cid="http://schemas.microsoft.com/office/word/2016/wordml/cid" xmlns:w16se="http://schemas.microsoft.com/office/word/2015/wordml/symex" mc:Ignorable="w14 w15 w16se w16cid">
   <w:docDefaults>
     <w:rPrDefault>
       <w:rPr>
@@ -8525,607 +9009,382 @@
       </w:pPr>
     </w:pPrDefault>
   </w:docDefaults>
-  <w:latentStyles w:defLockedState="0" w:defUIPriority="99" w:defSemiHidden="1" w:defUnhideWhenUsed="1" w:defQFormat="0" w:count="267">
-    <w:lsdException w:name="Normal" w:semiHidden="0" w:uiPriority="0" w:unhideWhenUsed="0" w:qFormat="1"/>
-    <w:lsdException w:name="heading 1" w:semiHidden="0" w:uiPriority="9" w:unhideWhenUsed="0" w:qFormat="1"/>
-    <w:lsdException w:name="heading 2" w:uiPriority="9" w:qFormat="1"/>
-    <w:lsdException w:name="heading 3" w:uiPriority="9" w:qFormat="1"/>
-    <w:lsdException w:name="heading 4" w:uiPriority="9" w:qFormat="1"/>
-    <w:lsdException w:name="heading 5" w:uiPriority="9" w:qFormat="1"/>
-    <w:lsdException w:name="heading 6" w:uiPriority="9" w:qFormat="1"/>
-    <w:lsdException w:name="heading 7" w:uiPriority="9" w:qFormat="1"/>
-    <w:lsdException w:name="heading 8" w:uiPriority="9" w:qFormat="1"/>
-    <w:lsdException w:name="heading 9" w:uiPriority="9" w:qFormat="1"/>
-    <w:lsdException w:name="toc 1" w:uiPriority="39"/>
-    <w:lsdException w:name="toc 2" w:uiPriority="39"/>
-    <w:lsdException w:name="toc 3" w:uiPriority="39"/>
-    <w:lsdException w:name="toc 4" w:uiPriority="39"/>
-    <w:lsdException w:name="toc 5" w:uiPriority="39"/>
-    <w:lsdException w:name="toc 6" w:uiPriority="39"/>
-    <w:lsdException w:name="toc 7" w:uiPriority="39"/>
-    <w:lsdException w:name="toc 8" w:uiPriority="39"/>
-    <w:lsdException w:name="toc 9" w:uiPriority="39"/>
-    <w:lsdException w:name="caption" w:uiPriority="35" w:qFormat="1"/>
-    <w:lsdException w:name="Title" w:semiHidden="0" w:uiPriority="10" w:unhideWhenUsed="0" w:qFormat="1"/>
-    <w:lsdException w:name="Default Paragraph Font" w:uiPriority="1"/>
-    <w:lsdException w:name="Subtitle" w:semiHidden="0" w:uiPriority="11" w:unhideWhenUsed="0" w:qFormat="1"/>
-    <w:lsdException w:name="Strong" w:semiHidden="0" w:uiPriority="22" w:unhideWhenUsed="0" w:qFormat="1"/>
-    <w:lsdException w:name="Emphasis" w:semiHidden="0" w:uiPriority="20" w:unhideWhenUsed="0" w:qFormat="1"/>
-    <w:lsdException w:name="Table Grid" w:uiPriority="59"/>
-    <w:lsdException w:name="Placeholder Text" w:unhideWhenUsed="0"/>
-    <w:lsdException w:name="No Spacing" w:semiHidden="0" w:uiPriority="1" w:unhideWhenUsed="0" w:qFormat="1"/>
-    <w:lsdException w:name="Light Shading" w:semiHidden="0" w:uiPriority="60" w:unhideWhenUsed="0"/>
-    <w:lsdException w:name="Light List" w:semiHidden="0" w:uiPriority="61" w:unhideWhenUsed="0"/>
-    <w:lsdException w:name="Light Grid" w:semiHidden="0" w:uiPriority="62" w:unhideWhenUsed="0"/>
-    <w:lsdException w:name="Medium Shading 1" w:semiHidden="0" w:uiPriority="63" w:unhideWhenUsed="0"/>
-    <w:lsdException w:name="Medium Shading 2" w:semiHidden="0" w:uiPriority="64" w:unhideWhenUsed="0"/>
-    <w:lsdException w:name="Medium List 1" w:semiHidden="0" w:uiPriority="65" w:unhideWhenUsed="0"/>
-    <w:lsdException w:name="Medium List 2" w:semiHidden="0" w:uiPriority="66" w:unhideWhenUsed="0"/>
-    <w:lsdException w:name="Medium Grid 1" w:semiHidden="0" w:uiPriority="67" w:unhideWhenUsed="0"/>
-    <w:lsdException w:name="Medium Grid 2" w:semiHidden="0" w:uiPriority="68" w:unhideWhenUsed="0"/>
-    <w:lsdException w:name="Medium Grid 3" w:semiHidden="0" w:uiPriority="69" w:unhideWhenUsed="0"/>
-    <w:lsdException w:name="Dark List" w:semiHidden="0" w:uiPriority="70" w:unhideWhenUsed="0"/>
-    <w:lsdException w:name="Colorful Shading" w:semiHidden="0" w:uiPriority="71" w:unhideWhenUsed="0"/>
-    <w:lsdException w:name="Colorful List" w:semiHidden="0" w:uiPriority="72" w:unhideWhenUsed="0"/>
-    <w:lsdException w:name="Colorful Grid" w:semiHidden="0" w:uiPriority="73" w:unhideWhenUsed="0"/>
-    <w:lsdException w:name="Light Shading Accent 1" w:semiHidden="0" w:uiPriority="60" w:unhideWhenUsed="0"/>
-    <w:lsdException w:name="Light List Accent 1" w:semiHidden="0" w:uiPriority="61" w:unhideWhenUsed="0"/>
-    <w:lsdException w:name="Light Grid Accent 1" w:semiHidden="0" w:uiPriority="62" w:unhideWhenUsed="0"/>
-    <w:lsdException w:name="Medium Shading 1 Accent 1" w:semiHidden="0" w:uiPriority="63" w:unhideWhenUsed="0"/>
-    <w:lsdException w:name="Medium Shading 2 Accent 1" w:semiHidden="0" w:uiPriority="64" w:unhideWhenUsed="0"/>
-    <w:lsdException w:name="Medium List 1 Accent 1" w:semiHidden="0" w:uiPriority="65" w:unhideWhenUsed="0"/>
-    <w:lsdException w:name="Revision" w:unhideWhenUsed="0"/>
-    <w:lsdException w:name="List Paragraph" w:semiHidden="0" w:uiPriority="34" w:unhideWhenUsed="0" w:qFormat="1"/>
-    <w:lsdException w:name="Quote" w:semiHidden="0" w:uiPriority="29" w:unhideWhenUsed="0" w:qFormat="1"/>
-    <w:lsdException w:name="Intense Quote" w:semiHidden="0" w:uiPriority="30" w:unhideWhenUsed="0" w:qFormat="1"/>
-    <w:lsdException w:name="Medium List 2 Accent 1" w:semiHidden="0" w:uiPriority="66" w:unhideWhenUsed="0"/>
-    <w:lsdException w:name="Medium Grid 1 Accent 1" w:semiHidden="0" w:uiPriority="67" w:unhideWhenUsed="0"/>
-    <w:lsdException w:name="Medium Grid 2 Accent 1" w:semiHidden="0" w:uiPriority="68" w:unhideWhenUsed="0"/>
-    <w:lsdException w:name="Medium Grid 3 Accent 1" w:semiHidden="0" w:uiPriority="69" w:unhideWhenUsed="0"/>
-    <w:lsdException w:name="Dark List Accent 1" w:semiHidden="0" w:uiPriority="70" w:unhideWhenUsed="0"/>
-    <w:lsdException w:name="Colorful Shading Accent 1" w:semiHidden="0" w:uiPriority="71" w:unhideWhenUsed="0"/>
-    <w:lsdException w:name="Colorful List Accent 1" w:semiHidden="0" w:uiPriority="72" w:unhideWhenUsed="0"/>
-    <w:lsdException w:name="Colorful Grid Accent 1" w:semiHidden="0" w:uiPriority="73" w:unhideWhenUsed="0"/>
-    <w:lsdException w:name="Light Shading Accent 2" w:semiHidden="0" w:uiPriority="60" w:unhideWhenUsed="0"/>
-    <w:lsdException w:name="Light List Accent 2" w:semiHidden="0" w:uiPriority="61" w:unhideWhenUsed="0"/>
-    <w:lsdException w:name="Light Grid Accent 2" w:semiHidden="0" w:uiPriority="62" w:unhideWhenUsed="0"/>
-    <w:lsdException w:name="Medium Shading 1 Accent 2" w:semiHidden="0" w:uiPriority="63" w:unhideWhenUsed="0"/>
-    <w:lsdException w:name="Medium Shading 2 Accent 2" w:semiHidden="0" w:uiPriority="64" w:unhideWhenUsed="0"/>
-    <w:lsdException w:name="Medium List 1 Accent 2" w:semiHidden="0" w:uiPriority="65" w:unhideWhenUsed="0"/>
-    <w:lsdException w:name="Medium List 2 Accent 2" w:semiHidden="0" w:uiPriority="66" w:unhideWhenUsed="0"/>
-    <w:lsdException w:name="Medium Grid 1 Accent 2" w:semiHidden="0" w:uiPriority="67" w:unhideWhenUsed="0"/>
-    <w:lsdException w:name="Medium Grid 2 Accent 2" w:semiHidden="0" w:uiPriority="68" w:unhideWhenUsed="0"/>
-    <w:lsdException w:name="Medium Grid 3 Accent 2" w:semiHidden="0" w:uiPriority="69" w:unhideWhenUsed="0"/>
-    <w:lsdException w:name="Dark List Accent 2" w:semiHidden="0" w:uiPriority="70" w:unhideWhenUsed="0"/>
-    <w:lsdException w:name="Colorful Shading Accent 2" w:semiHidden="0" w:uiPriority="71" w:unhideWhenUsed="0"/>
-    <w:lsdException w:name="Colorful List Accent 2" w:semiHidden="0" w:uiPriority="72" w:unhideWhenUsed="0"/>
-    <w:lsdException w:name="Colorful Grid Accent 2" w:semiHidden="0" w:uiPriority="73" w:unhideWhenUsed="0"/>
-    <w:lsdException w:name="Light Shading Accent 3" w:semiHidden="0" w:uiPriority="60" w:unhideWhenUsed="0"/>
-    <w:lsdException w:name="Light List Accent 3" w:semiHidden="0" w:uiPriority="61" w:unhideWhenUsed="0"/>
-    <w:lsdException w:name="Light Grid Accent 3" w:semiHidden="0" w:uiPriority="62" w:unhideWhenUsed="0"/>
-    <w:lsdException w:name="Medium Shading 1 Accent 3" w:semiHidden="0" w:uiPriority="63" w:unhideWhenUsed="0"/>
-    <w:lsdException w:name="Medium Shading 2 Accent 3" w:semiHidden="0" w:uiPriority="64" w:unhideWhenUsed="0"/>
-    <w:lsdException w:name="Medium List 1 Accent 3" w:semiHidden="0" w:uiPriority="65" w:unhideWhenUsed="0"/>
-    <w:lsdException w:name="Medium List 2 Accent 3" w:semiHidden="0" w:uiPriority="66" w:unhideWhenUsed="0"/>
-    <w:lsdException w:name="Medium Grid 1 Accent 3" w:semiHidden="0" w:uiPriority="67" w:unhideWhenUsed="0"/>
-    <w:lsdException w:name="Medium Grid 2 Accent 3" w:semiHidden="0" w:uiPriority="68" w:unhideWhenUsed="0"/>
-    <w:lsdException w:name="Medium Grid 3 Accent 3" w:semiHidden="0" w:uiPriority="69" w:unhideWhenUsed="0"/>
-    <w:lsdException w:name="Dark List Accent 3" w:semiHidden="0" w:uiPriority="70" w:unhideWhenUsed="0"/>
-    <w:lsdException w:name="Colorful Shading Accent 3" w:semiHidden="0" w:uiPriority="71" w:unhideWhenUsed="0"/>
-    <w:lsdException w:name="Colorful List Accent 3" w:semiHidden="0" w:uiPriority="72" w:unhideWhenUsed="0"/>
-    <w:lsdException w:name="Colorful Grid Accent 3" w:semiHidden="0" w:uiPriority="73" w:unhideWhenUsed="0"/>
-    <w:lsdException w:name="Light Shading Accent 4" w:semiHidden="0" w:uiPriority="60" w:unhideWhenUsed="0"/>
-    <w:lsdException w:name="Light List Accent 4" w:semiHidden="0" w:uiPriority="61" w:unhideWhenUsed="0"/>
-    <w:lsdException w:name="Light Grid Accent 4" w:semiHidden="0" w:uiPriority="62" w:unhideWhenUsed="0"/>
-    <w:lsdException w:name="Medium Shading 1 Accent 4" w:semiHidden="0" w:uiPriority="63" w:unhideWhenUsed="0"/>
-    <w:lsdException w:name="Medium Shading 2 Accent 4" w:semiHidden="0" w:uiPriority="64" w:unhideWhenUsed="0"/>
-    <w:lsdException w:name="Medium List 1 Accent 4" w:semiHidden="0" w:uiPriority="65" w:unhideWhenUsed="0"/>
-    <w:lsdException w:name="Medium List 2 Accent 4" w:semiHidden="0" w:uiPriority="66" w:unhideWhenUsed="0"/>
-    <w:lsdException w:name="Medium Grid 1 Accent 4" w:semiHidden="0" w:uiPriority="67" w:unhideWhenUsed="0"/>
-    <w:lsdException w:name="Medium Grid 2 Accent 4" w:semiHidden="0" w:uiPriority="68" w:unhideWhenUsed="0"/>
-    <w:lsdException w:name="Medium Grid 3 Accent 4" w:semiHidden="0" w:uiPriority="69" w:unhideWhenUsed="0"/>
-    <w:lsdException w:name="Dark List Accent 4" w:semiHidden="0" w:uiPriority="70" w:unhideWhenUsed="0"/>
-    <w:lsdException w:name="Colorful Shading Accent 4" w:semiHidden="0" w:uiPriority="71" w:unhideWhenUsed="0"/>
-    <w:lsdException w:name="Colorful List Accent 4" w:semiHidden="0" w:uiPriority="72" w:unhideWhenUsed="0"/>
-    <w:lsdException w:name="Colorful Grid Accent 4" w:semiHidden="0" w:uiPriority="73" w:unhideWhenUsed="0"/>
-    <w:lsdException w:name="Light Shading Accent 5" w:semiHidden="0" w:uiPriority="60" w:unhideWhenUsed="0"/>
-    <w:lsdException w:name="Light List Accent 5" w:semiHidden="0" w:uiPriority="61" w:unhideWhenUsed="0"/>
-    <w:lsdException w:name="Light Grid Accent 5" w:semiHidden="0" w:uiPriority="62" w:unhideWhenUsed="0"/>
-    <w:lsdException w:name="Medium Shading 1 Accent 5" w:semiHidden="0" w:uiPriority="63" w:unhideWhenUsed="0"/>
-    <w:lsdException w:name="Medium Shading 2 Accent 5" w:semiHidden="0" w:uiPriority="64" w:unhideWhenUsed="0"/>
-    <w:lsdException w:name="Medium List 1 Accent 5" w:semiHidden="0" w:uiPriority="65" w:unhideWhenUsed="0"/>
-    <w:lsdException w:name="Medium List 2 Accent 5" w:semiHidden="0" w:uiPriority="66" w:unhideWhenUsed="0"/>
-    <w:lsdException w:name="Medium Grid 1 Accent 5" w:semiHidden="0" w:uiPriority="67" w:unhideWhenUsed="0"/>
-    <w:lsdException w:name="Medium Grid 2 Accent 5" w:semiHidden="0" w:uiPriority="68" w:unhideWhenUsed="0"/>
-    <w:lsdException w:name="Medium Grid 3 Accent 5" w:semiHidden="0" w:uiPriority="69" w:unhideWhenUsed="0"/>
-    <w:lsdException w:name="Dark List Accent 5" w:semiHidden="0" w:uiPriority="70" w:unhideWhenUsed="0"/>
-    <w:lsdException w:name="Colorful Shading Accent 5" w:semiHidden="0" w:uiPriority="71" w:unhideWhenUsed="0"/>
-    <w:lsdException w:name="Colorful List Accent 5" w:semiHidden="0" w:uiPriority="72" w:unhideWhenUsed="0"/>
-    <w:lsdException w:name="Colorful Grid Accent 5" w:semiHidden="0" w:uiPriority="73" w:unhideWhenUsed="0"/>
-    <w:lsdException w:name="Light Shading Accent 6" w:semiHidden="0" w:uiPriority="60" w:unhideWhenUsed="0"/>
-    <w:lsdException w:name="Light List Accent 6" w:semiHidden="0" w:uiPriority="61" w:unhideWhenUsed="0"/>
-    <w:lsdException w:name="Light Grid Accent 6" w:semiHidden="0" w:uiPriority="62" w:unhideWhenUsed="0"/>
-    <w:lsdException w:name="Medium Shading 1 Accent 6" w:semiHidden="0" w:uiPriority="63" w:unhideWhenUsed="0"/>
-    <w:lsdException w:name="Medium Shading 2 Accent 6" w:semiHidden="0" w:uiPriority="64" w:unhideWhenUsed="0"/>
-    <w:lsdException w:name="Medium List 1 Accent 6" w:semiHidden="0" w:uiPriority="65" w:unhideWhenUsed="0"/>
-    <w:lsdException w:name="Medium List 2 Accent 6" w:semiHidden="0" w:uiPriority="66" w:unhideWhenUsed="0"/>
-    <w:lsdException w:name="Medium Grid 1 Accent 6" w:semiHidden="0" w:uiPriority="67" w:unhideWhenUsed="0"/>
-    <w:lsdException w:name="Medium Grid 2 Accent 6" w:semiHidden="0" w:uiPriority="68" w:unhideWhenUsed="0"/>
-    <w:lsdException w:name="Medium Grid 3 Accent 6" w:semiHidden="0" w:uiPriority="69" w:unhideWhenUsed="0"/>
-    <w:lsdException w:name="Dark List Accent 6" w:semiHidden="0" w:uiPriority="70" w:unhideWhenUsed="0"/>
-    <w:lsdException w:name="Colorful Shading Accent 6" w:semiHidden="0" w:uiPriority="71" w:unhideWhenUsed="0"/>
-    <w:lsdException w:name="Colorful List Accent 6" w:semiHidden="0" w:uiPriority="72" w:unhideWhenUsed="0"/>
-    <w:lsdException w:name="Colorful Grid Accent 6" w:semiHidden="0" w:uiPriority="73" w:unhideWhenUsed="0"/>
-    <w:lsdException w:name="Subtle Emphasis" w:semiHidden="0" w:uiPriority="19" w:unhideWhenUsed="0" w:qFormat="1"/>
-    <w:lsdException w:name="Intense Emphasis" w:semiHidden="0" w:uiPriority="21" w:unhideWhenUsed="0" w:qFormat="1"/>
-    <w:lsdException w:name="Subtle Reference" w:semiHidden="0" w:uiPriority="31" w:unhideWhenUsed="0" w:qFormat="1"/>
-    <w:lsdException w:name="Intense Reference" w:semiHidden="0" w:uiPriority="32" w:unhideWhenUsed="0" w:qFormat="1"/>
-    <w:lsdException w:name="Book Title" w:semiHidden="0" w:uiPriority="33" w:unhideWhenUsed="0" w:qFormat="1"/>
-    <w:lsdException w:name="Bibliography" w:uiPriority="37"/>
-    <w:lsdException w:name="TOC Heading" w:uiPriority="39" w:qFormat="1"/>
-  </w:latentStyles>
-  <w:style w:type="paragraph" w:default="1" w:styleId="Normal">
-    <w:name w:val="Normal"/>
-    <w:qFormat/>
-    <w:rsid w:val="00A71509"/>
-    <w:pPr>
-      <w:spacing w:after="160" w:line="256" w:lineRule="auto"/>
-    </w:pPr>
-  </w:style>
-  <w:style w:type="paragraph" w:styleId="Titre1">
-    <w:name w:val="heading 1"/>
-    <w:basedOn w:val="Normal"/>
-    <w:next w:val="Normal"/>
-    <w:link w:val="Titre1Car"/>
-    <w:uiPriority w:val="9"/>
-    <w:qFormat/>
-    <w:rsid w:val="00A71509"/>
-    <w:pPr>
-      <w:keepNext/>
-      <w:keepLines/>
-      <w:spacing w:before="240" w:after="0"/>
-      <w:outlineLvl w:val="0"/>
-    </w:pPr>
-    <w:rPr>
-      <w:rFonts w:asciiTheme="majorHAnsi" w:eastAsiaTheme="majorEastAsia" w:hAnsiTheme="majorHAnsi" w:cstheme="majorBidi"/>
-      <w:color w:val="365F91" w:themeColor="accent1" w:themeShade="BF"/>
-      <w:sz w:val="32"/>
-      <w:szCs w:val="32"/>
-    </w:rPr>
-  </w:style>
-  <w:style w:type="paragraph" w:styleId="Titre2">
-    <w:name w:val="heading 2"/>
-    <w:basedOn w:val="Normal"/>
-    <w:next w:val="Normal"/>
-    <w:link w:val="Titre2Car"/>
-    <w:uiPriority w:val="9"/>
-    <w:unhideWhenUsed/>
-    <w:qFormat/>
-    <w:rsid w:val="00A71509"/>
-    <w:pPr>
-      <w:keepNext/>
-      <w:keepLines/>
-      <w:spacing w:before="40" w:after="0"/>
-      <w:outlineLvl w:val="1"/>
-    </w:pPr>
-    <w:rPr>
-      <w:rFonts w:asciiTheme="majorHAnsi" w:eastAsiaTheme="majorEastAsia" w:hAnsiTheme="majorHAnsi" w:cstheme="majorBidi"/>
-      <w:color w:val="365F91" w:themeColor="accent1" w:themeShade="BF"/>
-      <w:sz w:val="26"/>
-      <w:szCs w:val="26"/>
-    </w:rPr>
-  </w:style>
-  <w:style w:type="character" w:default="1" w:styleId="Policepardfaut">
-    <w:name w:val="Default Paragraph Font"/>
-    <w:uiPriority w:val="1"/>
-    <w:semiHidden/>
-    <w:unhideWhenUsed/>
-  </w:style>
-  <w:style w:type="table" w:default="1" w:styleId="TableauNormal">
-    <w:name w:val="Normal Table"/>
-    <w:uiPriority w:val="99"/>
-    <w:semiHidden/>
-    <w:unhideWhenUsed/>
-    <w:tblPr>
-      <w:tblInd w:w="0" w:type="dxa"/>
-      <w:tblCellMar>
-        <w:top w:w="0" w:type="dxa"/>
-        <w:left w:w="108" w:type="dxa"/>
-        <w:bottom w:w="0" w:type="dxa"/>
-        <w:right w:w="108" w:type="dxa"/>
-      </w:tblCellMar>
-    </w:tblPr>
-  </w:style>
-  <w:style w:type="numbering" w:default="1" w:styleId="Aucuneliste">
-    <w:name w:val="No List"/>
-    <w:uiPriority w:val="99"/>
-    <w:semiHidden/>
-    <w:unhideWhenUsed/>
-  </w:style>
-  <w:style w:type="character" w:customStyle="1" w:styleId="SansinterligneCar">
-    <w:name w:val="Sans interligne Car"/>
-    <w:basedOn w:val="Policepardfaut"/>
-    <w:link w:val="Sansinterligne"/>
-    <w:uiPriority w:val="1"/>
-    <w:locked/>
-    <w:rsid w:val="00A71509"/>
-    <w:rPr>
-      <w:rFonts w:ascii="Times New Roman" w:eastAsiaTheme="minorEastAsia" w:hAnsi="Times New Roman" w:cs="Times New Roman"/>
-      <w:lang w:eastAsia="fr-BE"/>
-    </w:rPr>
-  </w:style>
-  <w:style w:type="paragraph" w:styleId="Sansinterligne">
-    <w:name w:val="No Spacing"/>
-    <w:link w:val="SansinterligneCar"/>
-    <w:uiPriority w:val="1"/>
-    <w:qFormat/>
-    <w:rsid w:val="00A71509"/>
-    <w:pPr>
-      <w:spacing w:after="0" w:line="240" w:lineRule="auto"/>
-    </w:pPr>
-    <w:rPr>
-      <w:rFonts w:ascii="Times New Roman" w:eastAsiaTheme="minorEastAsia" w:hAnsi="Times New Roman" w:cs="Times New Roman"/>
-      <w:lang w:eastAsia="fr-BE"/>
-    </w:rPr>
-  </w:style>
-  <w:style w:type="paragraph" w:customStyle="1" w:styleId="Default">
-    <w:name w:val="Default"/>
-    <w:rsid w:val="00A71509"/>
-    <w:pPr>
-      <w:autoSpaceDE w:val="0"/>
-      <w:autoSpaceDN w:val="0"/>
-      <w:adjustRightInd w:val="0"/>
-      <w:spacing w:after="0" w:line="240" w:lineRule="auto"/>
-    </w:pPr>
-    <w:rPr>
-      <w:rFonts w:ascii="Cambria" w:hAnsi="Cambria" w:cs="Cambria"/>
-      <w:color w:val="000000"/>
-      <w:sz w:val="24"/>
-      <w:szCs w:val="24"/>
-    </w:rPr>
-  </w:style>
-  <w:style w:type="character" w:customStyle="1" w:styleId="Titre1Car">
-    <w:name w:val="Titre 1 Car"/>
-    <w:basedOn w:val="Policepardfaut"/>
-    <w:link w:val="Titre1"/>
-    <w:uiPriority w:val="9"/>
-    <w:rsid w:val="00A71509"/>
-    <w:rPr>
-      <w:rFonts w:asciiTheme="majorHAnsi" w:eastAsiaTheme="majorEastAsia" w:hAnsiTheme="majorHAnsi" w:cstheme="majorBidi"/>
-      <w:color w:val="365F91" w:themeColor="accent1" w:themeShade="BF"/>
-      <w:sz w:val="32"/>
-      <w:szCs w:val="32"/>
-    </w:rPr>
-  </w:style>
-  <w:style w:type="character" w:customStyle="1" w:styleId="Titre2Car">
-    <w:name w:val="Titre 2 Car"/>
-    <w:basedOn w:val="Policepardfaut"/>
-    <w:link w:val="Titre2"/>
-    <w:uiPriority w:val="9"/>
-    <w:rsid w:val="00A71509"/>
-    <w:rPr>
-      <w:rFonts w:asciiTheme="majorHAnsi" w:eastAsiaTheme="majorEastAsia" w:hAnsiTheme="majorHAnsi" w:cstheme="majorBidi"/>
-      <w:color w:val="365F91" w:themeColor="accent1" w:themeShade="BF"/>
-      <w:sz w:val="26"/>
-      <w:szCs w:val="26"/>
-    </w:rPr>
-  </w:style>
-  <w:style w:type="paragraph" w:styleId="Paragraphedeliste">
-    <w:name w:val="List Paragraph"/>
-    <w:basedOn w:val="Normal"/>
-    <w:uiPriority w:val="34"/>
-    <w:qFormat/>
-    <w:rsid w:val="00A71509"/>
-    <w:pPr>
-      <w:ind w:left="720"/>
-      <w:contextualSpacing/>
-    </w:pPr>
-  </w:style>
-  <w:style w:type="table" w:styleId="Grilledutableau">
-    <w:name w:val="Table Grid"/>
-    <w:basedOn w:val="TableauNormal"/>
-    <w:uiPriority w:val="59"/>
-    <w:unhideWhenUsed/>
-    <w:rsid w:val="00A71509"/>
-    <w:pPr>
-      <w:spacing w:after="0" w:line="240" w:lineRule="auto"/>
-    </w:pPr>
-    <w:tblPr>
-      <w:tblInd w:w="0" w:type="nil"/>
-      <w:tblBorders>
-        <w:top w:val="single" w:sz="4" w:space="0" w:color="auto"/>
-        <w:left w:val="single" w:sz="4" w:space="0" w:color="auto"/>
-        <w:bottom w:val="single" w:sz="4" w:space="0" w:color="auto"/>
-        <w:right w:val="single" w:sz="4" w:space="0" w:color="auto"/>
-        <w:insideH w:val="single" w:sz="4" w:space="0" w:color="auto"/>
-        <w:insideV w:val="single" w:sz="4" w:space="0" w:color="auto"/>
-      </w:tblBorders>
-    </w:tblPr>
-  </w:style>
-  <w:style w:type="paragraph" w:styleId="En-ttedetabledesmatires">
-    <w:name w:val="TOC Heading"/>
-    <w:basedOn w:val="Titre1"/>
-    <w:next w:val="Normal"/>
-    <w:uiPriority w:val="39"/>
-    <w:unhideWhenUsed/>
-    <w:qFormat/>
-    <w:rsid w:val="00570B5E"/>
-    <w:pPr>
-      <w:spacing w:line="259" w:lineRule="auto"/>
-      <w:outlineLvl w:val="9"/>
-    </w:pPr>
-    <w:rPr>
-      <w:lang w:eastAsia="fr-BE"/>
-    </w:rPr>
-  </w:style>
-  <w:style w:type="paragraph" w:styleId="TM1">
-    <w:name w:val="toc 1"/>
-    <w:basedOn w:val="Normal"/>
-    <w:next w:val="Normal"/>
-    <w:autoRedefine/>
-    <w:uiPriority w:val="39"/>
-    <w:unhideWhenUsed/>
-    <w:rsid w:val="00570B5E"/>
-    <w:pPr>
-      <w:spacing w:after="100"/>
-    </w:pPr>
-  </w:style>
-  <w:style w:type="paragraph" w:styleId="TM2">
-    <w:name w:val="toc 2"/>
-    <w:basedOn w:val="Normal"/>
-    <w:next w:val="Normal"/>
-    <w:autoRedefine/>
-    <w:uiPriority w:val="39"/>
-    <w:unhideWhenUsed/>
-    <w:rsid w:val="00570B5E"/>
-    <w:pPr>
-      <w:spacing w:after="100"/>
-      <w:ind w:left="220"/>
-    </w:pPr>
-  </w:style>
-  <w:style w:type="character" w:styleId="Lienhypertexte">
-    <w:name w:val="Hyperlink"/>
-    <w:basedOn w:val="Policepardfaut"/>
-    <w:uiPriority w:val="99"/>
-    <w:unhideWhenUsed/>
-    <w:rsid w:val="00570B5E"/>
-    <w:rPr>
-      <w:color w:val="0000FF" w:themeColor="hyperlink"/>
-      <w:u w:val="single"/>
-    </w:rPr>
-  </w:style>
-  <w:style w:type="paragraph" w:styleId="En-tte">
-    <w:name w:val="header"/>
-    <w:basedOn w:val="Normal"/>
-    <w:link w:val="En-tteCar"/>
-    <w:uiPriority w:val="99"/>
-    <w:unhideWhenUsed/>
-    <w:rsid w:val="00D84C4F"/>
-    <w:pPr>
-      <w:tabs>
-        <w:tab w:val="center" w:pos="4536"/>
-        <w:tab w:val="right" w:pos="9072"/>
-      </w:tabs>
-      <w:spacing w:after="0" w:line="240" w:lineRule="auto"/>
-    </w:pPr>
-  </w:style>
-  <w:style w:type="character" w:customStyle="1" w:styleId="En-tteCar">
-    <w:name w:val="En-tête Car"/>
-    <w:basedOn w:val="Policepardfaut"/>
-    <w:link w:val="En-tte"/>
-    <w:uiPriority w:val="99"/>
-    <w:rsid w:val="00D84C4F"/>
-  </w:style>
-  <w:style w:type="paragraph" w:styleId="Pieddepage">
-    <w:name w:val="footer"/>
-    <w:basedOn w:val="Normal"/>
-    <w:link w:val="PieddepageCar"/>
-    <w:uiPriority w:val="99"/>
-    <w:unhideWhenUsed/>
-    <w:rsid w:val="00D84C4F"/>
-    <w:pPr>
-      <w:tabs>
-        <w:tab w:val="center" w:pos="4536"/>
-        <w:tab w:val="right" w:pos="9072"/>
-      </w:tabs>
-      <w:spacing w:after="0" w:line="240" w:lineRule="auto"/>
-    </w:pPr>
-  </w:style>
-  <w:style w:type="character" w:customStyle="1" w:styleId="PieddepageCar">
-    <w:name w:val="Pied de page Car"/>
-    <w:basedOn w:val="Policepardfaut"/>
-    <w:link w:val="Pieddepage"/>
-    <w:uiPriority w:val="99"/>
-    <w:rsid w:val="00D84C4F"/>
-  </w:style>
-  <w:style w:type="paragraph" w:styleId="Textedebulles">
-    <w:name w:val="Balloon Text"/>
-    <w:basedOn w:val="Normal"/>
-    <w:link w:val="TextedebullesCar"/>
-    <w:uiPriority w:val="99"/>
-    <w:semiHidden/>
-    <w:unhideWhenUsed/>
-    <w:rsid w:val="00694332"/>
-    <w:pPr>
-      <w:spacing w:after="0" w:line="240" w:lineRule="auto"/>
-    </w:pPr>
-    <w:rPr>
-      <w:rFonts w:ascii="Tahoma" w:hAnsi="Tahoma" w:cs="Tahoma"/>
-      <w:sz w:val="16"/>
-      <w:szCs w:val="16"/>
-    </w:rPr>
-  </w:style>
-  <w:style w:type="character" w:customStyle="1" w:styleId="TextedebullesCar">
-    <w:name w:val="Texte de bulles Car"/>
-    <w:basedOn w:val="Policepardfaut"/>
-    <w:link w:val="Textedebulles"/>
-    <w:uiPriority w:val="99"/>
-    <w:semiHidden/>
-    <w:rsid w:val="00694332"/>
-    <w:rPr>
-      <w:rFonts w:ascii="Tahoma" w:hAnsi="Tahoma" w:cs="Tahoma"/>
-      <w:sz w:val="16"/>
-      <w:szCs w:val="16"/>
-    </w:rPr>
-  </w:style>
-</w:styles>
-</file>
-
-<file path=word/stylesWithEffects.xml><?xml version="1.0" encoding="utf-8"?>
-<w:styles xmlns:wpc="http://schemas.microsoft.com/office/word/2010/wordprocessingCanvas" xmlns:mc="http://schemas.openxmlformats.org/markup-compatibility/2006" xmlns:o="urn:schemas-microsoft-com:office:office" xmlns:r="http://schemas.openxmlformats.org/officeDocument/2006/relationships" xmlns:m="http://schemas.openxmlformats.org/officeDocument/2006/math" xmlns:v="urn:schemas-microsoft-com:vml" xmlns:wp14="http://schemas.microsoft.com/office/word/2010/wordprocessingDrawing" xmlns:wp="http://schemas.openxmlformats.org/drawingml/2006/wordprocessingDrawing" xmlns:w10="urn:schemas-microsoft-com:office:word" xmlns:w="http://schemas.openxmlformats.org/wordprocessingml/2006/main" xmlns:w14="http://schemas.microsoft.com/office/word/2010/wordml" xmlns:wpg="http://schemas.microsoft.com/office/word/2010/wordprocessingGroup" xmlns:wpi="http://schemas.microsoft.com/office/word/2010/wordprocessingInk" xmlns:wne="http://schemas.microsoft.com/office/word/2006/wordml" xmlns:wps="http://schemas.microsoft.com/office/word/2010/wordprocessingShape" mc:Ignorable="w14 wp14">
-  <w:docDefaults>
-    <w:rPrDefault>
-      <w:rPr>
-        <w:rFonts w:asciiTheme="minorHAnsi" w:eastAsiaTheme="minorHAnsi" w:hAnsiTheme="minorHAnsi" w:cstheme="minorBidi"/>
-        <w:sz w:val="22"/>
-        <w:szCs w:val="22"/>
-        <w:lang w:val="fr-BE" w:eastAsia="en-US" w:bidi="ar-SA"/>
-      </w:rPr>
-    </w:rPrDefault>
-    <w:pPrDefault>
-      <w:pPr>
-        <w:spacing w:after="200" w:line="276" w:lineRule="auto"/>
-      </w:pPr>
-    </w:pPrDefault>
-  </w:docDefaults>
-  <w:latentStyles w:defLockedState="0" w:defUIPriority="99" w:defSemiHidden="1" w:defUnhideWhenUsed="1" w:defQFormat="0" w:count="267">
-    <w:lsdException w:name="Normal" w:semiHidden="0" w:uiPriority="0" w:unhideWhenUsed="0" w:qFormat="1"/>
-    <w:lsdException w:name="heading 1" w:semiHidden="0" w:uiPriority="9" w:unhideWhenUsed="0" w:qFormat="1"/>
-    <w:lsdException w:name="heading 2" w:uiPriority="9" w:qFormat="1"/>
-    <w:lsdException w:name="heading 3" w:uiPriority="9" w:qFormat="1"/>
-    <w:lsdException w:name="heading 4" w:uiPriority="9" w:qFormat="1"/>
-    <w:lsdException w:name="heading 5" w:uiPriority="9" w:qFormat="1"/>
-    <w:lsdException w:name="heading 6" w:uiPriority="9" w:qFormat="1"/>
-    <w:lsdException w:name="heading 7" w:uiPriority="9" w:qFormat="1"/>
-    <w:lsdException w:name="heading 8" w:uiPriority="9" w:qFormat="1"/>
-    <w:lsdException w:name="heading 9" w:uiPriority="9" w:qFormat="1"/>
-    <w:lsdException w:name="toc 1" w:uiPriority="39"/>
-    <w:lsdException w:name="toc 2" w:uiPriority="39"/>
-    <w:lsdException w:name="toc 3" w:uiPriority="39"/>
-    <w:lsdException w:name="toc 4" w:uiPriority="39"/>
-    <w:lsdException w:name="toc 5" w:uiPriority="39"/>
-    <w:lsdException w:name="toc 6" w:uiPriority="39"/>
-    <w:lsdException w:name="toc 7" w:uiPriority="39"/>
-    <w:lsdException w:name="toc 8" w:uiPriority="39"/>
-    <w:lsdException w:name="toc 9" w:uiPriority="39"/>
-    <w:lsdException w:name="caption" w:uiPriority="35" w:qFormat="1"/>
-    <w:lsdException w:name="Title" w:semiHidden="0" w:uiPriority="10" w:unhideWhenUsed="0" w:qFormat="1"/>
-    <w:lsdException w:name="Default Paragraph Font" w:uiPriority="1"/>
-    <w:lsdException w:name="Subtitle" w:semiHidden="0" w:uiPriority="11" w:unhideWhenUsed="0" w:qFormat="1"/>
-    <w:lsdException w:name="Strong" w:semiHidden="0" w:uiPriority="22" w:unhideWhenUsed="0" w:qFormat="1"/>
-    <w:lsdException w:name="Emphasis" w:semiHidden="0" w:uiPriority="20" w:unhideWhenUsed="0" w:qFormat="1"/>
-    <w:lsdException w:name="Table Grid" w:uiPriority="59"/>
-    <w:lsdException w:name="Placeholder Text" w:unhideWhenUsed="0"/>
-    <w:lsdException w:name="No Spacing" w:semiHidden="0" w:uiPriority="1" w:unhideWhenUsed="0" w:qFormat="1"/>
-    <w:lsdException w:name="Light Shading" w:semiHidden="0" w:uiPriority="60" w:unhideWhenUsed="0"/>
-    <w:lsdException w:name="Light List" w:semiHidden="0" w:uiPriority="61" w:unhideWhenUsed="0"/>
-    <w:lsdException w:name="Light Grid" w:semiHidden="0" w:uiPriority="62" w:unhideWhenUsed="0"/>
-    <w:lsdException w:name="Medium Shading 1" w:semiHidden="0" w:uiPriority="63" w:unhideWhenUsed="0"/>
-    <w:lsdException w:name="Medium Shading 2" w:semiHidden="0" w:uiPriority="64" w:unhideWhenUsed="0"/>
-    <w:lsdException w:name="Medium List 1" w:semiHidden="0" w:uiPriority="65" w:unhideWhenUsed="0"/>
-    <w:lsdException w:name="Medium List 2" w:semiHidden="0" w:uiPriority="66" w:unhideWhenUsed="0"/>
-    <w:lsdException w:name="Medium Grid 1" w:semiHidden="0" w:uiPriority="67" w:unhideWhenUsed="0"/>
-    <w:lsdException w:name="Medium Grid 2" w:semiHidden="0" w:uiPriority="68" w:unhideWhenUsed="0"/>
-    <w:lsdException w:name="Medium Grid 3" w:semiHidden="0" w:uiPriority="69" w:unhideWhenUsed="0"/>
-    <w:lsdException w:name="Dark List" w:semiHidden="0" w:uiPriority="70" w:unhideWhenUsed="0"/>
-    <w:lsdException w:name="Colorful Shading" w:semiHidden="0" w:uiPriority="71" w:unhideWhenUsed="0"/>
-    <w:lsdException w:name="Colorful List" w:semiHidden="0" w:uiPriority="72" w:unhideWhenUsed="0"/>
-    <w:lsdException w:name="Colorful Grid" w:semiHidden="0" w:uiPriority="73" w:unhideWhenUsed="0"/>
-    <w:lsdException w:name="Light Shading Accent 1" w:semiHidden="0" w:uiPriority="60" w:unhideWhenUsed="0"/>
-    <w:lsdException w:name="Light List Accent 1" w:semiHidden="0" w:uiPriority="61" w:unhideWhenUsed="0"/>
-    <w:lsdException w:name="Light Grid Accent 1" w:semiHidden="0" w:uiPriority="62" w:unhideWhenUsed="0"/>
-    <w:lsdException w:name="Medium Shading 1 Accent 1" w:semiHidden="0" w:uiPriority="63" w:unhideWhenUsed="0"/>
-    <w:lsdException w:name="Medium Shading 2 Accent 1" w:semiHidden="0" w:uiPriority="64" w:unhideWhenUsed="0"/>
-    <w:lsdException w:name="Medium List 1 Accent 1" w:semiHidden="0" w:uiPriority="65" w:unhideWhenUsed="0"/>
-    <w:lsdException w:name="Revision" w:unhideWhenUsed="0"/>
-    <w:lsdException w:name="List Paragraph" w:semiHidden="0" w:uiPriority="34" w:unhideWhenUsed="0" w:qFormat="1"/>
-    <w:lsdException w:name="Quote" w:semiHidden="0" w:uiPriority="29" w:unhideWhenUsed="0" w:qFormat="1"/>
-    <w:lsdException w:name="Intense Quote" w:semiHidden="0" w:uiPriority="30" w:unhideWhenUsed="0" w:qFormat="1"/>
-    <w:lsdException w:name="Medium List 2 Accent 1" w:semiHidden="0" w:uiPriority="66" w:unhideWhenUsed="0"/>
-    <w:lsdException w:name="Medium Grid 1 Accent 1" w:semiHidden="0" w:uiPriority="67" w:unhideWhenUsed="0"/>
-    <w:lsdException w:name="Medium Grid 2 Accent 1" w:semiHidden="0" w:uiPriority="68" w:unhideWhenUsed="0"/>
-    <w:lsdException w:name="Medium Grid 3 Accent 1" w:semiHidden="0" w:uiPriority="69" w:unhideWhenUsed="0"/>
-    <w:lsdException w:name="Dark List Accent 1" w:semiHidden="0" w:uiPriority="70" w:unhideWhenUsed="0"/>
-    <w:lsdException w:name="Colorful Shading Accent 1" w:semiHidden="0" w:uiPriority="71" w:unhideWhenUsed="0"/>
-    <w:lsdException w:name="Colorful List Accent 1" w:semiHidden="0" w:uiPriority="72" w:unhideWhenUsed="0"/>
-    <w:lsdException w:name="Colorful Grid Accent 1" w:semiHidden="0" w:uiPriority="73" w:unhideWhenUsed="0"/>
-    <w:lsdException w:name="Light Shading Accent 2" w:semiHidden="0" w:uiPriority="60" w:unhideWhenUsed="0"/>
-    <w:lsdException w:name="Light List Accent 2" w:semiHidden="0" w:uiPriority="61" w:unhideWhenUsed="0"/>
-    <w:lsdException w:name="Light Grid Accent 2" w:semiHidden="0" w:uiPriority="62" w:unhideWhenUsed="0"/>
-    <w:lsdException w:name="Medium Shading 1 Accent 2" w:semiHidden="0" w:uiPriority="63" w:unhideWhenUsed="0"/>
-    <w:lsdException w:name="Medium Shading 2 Accent 2" w:semiHidden="0" w:uiPriority="64" w:unhideWhenUsed="0"/>
-    <w:lsdException w:name="Medium List 1 Accent 2" w:semiHidden="0" w:uiPriority="65" w:unhideWhenUsed="0"/>
-    <w:lsdException w:name="Medium List 2 Accent 2" w:semiHidden="0" w:uiPriority="66" w:unhideWhenUsed="0"/>
-    <w:lsdException w:name="Medium Grid 1 Accent 2" w:semiHidden="0" w:uiPriority="67" w:unhideWhenUsed="0"/>
-    <w:lsdException w:name="Medium Grid 2 Accent 2" w:semiHidden="0" w:uiPriority="68" w:unhideWhenUsed="0"/>
-    <w:lsdException w:name="Medium Grid 3 Accent 2" w:semiHidden="0" w:uiPriority="69" w:unhideWhenUsed="0"/>
-    <w:lsdException w:name="Dark List Accent 2" w:semiHidden="0" w:uiPriority="70" w:unhideWhenUsed="0"/>
-    <w:lsdException w:name="Colorful Shading Accent 2" w:semiHidden="0" w:uiPriority="71" w:unhideWhenUsed="0"/>
-    <w:lsdException w:name="Colorful List Accent 2" w:semiHidden="0" w:uiPriority="72" w:unhideWhenUsed="0"/>
-    <w:lsdException w:name="Colorful Grid Accent 2" w:semiHidden="0" w:uiPriority="73" w:unhideWhenUsed="0"/>
-    <w:lsdException w:name="Light Shading Accent 3" w:semiHidden="0" w:uiPriority="60" w:unhideWhenUsed="0"/>
-    <w:lsdException w:name="Light List Accent 3" w:semiHidden="0" w:uiPriority="61" w:unhideWhenUsed="0"/>
-    <w:lsdException w:name="Light Grid Accent 3" w:semiHidden="0" w:uiPriority="62" w:unhideWhenUsed="0"/>
-    <w:lsdException w:name="Medium Shading 1 Accent 3" w:semiHidden="0" w:uiPriority="63" w:unhideWhenUsed="0"/>
-    <w:lsdException w:name="Medium Shading 2 Accent 3" w:semiHidden="0" w:uiPriority="64" w:unhideWhenUsed="0"/>
-    <w:lsdException w:name="Medium List 1 Accent 3" w:semiHidden="0" w:uiPriority="65" w:unhideWhenUsed="0"/>
-    <w:lsdException w:name="Medium List 2 Accent 3" w:semiHidden="0" w:uiPriority="66" w:unhideWhenUsed="0"/>
-    <w:lsdException w:name="Medium Grid 1 Accent 3" w:semiHidden="0" w:uiPriority="67" w:unhideWhenUsed="0"/>
-    <w:lsdException w:name="Medium Grid 2 Accent 3" w:semiHidden="0" w:uiPriority="68" w:unhideWhenUsed="0"/>
-    <w:lsdException w:name="Medium Grid 3 Accent 3" w:semiHidden="0" w:uiPriority="69" w:unhideWhenUsed="0"/>
-    <w:lsdException w:name="Dark List Accent 3" w:semiHidden="0" w:uiPriority="70" w:unhideWhenUsed="0"/>
-    <w:lsdException w:name="Colorful Shading Accent 3" w:semiHidden="0" w:uiPriority="71" w:unhideWhenUsed="0"/>
-    <w:lsdException w:name="Colorful List Accent 3" w:semiHidden="0" w:uiPriority="72" w:unhideWhenUsed="0"/>
-    <w:lsdException w:name="Colorful Grid Accent 3" w:semiHidden="0" w:uiPriority="73" w:unhideWhenUsed="0"/>
-    <w:lsdException w:name="Light Shading Accent 4" w:semiHidden="0" w:uiPriority="60" w:unhideWhenUsed="0"/>
-    <w:lsdException w:name="Light List Accent 4" w:semiHidden="0" w:uiPriority="61" w:unhideWhenUsed="0"/>
-    <w:lsdException w:name="Light Grid Accent 4" w:semiHidden="0" w:uiPriority="62" w:unhideWhenUsed="0"/>
-    <w:lsdException w:name="Medium Shading 1 Accent 4" w:semiHidden="0" w:uiPriority="63" w:unhideWhenUsed="0"/>
-    <w:lsdException w:name="Medium Shading 2 Accent 4" w:semiHidden="0" w:uiPriority="64" w:unhideWhenUsed="0"/>
-    <w:lsdException w:name="Medium List 1 Accent 4" w:semiHidden="0" w:uiPriority="65" w:unhideWhenUsed="0"/>
-    <w:lsdException w:name="Medium List 2 Accent 4" w:semiHidden="0" w:uiPriority="66" w:unhideWhenUsed="0"/>
-    <w:lsdException w:name="Medium Grid 1 Accent 4" w:semiHidden="0" w:uiPriority="67" w:unhideWhenUsed="0"/>
-    <w:lsdException w:name="Medium Grid 2 Accent 4" w:semiHidden="0" w:uiPriority="68" w:unhideWhenUsed="0"/>
-    <w:lsdException w:name="Medium Grid 3 Accent 4" w:semiHidden="0" w:uiPriority="69" w:unhideWhenUsed="0"/>
-    <w:lsdException w:name="Dark List Accent 4" w:semiHidden="0" w:uiPriority="70" w:unhideWhenUsed="0"/>
-    <w:lsdException w:name="Colorful Shading Accent 4" w:semiHidden="0" w:uiPriority="71" w:unhideWhenUsed="0"/>
-    <w:lsdException w:name="Colorful List Accent 4" w:semiHidden="0" w:uiPriority="72" w:unhideWhenUsed="0"/>
-    <w:lsdException w:name="Colorful Grid Accent 4" w:semiHidden="0" w:uiPriority="73" w:unhideWhenUsed="0"/>
-    <w:lsdException w:name="Light Shading Accent 5" w:semiHidden="0" w:uiPriority="60" w:unhideWhenUsed="0"/>
-    <w:lsdException w:name="Light List Accent 5" w:semiHidden="0" w:uiPriority="61" w:unhideWhenUsed="0"/>
-    <w:lsdException w:name="Light Grid Accent 5" w:semiHidden="0" w:uiPriority="62" w:unhideWhenUsed="0"/>
-    <w:lsdException w:name="Medium Shading 1 Accent 5" w:semiHidden="0" w:uiPriority="63" w:unhideWhenUsed="0"/>
-    <w:lsdException w:name="Medium Shading 2 Accent 5" w:semiHidden="0" w:uiPriority="64" w:unhideWhenUsed="0"/>
-    <w:lsdException w:name="Medium List 1 Accent 5" w:semiHidden="0" w:uiPriority="65" w:unhideWhenUsed="0"/>
-    <w:lsdException w:name="Medium List 2 Accent 5" w:semiHidden="0" w:uiPriority="66" w:unhideWhenUsed="0"/>
-    <w:lsdException w:name="Medium Grid 1 Accent 5" w:semiHidden="0" w:uiPriority="67" w:unhideWhenUsed="0"/>
-    <w:lsdException w:name="Medium Grid 2 Accent 5" w:semiHidden="0" w:uiPriority="68" w:unhideWhenUsed="0"/>
-    <w:lsdException w:name="Medium Grid 3 Accent 5" w:semiHidden="0" w:uiPriority="69" w:unhideWhenUsed="0"/>
-    <w:lsdException w:name="Dark List Accent 5" w:semiHidden="0" w:uiPriority="70" w:unhideWhenUsed="0"/>
-    <w:lsdException w:name="Colorful Shading Accent 5" w:semiHidden="0" w:uiPriority="71" w:unhideWhenUsed="0"/>
-    <w:lsdException w:name="Colorful List Accent 5" w:semiHidden="0" w:uiPriority="72" w:unhideWhenUsed="0"/>
-    <w:lsdException w:name="Colorful Grid Accent 5" w:semiHidden="0" w:uiPriority="73" w:unhideWhenUsed="0"/>
-    <w:lsdException w:name="Light Shading Accent 6" w:semiHidden="0" w:uiPriority="60" w:unhideWhenUsed="0"/>
-    <w:lsdException w:name="Light List Accent 6" w:semiHidden="0" w:uiPriority="61" w:unhideWhenUsed="0"/>
-    <w:lsdException w:name="Light Grid Accent 6" w:semiHidden="0" w:uiPriority="62" w:unhideWhenUsed="0"/>
-    <w:lsdException w:name="Medium Shading 1 Accent 6" w:semiHidden="0" w:uiPriority="63" w:unhideWhenUsed="0"/>
-    <w:lsdException w:name="Medium Shading 2 Accent 6" w:semiHidden="0" w:uiPriority="64" w:unhideWhenUsed="0"/>
-    <w:lsdException w:name="Medium List 1 Accent 6" w:semiHidden="0" w:uiPriority="65" w:unhideWhenUsed="0"/>
-    <w:lsdException w:name="Medium List 2 Accent 6" w:semiHidden="0" w:uiPriority="66" w:unhideWhenUsed="0"/>
-    <w:lsdException w:name="Medium Grid 1 Accent 6" w:semiHidden="0" w:uiPriority="67" w:unhideWhenUsed="0"/>
-    <w:lsdException w:name="Medium Grid 2 Accent 6" w:semiHidden="0" w:uiPriority="68" w:unhideWhenUsed="0"/>
-    <w:lsdException w:name="Medium Grid 3 Accent 6" w:semiHidden="0" w:uiPriority="69" w:unhideWhenUsed="0"/>
-    <w:lsdException w:name="Dark List Accent 6" w:semiHidden="0" w:uiPriority="70" w:unhideWhenUsed="0"/>
-    <w:lsdException w:name="Colorful Shading Accent 6" w:semiHidden="0" w:uiPriority="71" w:unhideWhenUsed="0"/>
-    <w:lsdException w:name="Colorful List Accent 6" w:semiHidden="0" w:uiPriority="72" w:unhideWhenUsed="0"/>
-    <w:lsdException w:name="Colorful Grid Accent 6" w:semiHidden="0" w:uiPriority="73" w:unhideWhenUsed="0"/>
-    <w:lsdException w:name="Subtle Emphasis" w:semiHidden="0" w:uiPriority="19" w:unhideWhenUsed="0" w:qFormat="1"/>
-    <w:lsdException w:name="Intense Emphasis" w:semiHidden="0" w:uiPriority="21" w:unhideWhenUsed="0" w:qFormat="1"/>
-    <w:lsdException w:name="Subtle Reference" w:semiHidden="0" w:uiPriority="31" w:unhideWhenUsed="0" w:qFormat="1"/>
-    <w:lsdException w:name="Intense Reference" w:semiHidden="0" w:uiPriority="32" w:unhideWhenUsed="0" w:qFormat="1"/>
-    <w:lsdException w:name="Book Title" w:semiHidden="0" w:uiPriority="33" w:unhideWhenUsed="0" w:qFormat="1"/>
-    <w:lsdException w:name="Bibliography" w:uiPriority="37"/>
-    <w:lsdException w:name="TOC Heading" w:uiPriority="39" w:qFormat="1"/>
+  <w:latentStyles w:defLockedState="0" w:defUIPriority="99" w:defSemiHidden="0" w:defUnhideWhenUsed="0" w:defQFormat="0" w:count="375">
+    <w:lsdException w:name="Normal" w:uiPriority="0" w:qFormat="1"/>
+    <w:lsdException w:name="heading 1" w:uiPriority="9" w:qFormat="1"/>
+    <w:lsdException w:name="heading 2" w:semiHidden="1" w:uiPriority="9" w:unhideWhenUsed="1" w:qFormat="1"/>
+    <w:lsdException w:name="heading 3" w:semiHidden="1" w:uiPriority="9" w:unhideWhenUsed="1" w:qFormat="1"/>
+    <w:lsdException w:name="heading 4" w:semiHidden="1" w:uiPriority="9" w:unhideWhenUsed="1" w:qFormat="1"/>
+    <w:lsdException w:name="heading 5" w:semiHidden="1" w:uiPriority="9" w:unhideWhenUsed="1" w:qFormat="1"/>
+    <w:lsdException w:name="heading 6" w:semiHidden="1" w:uiPriority="9" w:unhideWhenUsed="1" w:qFormat="1"/>
+    <w:lsdException w:name="heading 7" w:semiHidden="1" w:uiPriority="9" w:unhideWhenUsed="1" w:qFormat="1"/>
+    <w:lsdException w:name="heading 8" w:semiHidden="1" w:uiPriority="9" w:unhideWhenUsed="1" w:qFormat="1"/>
+    <w:lsdException w:name="heading 9" w:semiHidden="1" w:uiPriority="9" w:unhideWhenUsed="1" w:qFormat="1"/>
+    <w:lsdException w:name="index 1" w:semiHidden="1" w:unhideWhenUsed="1"/>
+    <w:lsdException w:name="index 2" w:semiHidden="1" w:unhideWhenUsed="1"/>
+    <w:lsdException w:name="index 3" w:semiHidden="1" w:unhideWhenUsed="1"/>
+    <w:lsdException w:name="index 4" w:semiHidden="1" w:unhideWhenUsed="1"/>
+    <w:lsdException w:name="index 5" w:semiHidden="1" w:unhideWhenUsed="1"/>
+    <w:lsdException w:name="index 6" w:semiHidden="1" w:unhideWhenUsed="1"/>
+    <w:lsdException w:name="index 7" w:semiHidden="1" w:unhideWhenUsed="1"/>
+    <w:lsdException w:name="index 8" w:semiHidden="1" w:unhideWhenUsed="1"/>
+    <w:lsdException w:name="index 9" w:semiHidden="1" w:unhideWhenUsed="1"/>
+    <w:lsdException w:name="toc 1" w:semiHidden="1" w:uiPriority="39" w:unhideWhenUsed="1"/>
+    <w:lsdException w:name="toc 2" w:semiHidden="1" w:uiPriority="39" w:unhideWhenUsed="1"/>
+    <w:lsdException w:name="toc 3" w:semiHidden="1" w:uiPriority="39" w:unhideWhenUsed="1"/>
+    <w:lsdException w:name="toc 4" w:semiHidden="1" w:uiPriority="39" w:unhideWhenUsed="1"/>
+    <w:lsdException w:name="toc 5" w:semiHidden="1" w:uiPriority="39" w:unhideWhenUsed="1"/>
+    <w:lsdException w:name="toc 6" w:semiHidden="1" w:uiPriority="39" w:unhideWhenUsed="1"/>
+    <w:lsdException w:name="toc 7" w:semiHidden="1" w:uiPriority="39" w:unhideWhenUsed="1"/>
+    <w:lsdException w:name="toc 8" w:semiHidden="1" w:uiPriority="39" w:unhideWhenUsed="1"/>
+    <w:lsdException w:name="toc 9" w:semiHidden="1" w:uiPriority="39" w:unhideWhenUsed="1"/>
+    <w:lsdException w:name="Normal Indent" w:semiHidden="1" w:unhideWhenUsed="1"/>
+    <w:lsdException w:name="footnote text" w:semiHidden="1" w:unhideWhenUsed="1"/>
+    <w:lsdException w:name="annotation text" w:semiHidden="1" w:unhideWhenUsed="1"/>
+    <w:lsdException w:name="header" w:semiHidden="1" w:unhideWhenUsed="1"/>
+    <w:lsdException w:name="footer" w:semiHidden="1" w:unhideWhenUsed="1"/>
+    <w:lsdException w:name="index heading" w:semiHidden="1" w:unhideWhenUsed="1"/>
+    <w:lsdException w:name="caption" w:semiHidden="1" w:uiPriority="35" w:unhideWhenUsed="1" w:qFormat="1"/>
+    <w:lsdException w:name="table of figures" w:semiHidden="1" w:unhideWhenUsed="1"/>
+    <w:lsdException w:name="envelope address" w:semiHidden="1" w:unhideWhenUsed="1"/>
+    <w:lsdException w:name="envelope return" w:semiHidden="1" w:unhideWhenUsed="1"/>
+    <w:lsdException w:name="footnote reference" w:semiHidden="1" w:unhideWhenUsed="1"/>
+    <w:lsdException w:name="annotation reference" w:semiHidden="1" w:unhideWhenUsed="1"/>
+    <w:lsdException w:name="line number" w:semiHidden="1" w:unhideWhenUsed="1"/>
+    <w:lsdException w:name="page number" w:semiHidden="1" w:unhideWhenUsed="1"/>
+    <w:lsdException w:name="endnote reference" w:semiHidden="1" w:unhideWhenUsed="1"/>
+    <w:lsdException w:name="endnote text" w:semiHidden="1" w:unhideWhenUsed="1"/>
+    <w:lsdException w:name="table of authorities" w:semiHidden="1" w:unhideWhenUsed="1"/>
+    <w:lsdException w:name="macro" w:semiHidden="1" w:unhideWhenUsed="1"/>
+    <w:lsdException w:name="toa heading" w:semiHidden="1" w:unhideWhenUsed="1"/>
+    <w:lsdException w:name="List" w:semiHidden="1" w:unhideWhenUsed="1"/>
+    <w:lsdException w:name="List Bullet" w:semiHidden="1" w:unhideWhenUsed="1"/>
+    <w:lsdException w:name="List Number" w:semiHidden="1" w:unhideWhenUsed="1"/>
+    <w:lsdException w:name="List 2" w:semiHidden="1" w:unhideWhenUsed="1"/>
+    <w:lsdException w:name="List 3" w:semiHidden="1" w:unhideWhenUsed="1"/>
+    <w:lsdException w:name="List 4" w:semiHidden="1" w:unhideWhenUsed="1"/>
+    <w:lsdException w:name="List 5" w:semiHidden="1" w:unhideWhenUsed="1"/>
+    <w:lsdException w:name="List Bullet 2" w:semiHidden="1" w:unhideWhenUsed="1"/>
+    <w:lsdException w:name="List Bullet 3" w:semiHidden="1" w:unhideWhenUsed="1"/>
+    <w:lsdException w:name="List Bullet 4" w:semiHidden="1" w:unhideWhenUsed="1"/>
+    <w:lsdException w:name="List Bullet 5" w:semiHidden="1" w:unhideWhenUsed="1"/>
+    <w:lsdException w:name="List Number 2" w:semiHidden="1" w:unhideWhenUsed="1"/>
+    <w:lsdException w:name="List Number 3" w:semiHidden="1" w:unhideWhenUsed="1"/>
+    <w:lsdException w:name="List Number 4" w:semiHidden="1" w:unhideWhenUsed="1"/>
+    <w:lsdException w:name="List Number 5" w:semiHidden="1" w:unhideWhenUsed="1"/>
+    <w:lsdException w:name="Title" w:uiPriority="10" w:qFormat="1"/>
+    <w:lsdException w:name="Closing" w:semiHidden="1" w:unhideWhenUsed="1"/>
+    <w:lsdException w:name="Signature" w:semiHidden="1" w:unhideWhenUsed="1"/>
+    <w:lsdException w:name="Default Paragraph Font" w:semiHidden="1" w:uiPriority="1" w:unhideWhenUsed="1"/>
+    <w:lsdException w:name="Body Text" w:semiHidden="1" w:unhideWhenUsed="1"/>
+    <w:lsdException w:name="Body Text Indent" w:semiHidden="1" w:unhideWhenUsed="1"/>
+    <w:lsdException w:name="List Continue" w:semiHidden="1" w:unhideWhenUsed="1"/>
+    <w:lsdException w:name="List Continue 2" w:semiHidden="1" w:unhideWhenUsed="1"/>
+    <w:lsdException w:name="List Continue 3" w:semiHidden="1" w:unhideWhenUsed="1"/>
+    <w:lsdException w:name="List Continue 4" w:semiHidden="1" w:unhideWhenUsed="1"/>
+    <w:lsdException w:name="List Continue 5" w:semiHidden="1" w:unhideWhenUsed="1"/>
+    <w:lsdException w:name="Message Header" w:semiHidden="1" w:unhideWhenUsed="1"/>
+    <w:lsdException w:name="Subtitle" w:uiPriority="11" w:qFormat="1"/>
+    <w:lsdException w:name="Salutation" w:semiHidden="1" w:unhideWhenUsed="1"/>
+    <w:lsdException w:name="Date" w:semiHidden="1" w:unhideWhenUsed="1"/>
+    <w:lsdException w:name="Body Text First Indent" w:semiHidden="1" w:unhideWhenUsed="1"/>
+    <w:lsdException w:name="Body Text First Indent 2" w:semiHidden="1" w:unhideWhenUsed="1"/>
+    <w:lsdException w:name="Note Heading" w:semiHidden="1" w:unhideWhenUsed="1"/>
+    <w:lsdException w:name="Body Text 2" w:semiHidden="1" w:unhideWhenUsed="1"/>
+    <w:lsdException w:name="Body Text 3" w:semiHidden="1" w:unhideWhenUsed="1"/>
+    <w:lsdException w:name="Body Text Indent 2" w:semiHidden="1" w:unhideWhenUsed="1"/>
+    <w:lsdException w:name="Body Text Indent 3" w:semiHidden="1" w:unhideWhenUsed="1"/>
+    <w:lsdException w:name="Block Text" w:semiHidden="1" w:unhideWhenUsed="1"/>
+    <w:lsdException w:name="Hyperlink" w:semiHidden="1" w:unhideWhenUsed="1"/>
+    <w:lsdException w:name="FollowedHyperlink" w:semiHidden="1" w:unhideWhenUsed="1"/>
+    <w:lsdException w:name="Strong" w:uiPriority="22" w:qFormat="1"/>
+    <w:lsdException w:name="Emphasis" w:uiPriority="20" w:qFormat="1"/>
+    <w:lsdException w:name="Document Map" w:semiHidden="1" w:unhideWhenUsed="1"/>
+    <w:lsdException w:name="Plain Text" w:semiHidden="1" w:unhideWhenUsed="1"/>
+    <w:lsdException w:name="E-mail Signature" w:semiHidden="1" w:unhideWhenUsed="1"/>
+    <w:lsdException w:name="HTML Top of Form" w:semiHidden="1" w:unhideWhenUsed="1"/>
+    <w:lsdException w:name="HTML Bottom of Form" w:semiHidden="1" w:unhideWhenUsed="1"/>
+    <w:lsdException w:name="Normal (Web)" w:semiHidden="1" w:unhideWhenUsed="1"/>
+    <w:lsdException w:name="HTML Acronym" w:semiHidden="1" w:unhideWhenUsed="1"/>
+    <w:lsdException w:name="HTML Address" w:semiHidden="1" w:unhideWhenUsed="1"/>
+    <w:lsdException w:name="HTML Cite" w:semiHidden="1" w:unhideWhenUsed="1"/>
+    <w:lsdException w:name="HTML Code" w:semiHidden="1" w:unhideWhenUsed="1"/>
+    <w:lsdException w:name="HTML Definition" w:semiHidden="1" w:unhideWhenUsed="1"/>
+    <w:lsdException w:name="HTML Keyboard" w:semiHidden="1" w:unhideWhenUsed="1"/>
+    <w:lsdException w:name="HTML Preformatted" w:semiHidden="1" w:unhideWhenUsed="1"/>
+    <w:lsdException w:name="HTML Sample" w:semiHidden="1" w:unhideWhenUsed="1"/>
+    <w:lsdException w:name="HTML Typewriter" w:semiHidden="1" w:unhideWhenUsed="1"/>
+    <w:lsdException w:name="HTML Variable" w:semiHidden="1" w:unhideWhenUsed="1"/>
+    <w:lsdException w:name="Normal Table" w:semiHidden="1" w:unhideWhenUsed="1"/>
+    <w:lsdException w:name="annotation subject" w:semiHidden="1" w:unhideWhenUsed="1"/>
+    <w:lsdException w:name="No List" w:semiHidden="1" w:unhideWhenUsed="1"/>
+    <w:lsdException w:name="Outline List 1" w:semiHidden="1" w:unhideWhenUsed="1"/>
+    <w:lsdException w:name="Outline List 2" w:semiHidden="1" w:unhideWhenUsed="1"/>
+    <w:lsdException w:name="Outline List 3" w:semiHidden="1" w:unhideWhenUsed="1"/>
+    <w:lsdException w:name="Table Simple 1" w:semiHidden="1" w:unhideWhenUsed="1"/>
+    <w:lsdException w:name="Table Simple 2" w:semiHidden="1" w:unhideWhenUsed="1"/>
+    <w:lsdException w:name="Table Simple 3" w:semiHidden="1" w:unhideWhenUsed="1"/>
+    <w:lsdException w:name="Table Classic 1" w:semiHidden="1" w:unhideWhenUsed="1"/>
+    <w:lsdException w:name="Table Classic 2" w:semiHidden="1" w:unhideWhenUsed="1"/>
+    <w:lsdException w:name="Table Classic 3" w:semiHidden="1" w:unhideWhenUsed="1"/>
+    <w:lsdException w:name="Table Classic 4" w:semiHidden="1" w:unhideWhenUsed="1"/>
+    <w:lsdException w:name="Table Colorful 1" w:semiHidden="1" w:unhideWhenUsed="1"/>
+    <w:lsdException w:name="Table Colorful 2" w:semiHidden="1" w:unhideWhenUsed="1"/>
+    <w:lsdException w:name="Table Colorful 3" w:semiHidden="1" w:unhideWhenUsed="1"/>
+    <w:lsdException w:name="Table Columns 1" w:semiHidden="1" w:unhideWhenUsed="1"/>
+    <w:lsdException w:name="Table Columns 2" w:semiHidden="1" w:unhideWhenUsed="1"/>
+    <w:lsdException w:name="Table Columns 3" w:semiHidden="1" w:unhideWhenUsed="1"/>
+    <w:lsdException w:name="Table Columns 4" w:semiHidden="1" w:unhideWhenUsed="1"/>
+    <w:lsdException w:name="Table Columns 5" w:semiHidden="1" w:unhideWhenUsed="1"/>
+    <w:lsdException w:name="Table Grid 1" w:semiHidden="1" w:unhideWhenUsed="1"/>
+    <w:lsdException w:name="Table Grid 2" w:semiHidden="1" w:unhideWhenUsed="1"/>
+    <w:lsdException w:name="Table Grid 3" w:semiHidden="1" w:unhideWhenUsed="1"/>
+    <w:lsdException w:name="Table Grid 4" w:semiHidden="1" w:unhideWhenUsed="1"/>
+    <w:lsdException w:name="Table Grid 5" w:semiHidden="1" w:unhideWhenUsed="1"/>
+    <w:lsdException w:name="Table Grid 6" w:semiHidden="1" w:unhideWhenUsed="1"/>
+    <w:lsdException w:name="Table Grid 7" w:semiHidden="1" w:unhideWhenUsed="1"/>
+    <w:lsdException w:name="Table Grid 8" w:semiHidden="1" w:unhideWhenUsed="1"/>
+    <w:lsdException w:name="Table List 1" w:semiHidden="1" w:unhideWhenUsed="1"/>
+    <w:lsdException w:name="Table List 2" w:semiHidden="1" w:unhideWhenUsed="1"/>
+    <w:lsdException w:name="Table List 3" w:semiHidden="1" w:unhideWhenUsed="1"/>
+    <w:lsdException w:name="Table List 4" w:semiHidden="1" w:unhideWhenUsed="1"/>
+    <w:lsdException w:name="Table List 5" w:semiHidden="1" w:unhideWhenUsed="1"/>
+    <w:lsdException w:name="Table List 6" w:semiHidden="1" w:unhideWhenUsed="1"/>
+    <w:lsdException w:name="Table List 7" w:semiHidden="1" w:unhideWhenUsed="1"/>
+    <w:lsdException w:name="Table List 8" w:semiHidden="1" w:unhideWhenUsed="1"/>
+    <w:lsdException w:name="Table 3D effects 1" w:semiHidden="1" w:unhideWhenUsed="1"/>
+    <w:lsdException w:name="Table 3D effects 2" w:semiHidden="1" w:unhideWhenUsed="1"/>
+    <w:lsdException w:name="Table 3D effects 3" w:semiHidden="1" w:unhideWhenUsed="1"/>
+    <w:lsdException w:name="Table Contemporary" w:semiHidden="1" w:unhideWhenUsed="1"/>
+    <w:lsdException w:name="Table Elegant" w:semiHidden="1" w:unhideWhenUsed="1"/>
+    <w:lsdException w:name="Table Professional" w:semiHidden="1" w:unhideWhenUsed="1"/>
+    <w:lsdException w:name="Table Subtle 1" w:semiHidden="1" w:unhideWhenUsed="1"/>
+    <w:lsdException w:name="Table Subtle 2" w:semiHidden="1" w:unhideWhenUsed="1"/>
+    <w:lsdException w:name="Table Web 1" w:semiHidden="1" w:unhideWhenUsed="1"/>
+    <w:lsdException w:name="Table Web 2" w:semiHidden="1" w:unhideWhenUsed="1"/>
+    <w:lsdException w:name="Table Web 3" w:semiHidden="1" w:unhideWhenUsed="1"/>
+    <w:lsdException w:name="Balloon Text" w:semiHidden="1" w:unhideWhenUsed="1"/>
+    <w:lsdException w:name="Table Grid" w:semiHidden="1" w:uiPriority="59" w:unhideWhenUsed="1"/>
+    <w:lsdException w:name="Table Theme" w:semiHidden="1" w:unhideWhenUsed="1"/>
+    <w:lsdException w:name="Placeholder Text" w:semiHidden="1"/>
+    <w:lsdException w:name="No Spacing" w:uiPriority="1" w:qFormat="1"/>
+    <w:lsdException w:name="Light Shading" w:uiPriority="60"/>
+    <w:lsdException w:name="Light List" w:uiPriority="61"/>
+    <w:lsdException w:name="Light Grid" w:uiPriority="62"/>
+    <w:lsdException w:name="Medium Shading 1" w:uiPriority="63"/>
+    <w:lsdException w:name="Medium Shading 2" w:uiPriority="64"/>
+    <w:lsdException w:name="Medium List 1" w:uiPriority="65"/>
+    <w:lsdException w:name="Medium List 2" w:uiPriority="66"/>
+    <w:lsdException w:name="Medium Grid 1" w:uiPriority="67"/>
+    <w:lsdException w:name="Medium Grid 2" w:uiPriority="68"/>
+    <w:lsdException w:name="Medium Grid 3" w:uiPriority="69"/>
+    <w:lsdException w:name="Dark List" w:uiPriority="70"/>
+    <w:lsdException w:name="Colorful Shading" w:uiPriority="71"/>
+    <w:lsdException w:name="Colorful List" w:uiPriority="72"/>
+    <w:lsdException w:name="Colorful Grid" w:uiPriority="73"/>
+    <w:lsdException w:name="Light Shading Accent 1" w:uiPriority="60"/>
+    <w:lsdException w:name="Light List Accent 1" w:uiPriority="61"/>
+    <w:lsdException w:name="Light Grid Accent 1" w:uiPriority="62"/>
+    <w:lsdException w:name="Medium Shading 1 Accent 1" w:uiPriority="63"/>
+    <w:lsdException w:name="Medium Shading 2 Accent 1" w:uiPriority="64"/>
+    <w:lsdException w:name="Medium List 1 Accent 1" w:uiPriority="65"/>
+    <w:lsdException w:name="Revision" w:semiHidden="1"/>
+    <w:lsdException w:name="List Paragraph" w:uiPriority="34" w:qFormat="1"/>
+    <w:lsdException w:name="Quote" w:uiPriority="29" w:qFormat="1"/>
+    <w:lsdException w:name="Intense Quote" w:uiPriority="30" w:qFormat="1"/>
+    <w:lsdException w:name="Medium List 2 Accent 1" w:uiPriority="66"/>
+    <w:lsdException w:name="Medium Grid 1 Accent 1" w:uiPriority="67"/>
+    <w:lsdException w:name="Medium Grid 2 Accent 1" w:uiPriority="68"/>
+    <w:lsdException w:name="Medium Grid 3 Accent 1" w:uiPriority="69"/>
+    <w:lsdException w:name="Dark List Accent 1" w:uiPriority="70"/>
+    <w:lsdException w:name="Colorful Shading Accent 1" w:uiPriority="71"/>
+    <w:lsdException w:name="Colorful List Accent 1" w:uiPriority="72"/>
+    <w:lsdException w:name="Colorful Grid Accent 1" w:uiPriority="73"/>
+    <w:lsdException w:name="Light Shading Accent 2" w:uiPriority="60"/>
+    <w:lsdException w:name="Light List Accent 2" w:uiPriority="61"/>
+    <w:lsdException w:name="Light Grid Accent 2" w:uiPriority="62"/>
+    <w:lsdException w:name="Medium Shading 1 Accent 2" w:uiPriority="63"/>
+    <w:lsdException w:name="Medium Shading 2 Accent 2" w:uiPriority="64"/>
+    <w:lsdException w:name="Medium List 1 Accent 2" w:uiPriority="65"/>
+    <w:lsdException w:name="Medium List 2 Accent 2" w:uiPriority="66"/>
+    <w:lsdException w:name="Medium Grid 1 Accent 2" w:uiPriority="67"/>
+    <w:lsdException w:name="Medium Grid 2 Accent 2" w:uiPriority="68"/>
+    <w:lsdException w:name="Medium Grid 3 Accent 2" w:uiPriority="69"/>
+    <w:lsdException w:name="Dark List Accent 2" w:uiPriority="70"/>
+    <w:lsdException w:name="Colorful Shading Accent 2" w:uiPriority="71"/>
+    <w:lsdException w:name="Colorful List Accent 2" w:uiPriority="72"/>
+    <w:lsdException w:name="Colorful Grid Accent 2" w:uiPriority="73"/>
+    <w:lsdException w:name="Light Shading Accent 3" w:uiPriority="60"/>
+    <w:lsdException w:name="Light List Accent 3" w:uiPriority="61"/>
+    <w:lsdException w:name="Light Grid Accent 3" w:uiPriority="62"/>
+    <w:lsdException w:name="Medium Shading 1 Accent 3" w:uiPriority="63"/>
+    <w:lsdException w:name="Medium Shading 2 Accent 3" w:uiPriority="64"/>
+    <w:lsdException w:name="Medium List 1 Accent 3" w:uiPriority="65"/>
+    <w:lsdException w:name="Medium List 2 Accent 3" w:uiPriority="66"/>
+    <w:lsdException w:name="Medium Grid 1 Accent 3" w:uiPriority="67"/>
+    <w:lsdException w:name="Medium Grid 2 Accent 3" w:uiPriority="68"/>
+    <w:lsdException w:name="Medium Grid 3 Accent 3" w:uiPriority="69"/>
+    <w:lsdException w:name="Dark List Accent 3" w:uiPriority="70"/>
+    <w:lsdException w:name="Colorful Shading Accent 3" w:uiPriority="71"/>
+    <w:lsdException w:name="Colorful List Accent 3" w:uiPriority="72"/>
+    <w:lsdException w:name="Colorful Grid Accent 3" w:uiPriority="73"/>
+    <w:lsdException w:name="Light Shading Accent 4" w:uiPriority="60"/>
+    <w:lsdException w:name="Light List Accent 4" w:uiPriority="61"/>
+    <w:lsdException w:name="Light Grid Accent 4" w:uiPriority="62"/>
+    <w:lsdException w:name="Medium Shading 1 Accent 4" w:uiPriority="63"/>
+    <w:lsdException w:name="Medium Shading 2 Accent 4" w:uiPriority="64"/>
+    <w:lsdException w:name="Medium List 1 Accent 4" w:uiPriority="65"/>
+    <w:lsdException w:name="Medium List 2 Accent 4" w:uiPriority="66"/>
+    <w:lsdException w:name="Medium Grid 1 Accent 4" w:uiPriority="67"/>
+    <w:lsdException w:name="Medium Grid 2 Accent 4" w:uiPriority="68"/>
+    <w:lsdException w:name="Medium Grid 3 Accent 4" w:uiPriority="69"/>
+    <w:lsdException w:name="Dark List Accent 4" w:uiPriority="70"/>
+    <w:lsdException w:name="Colorful Shading Accent 4" w:uiPriority="71"/>
+    <w:lsdException w:name="Colorful List Accent 4" w:uiPriority="72"/>
+    <w:lsdException w:name="Colorful Grid Accent 4" w:uiPriority="73"/>
+    <w:lsdException w:name="Light Shading Accent 5" w:uiPriority="60"/>
+    <w:lsdException w:name="Light List Accent 5" w:uiPriority="61"/>
+    <w:lsdException w:name="Light Grid Accent 5" w:uiPriority="62"/>
+    <w:lsdException w:name="Medium Shading 1 Accent 5" w:uiPriority="63"/>
+    <w:lsdException w:name="Medium Shading 2 Accent 5" w:uiPriority="64"/>
+    <w:lsdException w:name="Medium List 1 Accent 5" w:uiPriority="65"/>
+    <w:lsdException w:name="Medium List 2 Accent 5" w:uiPriority="66"/>
+    <w:lsdException w:name="Medium Grid 1 Accent 5" w:uiPriority="67"/>
+    <w:lsdException w:name="Medium Grid 2 Accent 5" w:uiPriority="68"/>
+    <w:lsdException w:name="Medium Grid 3 Accent 5" w:uiPriority="69"/>
+    <w:lsdException w:name="Dark List Accent 5" w:uiPriority="70"/>
+    <w:lsdException w:name="Colorful Shading Accent 5" w:uiPriority="71"/>
+    <w:lsdException w:name="Colorful List Accent 5" w:uiPriority="72"/>
+    <w:lsdException w:name="Colorful Grid Accent 5" w:uiPriority="73"/>
+    <w:lsdException w:name="Light Shading Accent 6" w:uiPriority="60"/>
+    <w:lsdException w:name="Light List Accent 6" w:uiPriority="61"/>
+    <w:lsdException w:name="Light Grid Accent 6" w:uiPriority="62"/>
+    <w:lsdException w:name="Medium Shading 1 Accent 6" w:uiPriority="63"/>
+    <w:lsdException w:name="Medium Shading 2 Accent 6" w:uiPriority="64"/>
+    <w:lsdException w:name="Medium List 1 Accent 6" w:uiPriority="65"/>
+    <w:lsdException w:name="Medium List 2 Accent 6" w:uiPriority="66"/>
+    <w:lsdException w:name="Medium Grid 1 Accent 6" w:uiPriority="67"/>
+    <w:lsdException w:name="Medium Grid 2 Accent 6" w:uiPriority="68"/>
+    <w:lsdException w:name="Medium Grid 3 Accent 6" w:uiPriority="69"/>
+    <w:lsdException w:name="Dark List Accent 6" w:uiPriority="70"/>
+    <w:lsdException w:name="Colorful Shading Accent 6" w:uiPriority="71"/>
+    <w:lsdException w:name="Colorful List Accent 6" w:uiPriority="72"/>
+    <w:lsdException w:name="Colorful Grid Accent 6" w:uiPriority="73"/>
+    <w:lsdException w:name="Subtle Emphasis" w:uiPriority="19" w:qFormat="1"/>
+    <w:lsdException w:name="Intense Emphasis" w:uiPriority="21" w:qFormat="1"/>
+    <w:lsdException w:name="Subtle Reference" w:uiPriority="31" w:qFormat="1"/>
+    <w:lsdException w:name="Intense Reference" w:uiPriority="32" w:qFormat="1"/>
+    <w:lsdException w:name="Book Title" w:uiPriority="33" w:qFormat="1"/>
+    <w:lsdException w:name="Bibliography" w:semiHidden="1" w:uiPriority="37" w:unhideWhenUsed="1"/>
+    <w:lsdException w:name="TOC Heading" w:semiHidden="1" w:uiPriority="39" w:unhideWhenUsed="1" w:qFormat="1"/>
+    <w:lsdException w:name="Plain Table 1" w:uiPriority="41"/>
+    <w:lsdException w:name="Plain Table 2" w:uiPriority="42"/>
+    <w:lsdException w:name="Plain Table 3" w:uiPriority="43"/>
+    <w:lsdException w:name="Plain Table 4" w:uiPriority="44"/>
+    <w:lsdException w:name="Plain Table 5" w:uiPriority="45"/>
+    <w:lsdException w:name="Grid Table Light" w:uiPriority="40"/>
+    <w:lsdException w:name="Grid Table 1 Light" w:uiPriority="46"/>
+    <w:lsdException w:name="Grid Table 2" w:uiPriority="47"/>
+    <w:lsdException w:name="Grid Table 3" w:uiPriority="48"/>
+    <w:lsdException w:name="Grid Table 4" w:uiPriority="49"/>
+    <w:lsdException w:name="Grid Table 5 Dark" w:uiPriority="50"/>
+    <w:lsdException w:name="Grid Table 6 Colorful" w:uiPriority="51"/>
+    <w:lsdException w:name="Grid Table 7 Colorful" w:uiPriority="52"/>
+    <w:lsdException w:name="Grid Table 1 Light Accent 1" w:uiPriority="46"/>
+    <w:lsdException w:name="Grid Table 2 Accent 1" w:uiPriority="47"/>
+    <w:lsdException w:name="Grid Table 3 Accent 1" w:uiPriority="48"/>
+    <w:lsdException w:name="Grid Table 4 Accent 1" w:uiPriority="49"/>
+    <w:lsdException w:name="Grid Table 5 Dark Accent 1" w:uiPriority="50"/>
+    <w:lsdException w:name="Grid Table 6 Colorful Accent 1" w:uiPriority="51"/>
+    <w:lsdException w:name="Grid Table 7 Colorful Accent 1" w:uiPriority="52"/>
+    <w:lsdException w:name="Grid Table 1 Light Accent 2" w:uiPriority="46"/>
+    <w:lsdException w:name="Grid Table 2 Accent 2" w:uiPriority="47"/>
+    <w:lsdException w:name="Grid Table 3 Accent 2" w:uiPriority="48"/>
+    <w:lsdException w:name="Grid Table 4 Accent 2" w:uiPriority="49"/>
+    <w:lsdException w:name="Grid Table 5 Dark Accent 2" w:uiPriority="50"/>
+    <w:lsdException w:name="Grid Table 6 Colorful Accent 2" w:uiPriority="51"/>
+    <w:lsdException w:name="Grid Table 7 Colorful Accent 2" w:uiPriority="52"/>
+    <w:lsdException w:name="Grid Table 1 Light Accent 3" w:uiPriority="46"/>
+    <w:lsdException w:name="Grid Table 2 Accent 3" w:uiPriority="47"/>
+    <w:lsdException w:name="Grid Table 3 Accent 3" w:uiPriority="48"/>
+    <w:lsdException w:name="Grid Table 4 Accent 3" w:uiPriority="49"/>
+    <w:lsdException w:name="Grid Table 5 Dark Accent 3" w:uiPriority="50"/>
+    <w:lsdException w:name="Grid Table 6 Colorful Accent 3" w:uiPriority="51"/>
+    <w:lsdException w:name="Grid Table 7 Colorful Accent 3" w:uiPriority="52"/>
+    <w:lsdException w:name="Grid Table 1 Light Accent 4" w:uiPriority="46"/>
+    <w:lsdException w:name="Grid Table 2 Accent 4" w:uiPriority="47"/>
+    <w:lsdException w:name="Grid Table 3 Accent 4" w:uiPriority="48"/>
+    <w:lsdException w:name="Grid Table 4 Accent 4" w:uiPriority="49"/>
+    <w:lsdException w:name="Grid Table 5 Dark Accent 4" w:uiPriority="50"/>
+    <w:lsdException w:name="Grid Table 6 Colorful Accent 4" w:uiPriority="51"/>
+    <w:lsdException w:name="Grid Table 7 Colorful Accent 4" w:uiPriority="52"/>
+    <w:lsdException w:name="Grid Table 1 Light Accent 5" w:uiPriority="46"/>
+    <w:lsdException w:name="Grid Table 2 Accent 5" w:uiPriority="47"/>
+    <w:lsdException w:name="Grid Table 3 Accent 5" w:uiPriority="48"/>
+    <w:lsdException w:name="Grid Table 4 Accent 5" w:uiPriority="49"/>
+    <w:lsdException w:name="Grid Table 5 Dark Accent 5" w:uiPriority="50"/>
+    <w:lsdException w:name="Grid Table 6 Colorful Accent 5" w:uiPriority="51"/>
+    <w:lsdException w:name="Grid Table 7 Colorful Accent 5" w:uiPriority="52"/>
+    <w:lsdException w:name="Grid Table 1 Light Accent 6" w:uiPriority="46"/>
+    <w:lsdException w:name="Grid Table 2 Accent 6" w:uiPriority="47"/>
+    <w:lsdException w:name="Grid Table 3 Accent 6" w:uiPriority="48"/>
+    <w:lsdException w:name="Grid Table 4 Accent 6" w:uiPriority="49"/>
+    <w:lsdException w:name="Grid Table 5 Dark Accent 6" w:uiPriority="50"/>
+    <w:lsdException w:name="Grid Table 6 Colorful Accent 6" w:uiPriority="51"/>
+    <w:lsdException w:name="Grid Table 7 Colorful Accent 6" w:uiPriority="52"/>
+    <w:lsdException w:name="List Table 1 Light" w:uiPriority="46"/>
+    <w:lsdException w:name="List Table 2" w:uiPriority="47"/>
+    <w:lsdException w:name="List Table 3" w:uiPriority="48"/>
+    <w:lsdException w:name="List Table 4" w:uiPriority="49"/>
+    <w:lsdException w:name="List Table 5 Dark" w:uiPriority="50"/>
+    <w:lsdException w:name="List Table 6 Colorful" w:uiPriority="51"/>
+    <w:lsdException w:name="List Table 7 Colorful" w:uiPriority="52"/>
+    <w:lsdException w:name="List Table 1 Light Accent 1" w:uiPriority="46"/>
+    <w:lsdException w:name="List Table 2 Accent 1" w:uiPriority="47"/>
+    <w:lsdException w:name="List Table 3 Accent 1" w:uiPriority="48"/>
+    <w:lsdException w:name="List Table 4 Accent 1" w:uiPriority="49"/>
+    <w:lsdException w:name="List Table 5 Dark Accent 1" w:uiPriority="50"/>
+    <w:lsdException w:name="List Table 6 Colorful Accent 1" w:uiPriority="51"/>
+    <w:lsdException w:name="List Table 7 Colorful Accent 1" w:uiPriority="52"/>
+    <w:lsdException w:name="List Table 1 Light Accent 2" w:uiPriority="46"/>
+    <w:lsdException w:name="List Table 2 Accent 2" w:uiPriority="47"/>
+    <w:lsdException w:name="List Table 3 Accent 2" w:uiPriority="48"/>
+    <w:lsdException w:name="List Table 4 Accent 2" w:uiPriority="49"/>
+    <w:lsdException w:name="List Table 5 Dark Accent 2" w:uiPriority="50"/>
+    <w:lsdException w:name="List Table 6 Colorful Accent 2" w:uiPriority="51"/>
+    <w:lsdException w:name="List Table 7 Colorful Accent 2" w:uiPriority="52"/>
+    <w:lsdException w:name="List Table 1 Light Accent 3" w:uiPriority="46"/>
+    <w:lsdException w:name="List Table 2 Accent 3" w:uiPriority="47"/>
+    <w:lsdException w:name="List Table 3 Accent 3" w:uiPriority="48"/>
+    <w:lsdException w:name="List Table 4 Accent 3" w:uiPriority="49"/>
+    <w:lsdException w:name="List Table 5 Dark Accent 3" w:uiPriority="50"/>
+    <w:lsdException w:name="List Table 6 Colorful Accent 3" w:uiPriority="51"/>
+    <w:lsdException w:name="List Table 7 Colorful Accent 3" w:uiPriority="52"/>
+    <w:lsdException w:name="List Table 1 Light Accent 4" w:uiPriority="46"/>
+    <w:lsdException w:name="List Table 2 Accent 4" w:uiPriority="47"/>
+    <w:lsdException w:name="List Table 3 Accent 4" w:uiPriority="48"/>
+    <w:lsdException w:name="List Table 4 Accent 4" w:uiPriority="49"/>
+    <w:lsdException w:name="List Table 5 Dark Accent 4" w:uiPriority="50"/>
+    <w:lsdException w:name="List Table 6 Colorful Accent 4" w:uiPriority="51"/>
+    <w:lsdException w:name="List Table 7 Colorful Accent 4" w:uiPriority="52"/>
+    <w:lsdException w:name="List Table 1 Light Accent 5" w:uiPriority="46"/>
+    <w:lsdException w:name="List Table 2 Accent 5" w:uiPriority="47"/>
+    <w:lsdException w:name="List Table 3 Accent 5" w:uiPriority="48"/>
+    <w:lsdException w:name="List Table 4 Accent 5" w:uiPriority="49"/>
+    <w:lsdException w:name="List Table 5 Dark Accent 5" w:uiPriority="50"/>
+    <w:lsdException w:name="List Table 6 Colorful Accent 5" w:uiPriority="51"/>
+    <w:lsdException w:name="List Table 7 Colorful Accent 5" w:uiPriority="52"/>
+    <w:lsdException w:name="List Table 1 Light Accent 6" w:uiPriority="46"/>
+    <w:lsdException w:name="List Table 2 Accent 6" w:uiPriority="47"/>
+    <w:lsdException w:name="List Table 3 Accent 6" w:uiPriority="48"/>
+    <w:lsdException w:name="List Table 4 Accent 6" w:uiPriority="49"/>
+    <w:lsdException w:name="List Table 5 Dark Accent 6" w:uiPriority="50"/>
+    <w:lsdException w:name="List Table 6 Colorful Accent 6" w:uiPriority="51"/>
+    <w:lsdException w:name="List Table 7 Colorful Accent 6" w:uiPriority="52"/>
+    <w:lsdException w:name="Mention" w:semiHidden="1" w:unhideWhenUsed="1"/>
+    <w:lsdException w:name="Smart Hyperlink" w:semiHidden="1" w:unhideWhenUsed="1"/>
+    <w:lsdException w:name="Hashtag" w:semiHidden="1" w:unhideWhenUsed="1"/>
+    <w:lsdException w:name="Unresolved Mention" w:semiHidden="1" w:unhideWhenUsed="1"/>
   </w:latentStyles>
   <w:style w:type="paragraph" w:default="1" w:styleId="Normal">
     <w:name w:val="Normal"/>
@@ -9724,7 +9983,7 @@
 </file>
 
 <file path=customXml/itemProps1.xml><?xml version="1.0" encoding="utf-8"?>
-<ds:datastoreItem xmlns:ds="http://schemas.openxmlformats.org/officeDocument/2006/customXml" ds:itemID="{F1399CD8-F4A8-4DCC-B548-7F6AFFA930EC}">
+<ds:datastoreItem xmlns:ds="http://schemas.openxmlformats.org/officeDocument/2006/customXml" ds:itemID="{AB9503C4-F7B5-4FA5-A3C9-B20E8BC4E044}">
   <ds:schemaRefs>
     <ds:schemaRef ds:uri="http://schemas.openxmlformats.org/officeDocument/2006/bibliography"/>
   </ds:schemaRefs>

</xml_diff>